<commit_message>
add picture formate 6 12
</commit_message>
<xml_diff>
--- a/xjh/Content.docx
+++ b/xjh/Content.docx
@@ -353,6 +353,9 @@
         <w:keepNext/>
         <w:spacing w:line="240" w:lineRule="auto"/>
         <w:ind w:firstLineChars="0" w:firstLine="0"/>
+        <w:rPr>
+          <w:rFonts w:hint="eastAsia"/>
+        </w:rPr>
       </w:pPr>
       <w:r>
         <w:rPr>
@@ -407,142 +410,141 @@
           </wp:inline>
         </w:drawing>
       </w:r>
+    </w:p>
+    <w:p>
+      <w:pPr>
+        <w:pStyle w:val="ab"/>
+      </w:pPr>
+      <w:r>
+        <w:rPr>
+          <w:rFonts w:hint="eastAsia"/>
+        </w:rPr>
+        <w:t>图</w:t>
+      </w:r>
+      <w:r>
+        <w:rPr>
+          <w:rFonts w:hint="eastAsia"/>
+        </w:rPr>
+        <w:t xml:space="preserve"> </w:t>
+      </w:r>
+      <w:r>
+        <w:fldChar w:fldCharType="begin"/>
+      </w:r>
+      <w:r>
+        <w:instrText xml:space="preserve"> </w:instrText>
+      </w:r>
+      <w:r>
+        <w:rPr>
+          <w:rFonts w:hint="eastAsia"/>
+        </w:rPr>
+        <w:instrText>STYLEREF 1 \s</w:instrText>
+      </w:r>
+      <w:r>
+        <w:instrText xml:space="preserve"> </w:instrText>
+      </w:r>
+      <w:r>
+        <w:fldChar w:fldCharType="separate"/>
+      </w:r>
+      <w:r>
+        <w:t>4</w:t>
+      </w:r>
+      <w:r>
+        <w:fldChar w:fldCharType="end"/>
+      </w:r>
+      <w:r>
+        <w:t>.</w:t>
+      </w:r>
+      <w:r>
+        <w:fldChar w:fldCharType="begin"/>
+      </w:r>
+      <w:r>
+        <w:instrText xml:space="preserve"> </w:instrText>
+      </w:r>
+      <w:r>
+        <w:rPr>
+          <w:rFonts w:hint="eastAsia"/>
+        </w:rPr>
+        <w:instrText xml:space="preserve">SEQ </w:instrText>
+      </w:r>
+      <w:r>
+        <w:rPr>
+          <w:rFonts w:hint="eastAsia"/>
+        </w:rPr>
+        <w:instrText>图</w:instrText>
+      </w:r>
+      <w:r>
+        <w:rPr>
+          <w:rFonts w:hint="eastAsia"/>
+        </w:rPr>
+        <w:instrText xml:space="preserve"> \* ARABIC \s 1</w:instrText>
+      </w:r>
+      <w:r>
+        <w:instrText xml:space="preserve"> </w:instrText>
+      </w:r>
+      <w:r>
+        <w:fldChar w:fldCharType="separate"/>
+      </w:r>
+      <w:r>
+        <w:t>1</w:t>
+      </w:r>
+      <w:r>
+        <w:fldChar w:fldCharType="end"/>
+      </w:r>
+      <w:r>
+        <w:t xml:space="preserve">  </w:t>
+      </w:r>
+      <w:r>
+        <w:rPr>
+          <w:rFonts w:hint="eastAsia"/>
+        </w:rPr>
+        <w:t>二维平板算例计算域和边界条件</w:t>
+      </w:r>
+      <w:r>
+        <w:rPr>
+          <w:rFonts w:hint="eastAsia"/>
+        </w:rPr>
+        <w:t>[</w:t>
+      </w:r>
+      <w:r>
+        <w:t>1]</w:t>
+      </w:r>
+    </w:p>
+    <w:p>
+      <w:pPr>
+        <w:ind w:firstLine="520"/>
+      </w:pPr>
+      <w:r>
+        <w:rPr>
+          <w:rFonts w:hint="eastAsia"/>
+        </w:rPr>
+        <w:t>为研究不同网格数量的</w:t>
+      </w:r>
+      <w:r>
+        <w:rPr>
+          <w:rFonts w:hint="eastAsia"/>
+        </w:rPr>
+        <w:t>GPU</w:t>
+      </w:r>
+      <w:r>
+        <w:rPr>
+          <w:rFonts w:hint="eastAsia"/>
+        </w:rPr>
+        <w:t>加速效果，本章节选用三套网格对该算例进行计算</w:t>
+      </w:r>
+      <w:r>
+        <w:rPr>
+          <w:rFonts w:hint="eastAsia"/>
+        </w:rPr>
+        <w:t>，如表</w:t>
+      </w:r>
+      <w:r>
+        <w:rPr>
+          <w:rFonts w:hint="eastAsia"/>
+        </w:rPr>
+        <w:t>所示</w:t>
+      </w:r>
       <w:bookmarkStart w:id="6" w:name="_GoBack"/>
       <w:bookmarkEnd w:id="6"/>
-    </w:p>
-    <w:p>
-      <w:pPr>
-        <w:pStyle w:val="af1"/>
-        <w:ind w:firstLine="480"/>
-      </w:pPr>
-      <w:r>
-        <w:rPr>
-          <w:rFonts w:hint="eastAsia"/>
-        </w:rPr>
-        <w:t>图</w:t>
-      </w:r>
-      <w:r>
-        <w:rPr>
-          <w:rFonts w:hint="eastAsia"/>
-        </w:rPr>
-        <w:t xml:space="preserve"> </w:t>
-      </w:r>
-      <w:r>
-        <w:fldChar w:fldCharType="begin"/>
-      </w:r>
-      <w:r>
-        <w:instrText xml:space="preserve"> </w:instrText>
-      </w:r>
-      <w:r>
-        <w:rPr>
-          <w:rFonts w:hint="eastAsia"/>
-        </w:rPr>
-        <w:instrText>STYLEREF 1 \s</w:instrText>
-      </w:r>
-      <w:r>
-        <w:instrText xml:space="preserve"> </w:instrText>
-      </w:r>
-      <w:r>
-        <w:fldChar w:fldCharType="separate"/>
-      </w:r>
-      <w:r>
-        <w:t>4</w:t>
-      </w:r>
-      <w:r>
-        <w:fldChar w:fldCharType="end"/>
-      </w:r>
-      <w:r>
-        <w:t>.</w:t>
-      </w:r>
-      <w:r>
-        <w:fldChar w:fldCharType="begin"/>
-      </w:r>
-      <w:r>
-        <w:instrText xml:space="preserve"> </w:instrText>
-      </w:r>
-      <w:r>
-        <w:rPr>
-          <w:rFonts w:hint="eastAsia"/>
-        </w:rPr>
-        <w:instrText xml:space="preserve">SEQ </w:instrText>
-      </w:r>
-      <w:r>
-        <w:rPr>
-          <w:rFonts w:hint="eastAsia"/>
-        </w:rPr>
-        <w:instrText>图</w:instrText>
-      </w:r>
-      <w:r>
-        <w:rPr>
-          <w:rFonts w:hint="eastAsia"/>
-        </w:rPr>
-        <w:instrText xml:space="preserve"> \* ARABIC \s 1</w:instrText>
-      </w:r>
-      <w:r>
-        <w:instrText xml:space="preserve"> </w:instrText>
-      </w:r>
-      <w:r>
-        <w:fldChar w:fldCharType="separate"/>
-      </w:r>
-      <w:r>
-        <w:t>1</w:t>
-      </w:r>
-      <w:r>
-        <w:fldChar w:fldCharType="end"/>
-      </w:r>
-      <w:r>
-        <w:t xml:space="preserve">  </w:t>
-      </w:r>
-      <w:r>
-        <w:rPr>
-          <w:rFonts w:hint="eastAsia"/>
-        </w:rPr>
-        <w:t>二维平板算例计算域和边界条件</w:t>
-      </w:r>
-      <w:r>
-        <w:rPr>
-          <w:rFonts w:hint="eastAsia"/>
-        </w:rPr>
-        <w:t>[</w:t>
-      </w:r>
-      <w:r>
-        <w:t>1]</w:t>
-      </w:r>
-    </w:p>
-    <w:p>
-      <w:pPr>
-        <w:ind w:firstLine="520"/>
-      </w:pPr>
-      <w:r>
-        <w:rPr>
-          <w:rFonts w:hint="eastAsia"/>
-        </w:rPr>
-        <w:t>为研究不同网格数量的</w:t>
-      </w:r>
-      <w:r>
-        <w:rPr>
-          <w:rFonts w:hint="eastAsia"/>
-        </w:rPr>
-        <w:t>GPU</w:t>
-      </w:r>
-      <w:r>
-        <w:rPr>
-          <w:rFonts w:hint="eastAsia"/>
-        </w:rPr>
-        <w:t>加速效果，本章节选用三套网格对该算例进行计算</w:t>
-      </w:r>
-      <w:r>
-        <w:rPr>
-          <w:rFonts w:hint="eastAsia"/>
-        </w:rPr>
-        <w:t>，如表</w:t>
-      </w:r>
-      <w:r>
-        <w:rPr>
-          <w:rFonts w:hint="eastAsia"/>
-        </w:rPr>
-        <w:t>所示</w:t>
-      </w:r>
     </w:p>
     <w:p>
       <w:pPr>
@@ -3180,10 +3182,10 @@
   <w:style w:type="paragraph" w:customStyle="1" w:styleId="ab">
     <w:name w:val="图题"/>
     <w:basedOn w:val="a"/>
-    <w:rsid w:val="009B34C2"/>
+    <w:rsid w:val="001E5780"/>
     <w:pPr>
-      <w:spacing w:before="240" w:after="240" w:line="240" w:lineRule="auto"/>
-      <w:ind w:firstLine="0"/>
+      <w:spacing w:before="120" w:after="240" w:line="240" w:lineRule="auto"/>
+      <w:ind w:firstLineChars="0" w:firstLine="0"/>
       <w:jc w:val="center"/>
     </w:pPr>
     <w:rPr>

</xml_diff>

<commit_message>
fill 4th chpater with 2D and 3D description
</commit_message>
<xml_diff>
--- a/xjh/Content.docx
+++ b/xjh/Content.docx
@@ -28,6 +28,39 @@
     </w:p>
     <w:p>
       <w:pPr>
+        <w:pStyle w:val="2"/>
+      </w:pPr>
+      <w:r>
+        <w:rPr>
+          <w:rFonts w:hint="eastAsia"/>
+        </w:rPr>
+        <w:t>研究背景及意义</w:t>
+      </w:r>
+    </w:p>
+    <w:p>
+      <w:pPr>
+        <w:pStyle w:val="2"/>
+      </w:pPr>
+      <w:r>
+        <w:rPr>
+          <w:rFonts w:hint="eastAsia"/>
+        </w:rPr>
+        <w:t>CFD的GPU加速研究现状</w:t>
+      </w:r>
+    </w:p>
+    <w:p>
+      <w:pPr>
+        <w:pStyle w:val="2"/>
+      </w:pPr>
+      <w:r>
+        <w:rPr>
+          <w:rFonts w:hint="eastAsia"/>
+        </w:rPr>
+        <w:t>本文研究内容</w:t>
+      </w:r>
+    </w:p>
+    <w:p>
+      <w:pPr>
         <w:pStyle w:val="1"/>
         <w:ind w:firstLineChars="0"/>
       </w:pPr>
@@ -44,6 +77,62 @@
     </w:p>
     <w:p>
       <w:pPr>
+        <w:pStyle w:val="2"/>
+      </w:pPr>
+      <w:r>
+        <w:rPr>
+          <w:rFonts w:hint="eastAsia"/>
+        </w:rPr>
+        <w:t>CFD数值方法</w:t>
+      </w:r>
+    </w:p>
+    <w:p>
+      <w:pPr>
+        <w:pStyle w:val="2"/>
+      </w:pPr>
+      <w:r>
+        <w:rPr>
+          <w:rFonts w:hint="eastAsia"/>
+        </w:rPr>
+        <w:t>FGMRES</w:t>
+      </w:r>
+      <w:r>
+        <w:t>+</w:t>
+      </w:r>
+      <w:r>
+        <w:rPr>
+          <w:rFonts w:hint="eastAsia"/>
+        </w:rPr>
+        <w:t>ILU</w:t>
+      </w:r>
+    </w:p>
+    <w:p>
+      <w:pPr>
+        <w:pStyle w:val="2"/>
+      </w:pPr>
+      <w:r>
+        <w:rPr>
+          <w:rFonts w:hint="eastAsia"/>
+        </w:rPr>
+        <w:t>AAMG</w:t>
+      </w:r>
+    </w:p>
+    <w:p>
+      <w:pPr>
+        <w:pStyle w:val="2"/>
+        <w:rPr>
+          <w:rFonts w:hint="eastAsia"/>
+        </w:rPr>
+      </w:pPr>
+      <w:r>
+        <w:rPr>
+          <w:rFonts w:hint="eastAsia"/>
+        </w:rPr>
+        <w:t>本章小节</w:t>
+      </w:r>
+    </w:p>
+    <w:p>
+      <w:pPr>
         <w:pStyle w:val="1"/>
         <w:ind w:left="1" w:firstLineChars="0"/>
       </w:pPr>
@@ -60,6 +149,64 @@
     </w:p>
     <w:p>
       <w:pPr>
+        <w:pStyle w:val="2"/>
+      </w:pPr>
+      <w:r>
+        <w:rPr>
+          <w:rFonts w:hint="eastAsia"/>
+        </w:rPr>
+        <w:t>整体设计</w:t>
+      </w:r>
+    </w:p>
+    <w:p>
+      <w:pPr>
+        <w:pStyle w:val="2"/>
+      </w:pPr>
+      <w:r>
+        <w:rPr>
+          <w:rFonts w:hint="eastAsia"/>
+        </w:rPr>
+        <w:t>ILU算法实现</w:t>
+      </w:r>
+    </w:p>
+    <w:p>
+      <w:pPr>
+        <w:pStyle w:val="2"/>
+      </w:pPr>
+      <w:r>
+        <w:rPr>
+          <w:rFonts w:hint="eastAsia"/>
+        </w:rPr>
+        <w:t>FGMRES算法及其实现</w:t>
+      </w:r>
+    </w:p>
+    <w:p>
+      <w:pPr>
+        <w:pStyle w:val="2"/>
+      </w:pPr>
+      <w:r>
+        <w:rPr>
+          <w:rFonts w:hint="eastAsia"/>
+        </w:rPr>
+        <w:t>AAMG</w:t>
+      </w:r>
+    </w:p>
+    <w:p>
+      <w:pPr>
+        <w:pStyle w:val="2"/>
+        <w:rPr>
+          <w:rFonts w:hint="eastAsia"/>
+        </w:rPr>
+      </w:pPr>
+      <w:r>
+        <w:rPr>
+          <w:rFonts w:hint="eastAsia"/>
+        </w:rPr>
+        <w:t>本章小节</w:t>
+      </w:r>
+    </w:p>
+    <w:p>
+      <w:pPr>
         <w:pStyle w:val="1"/>
         <w:ind w:firstLineChars="0"/>
       </w:pPr>
@@ -82,13 +229,60 @@
         <w:rPr>
           <w:rFonts w:hint="eastAsia"/>
         </w:rPr>
-        <w:t>本文首先介绍测试算例，然后对分别二维和三维算例进行测试和分析，最后进行对比分析</w:t>
+        <w:t>本文首先介绍测试算例，然后对分别二维和三维算例进行测试和分析，</w:t>
+      </w:r>
+      <w:r>
+        <w:rPr>
+          <w:rFonts w:hint="eastAsia"/>
+        </w:rPr>
+        <w:t>这里主要侧重于测试</w:t>
+      </w:r>
+      <w:r>
+        <w:rPr>
+          <w:rFonts w:hint="eastAsia"/>
+        </w:rPr>
+        <w:t>GPU</w:t>
+      </w:r>
+      <w:r>
+        <w:rPr>
+          <w:rFonts w:hint="eastAsia"/>
+        </w:rPr>
+        <w:t>版本的</w:t>
+      </w:r>
+      <w:r>
+        <w:rPr>
+          <w:rFonts w:hint="eastAsia"/>
+        </w:rPr>
+        <w:t>相应算法相较</w:t>
+      </w:r>
+      <w:r>
+        <w:rPr>
+          <w:rFonts w:hint="eastAsia"/>
+        </w:rPr>
+        <w:t>CPU</w:t>
+      </w:r>
+      <w:r>
+        <w:rPr>
+          <w:rFonts w:hint="eastAsia"/>
+        </w:rPr>
+        <w:t>版本的加速效果，</w:t>
+      </w:r>
+      <w:r>
+        <w:rPr>
+          <w:rFonts w:hint="eastAsia"/>
+        </w:rPr>
+        <w:t>最后进行对比分析</w:t>
+      </w:r>
+      <w:r>
+        <w:rPr>
+          <w:rFonts w:hint="eastAsia"/>
+        </w:rPr>
+        <w:t>。</w:t>
       </w:r>
     </w:p>
     <w:p>
       <w:pPr>
         <w:pStyle w:val="2"/>
-        <w:ind w:firstLineChars="0"/>
       </w:pPr>
       <w:r>
         <w:rPr>
@@ -100,7 +294,6 @@
     <w:p>
       <w:pPr>
         <w:pStyle w:val="3"/>
-        <w:ind w:firstLineChars="0"/>
       </w:pPr>
       <w:r>
         <w:rPr>
@@ -321,7 +514,55 @@
         <w:rPr>
           <w:rFonts w:hint="eastAsia"/>
         </w:rPr>
-        <w:t>计算边界分为入口段，出口段，对称段和平板段（</w:t>
+        <w:t>计算</w:t>
+      </w:r>
+      <w:r>
+        <w:rPr>
+          <w:rFonts w:hint="eastAsia"/>
+        </w:rPr>
+        <w:t>求解</w:t>
+      </w:r>
+      <w:r>
+        <w:rPr>
+          <w:rFonts w:hint="eastAsia"/>
+        </w:rPr>
+        <w:t>RANS</w:t>
+      </w:r>
+      <w:r>
+        <w:rPr>
+          <w:rFonts w:hint="eastAsia"/>
+        </w:rPr>
+        <w:t>控制方程，选用</w:t>
+      </w:r>
+      <w:r>
+        <w:rPr>
+          <w:rFonts w:hint="eastAsia"/>
+        </w:rPr>
+        <w:t>SA</w:t>
+      </w:r>
+      <w:r>
+        <w:rPr>
+          <w:rFonts w:hint="eastAsia"/>
+        </w:rPr>
+        <w:t>湍流模式。</w:t>
+      </w:r>
+      <w:r>
+        <w:rPr>
+          <w:rFonts w:hint="eastAsia"/>
+        </w:rPr>
+        <w:t>计算边界分为入口段，出口段，</w:t>
+      </w:r>
+      <w:r>
+        <w:rPr>
+          <w:rFonts w:hint="eastAsia"/>
+        </w:rPr>
+        <w:t>远场段，</w:t>
+      </w:r>
+      <w:r>
+        <w:rPr>
+          <w:rFonts w:hint="eastAsia"/>
+        </w:rPr>
+        <w:t>对称段和平板段（</w:t>
       </w:r>
       <w:r>
         <w:rPr>
@@ -353,9 +594,6 @@
         <w:keepNext/>
         <w:spacing w:line="240" w:lineRule="auto"/>
         <w:ind w:firstLineChars="0" w:firstLine="0"/>
-        <w:rPr>
-          <w:rFonts w:hint="eastAsia"/>
-        </w:rPr>
       </w:pPr>
       <w:r>
         <w:rPr>
@@ -517,7 +755,7 @@
         <w:rPr>
           <w:rFonts w:hint="eastAsia"/>
         </w:rPr>
-        <w:t>为研究不同网格数量的</w:t>
+        <w:t>为研究</w:t>
       </w:r>
       <w:r>
         <w:rPr>
@@ -529,13 +767,79 @@
         <w:rPr>
           <w:rFonts w:hint="eastAsia"/>
         </w:rPr>
-        <w:t>加速效果，本章节选用三套网格对该算例进行计算</w:t>
-      </w:r>
-      <w:r>
-        <w:rPr>
-          <w:rFonts w:hint="eastAsia"/>
-        </w:rPr>
-        <w:t>，如表</w:t>
+        <w:t>的</w:t>
+      </w:r>
+      <w:r>
+        <w:rPr>
+          <w:rFonts w:hint="eastAsia"/>
+        </w:rPr>
+        <w:t>加速效果，本章节选用三套</w:t>
+      </w:r>
+      <w:r>
+        <w:rPr>
+          <w:rFonts w:hint="eastAsia"/>
+        </w:rPr>
+        <w:t>不同</w:t>
+      </w:r>
+      <w:r>
+        <w:rPr>
+          <w:rFonts w:hint="eastAsia"/>
+        </w:rPr>
+        <w:t>网格对该算例进行计算</w:t>
+      </w:r>
+      <w:r>
+        <w:rPr>
+          <w:rFonts w:hint="eastAsia"/>
+        </w:rPr>
+        <w:t>，如</w:t>
+      </w:r>
+      <w:r>
+        <w:fldChar w:fldCharType="begin"/>
+      </w:r>
+      <w:r>
+        <w:instrText xml:space="preserve"> </w:instrText>
+      </w:r>
+      <w:r>
+        <w:rPr>
+          <w:rFonts w:hint="eastAsia"/>
+        </w:rPr>
+        <w:instrText>REF _Ref32087022 \h</w:instrText>
+      </w:r>
+      <w:r>
+        <w:instrText xml:space="preserve"> </w:instrText>
+      </w:r>
+      <w:r>
+        <w:fldChar w:fldCharType="separate"/>
+      </w:r>
+      <w:r>
+        <w:rPr>
+          <w:rFonts w:hint="eastAsia"/>
+        </w:rPr>
+        <w:t>表</w:t>
+      </w:r>
+      <w:r>
+        <w:rPr>
+          <w:rFonts w:hint="eastAsia"/>
+        </w:rPr>
+        <w:t xml:space="preserve"> </w:t>
+      </w:r>
+      <w:r>
+        <w:rPr>
+          <w:noProof/>
+        </w:rPr>
+        <w:t>4</w:t>
+      </w:r>
+      <w:r>
+        <w:t>.</w:t>
+      </w:r>
+      <w:r>
+        <w:rPr>
+          <w:noProof/>
+        </w:rPr>
+        <w:t>1</w:t>
+      </w:r>
+      <w:r>
+        <w:fldChar w:fldCharType="end"/>
       </w:r>
       <w:r>
         <w:rPr>
@@ -543,14 +847,13 @@
         </w:rPr>
         <w:t>所示</w:t>
       </w:r>
-      <w:bookmarkStart w:id="6" w:name="_GoBack"/>
-      <w:bookmarkEnd w:id="6"/>
     </w:p>
     <w:p>
       <w:pPr>
         <w:pStyle w:val="af1"/>
         <w:ind w:firstLine="480"/>
       </w:pPr>
+      <w:bookmarkStart w:id="6" w:name="_Ref32087022"/>
       <w:r>
         <w:rPr>
           <w:rFonts w:hint="eastAsia"/>
@@ -582,13 +885,16 @@
         <w:fldChar w:fldCharType="separate"/>
       </w:r>
       <w:r>
+        <w:rPr>
+          <w:noProof/>
+        </w:rPr>
         <w:t>4</w:t>
       </w:r>
       <w:r>
         <w:fldChar w:fldCharType="end"/>
       </w:r>
       <w:r>
-        <w:noBreakHyphen/>
+        <w:t>.</w:t>
       </w:r>
       <w:r>
         <w:fldChar w:fldCharType="begin"/>
@@ -621,11 +927,15 @@
         <w:fldChar w:fldCharType="separate"/>
       </w:r>
       <w:r>
+        <w:rPr>
+          <w:noProof/>
+        </w:rPr>
         <w:t>1</w:t>
       </w:r>
       <w:r>
         <w:fldChar w:fldCharType="end"/>
       </w:r>
+      <w:bookmarkEnd w:id="6"/>
       <w:r>
         <w:t xml:space="preserve"> </w:t>
       </w:r>
@@ -638,7 +948,8 @@
     </w:p>
     <w:tbl>
       <w:tblPr>
-        <w:tblW w:w="0" w:type="auto"/>
+        <w:tblW w:w="9357" w:type="dxa"/>
+        <w:jc w:val="center"/>
         <w:tblBorders>
           <w:top w:val="single" w:sz="12" w:space="0" w:color="auto"/>
           <w:bottom w:val="single" w:sz="12" w:space="0" w:color="auto"/>
@@ -647,14 +958,1685 @@
         <w:tblLook w:val="04A0" w:firstRow="1" w:lastRow="0" w:firstColumn="1" w:lastColumn="0" w:noHBand="0" w:noVBand="1"/>
       </w:tblPr>
       <w:tblGrid>
-        <w:gridCol w:w="2906"/>
-        <w:gridCol w:w="2907"/>
-        <w:gridCol w:w="2907"/>
+        <w:gridCol w:w="1418"/>
+        <w:gridCol w:w="1984"/>
+        <w:gridCol w:w="1985"/>
+        <w:gridCol w:w="1985"/>
+        <w:gridCol w:w="1985"/>
       </w:tblGrid>
       <w:tr>
+        <w:trPr>
+          <w:jc w:val="center"/>
+        </w:trPr>
         <w:tc>
           <w:tcPr>
-            <w:tcW w:w="2906" w:type="dxa"/>
+            <w:tcW w:w="1418" w:type="dxa"/>
+            <w:tcBorders>
+              <w:top w:val="single" w:sz="12" w:space="0" w:color="auto"/>
+              <w:bottom w:val="single" w:sz="8" w:space="0" w:color="auto"/>
+            </w:tcBorders>
+          </w:tcPr>
+          <w:p>
+            <w:pPr>
+              <w:pStyle w:val="af2"/>
+              <w:ind w:firstLine="482"/>
+              <w:jc w:val="center"/>
+              <w:rPr>
+                <w:b/>
+              </w:rPr>
+            </w:pPr>
+            <w:r>
+              <w:rPr>
+                <w:rFonts w:hint="eastAsia"/>
+                <w:b/>
+              </w:rPr>
+              <w:t>网格</w:t>
+            </w:r>
+          </w:p>
+          <w:p>
+            <w:pPr>
+              <w:pStyle w:val="af2"/>
+              <w:ind w:firstLine="482"/>
+              <w:jc w:val="center"/>
+              <w:rPr>
+                <w:b/>
+              </w:rPr>
+            </w:pPr>
+            <w:r>
+              <w:rPr>
+                <w:rFonts w:hint="eastAsia"/>
+                <w:b/>
+              </w:rPr>
+              <w:t>编号</w:t>
+            </w:r>
+          </w:p>
+        </w:tc>
+        <w:tc>
+          <w:tcPr>
+            <w:tcW w:w="1984" w:type="dxa"/>
+            <w:tcBorders>
+              <w:top w:val="single" w:sz="12" w:space="0" w:color="auto"/>
+              <w:bottom w:val="single" w:sz="8" w:space="0" w:color="auto"/>
+            </w:tcBorders>
+            <w:shd w:val="clear" w:color="auto" w:fill="auto"/>
+          </w:tcPr>
+          <w:p>
+            <w:pPr>
+              <w:pStyle w:val="af2"/>
+              <w:ind w:firstLine="482"/>
+              <w:jc w:val="center"/>
+              <w:rPr>
+                <w:b/>
+              </w:rPr>
+            </w:pPr>
+            <w:r>
+              <w:rPr>
+                <w:rFonts w:hint="eastAsia"/>
+                <w:b/>
+              </w:rPr>
+              <w:t>网格</w:t>
+            </w:r>
+          </w:p>
+          <w:p>
+            <w:pPr>
+              <w:pStyle w:val="af2"/>
+              <w:ind w:firstLine="482"/>
+              <w:jc w:val="center"/>
+              <w:rPr>
+                <w:b/>
+              </w:rPr>
+            </w:pPr>
+            <w:r>
+              <w:rPr>
+                <w:rFonts w:hint="eastAsia"/>
+                <w:b/>
+              </w:rPr>
+              <w:t>点数</w:t>
+            </w:r>
+          </w:p>
+        </w:tc>
+        <w:tc>
+          <w:tcPr>
+            <w:tcW w:w="1985" w:type="dxa"/>
+            <w:tcBorders>
+              <w:top w:val="single" w:sz="12" w:space="0" w:color="auto"/>
+              <w:bottom w:val="single" w:sz="8" w:space="0" w:color="auto"/>
+            </w:tcBorders>
+          </w:tcPr>
+          <w:p>
+            <w:pPr>
+              <w:pStyle w:val="af2"/>
+              <w:ind w:firstLine="482"/>
+              <w:jc w:val="center"/>
+              <w:rPr>
+                <w:b/>
+              </w:rPr>
+            </w:pPr>
+            <w:r>
+              <w:rPr>
+                <w:rFonts w:hint="eastAsia"/>
+                <w:b/>
+              </w:rPr>
+              <w:t>网格</w:t>
+            </w:r>
+          </w:p>
+          <w:p>
+            <w:pPr>
+              <w:pStyle w:val="af2"/>
+              <w:ind w:firstLine="482"/>
+              <w:jc w:val="center"/>
+              <w:rPr>
+                <w:b/>
+              </w:rPr>
+            </w:pPr>
+            <w:r>
+              <w:rPr>
+                <w:rFonts w:hint="eastAsia"/>
+                <w:b/>
+              </w:rPr>
+              <w:t>单元数</w:t>
+            </w:r>
+          </w:p>
+        </w:tc>
+        <w:tc>
+          <w:tcPr>
+            <w:tcW w:w="1985" w:type="dxa"/>
+            <w:tcBorders>
+              <w:top w:val="single" w:sz="12" w:space="0" w:color="auto"/>
+              <w:bottom w:val="single" w:sz="8" w:space="0" w:color="auto"/>
+            </w:tcBorders>
+          </w:tcPr>
+          <w:p>
+            <w:pPr>
+              <w:pStyle w:val="af2"/>
+              <w:ind w:firstLineChars="0" w:firstLine="0"/>
+              <w:jc w:val="center"/>
+              <w:rPr>
+                <w:b/>
+              </w:rPr>
+            </w:pPr>
+            <w:r>
+              <w:rPr>
+                <w:rFonts w:hint="eastAsia"/>
+                <w:b/>
+              </w:rPr>
+              <w:t>雅可比矩阵</w:t>
+            </w:r>
+          </w:p>
+          <w:p>
+            <w:pPr>
+              <w:pStyle w:val="af2"/>
+              <w:ind w:firstLineChars="0" w:firstLine="0"/>
+              <w:jc w:val="center"/>
+              <w:rPr>
+                <w:rFonts w:hint="eastAsia"/>
+                <w:b/>
+              </w:rPr>
+            </w:pPr>
+            <w:r>
+              <w:rPr>
+                <w:rFonts w:hint="eastAsia"/>
+                <w:b/>
+              </w:rPr>
+              <w:t>行数</w:t>
+            </w:r>
+          </w:p>
+        </w:tc>
+        <w:tc>
+          <w:tcPr>
+            <w:tcW w:w="1985" w:type="dxa"/>
+            <w:tcBorders>
+              <w:top w:val="single" w:sz="12" w:space="0" w:color="auto"/>
+              <w:bottom w:val="single" w:sz="8" w:space="0" w:color="auto"/>
+            </w:tcBorders>
+          </w:tcPr>
+          <w:p>
+            <w:pPr>
+              <w:pStyle w:val="af2"/>
+              <w:ind w:firstLineChars="0" w:firstLine="0"/>
+              <w:jc w:val="center"/>
+              <w:rPr>
+                <w:b/>
+              </w:rPr>
+            </w:pPr>
+            <w:r>
+              <w:rPr>
+                <w:rFonts w:hint="eastAsia"/>
+                <w:b/>
+              </w:rPr>
+              <w:t>雅可比矩阵</w:t>
+            </w:r>
+          </w:p>
+          <w:p>
+            <w:pPr>
+              <w:pStyle w:val="af2"/>
+              <w:ind w:firstLineChars="0" w:firstLine="0"/>
+              <w:jc w:val="center"/>
+              <w:rPr>
+                <w:rFonts w:hint="eastAsia"/>
+                <w:b/>
+              </w:rPr>
+            </w:pPr>
+            <w:r>
+              <w:rPr>
+                <w:rFonts w:hint="eastAsia"/>
+                <w:b/>
+              </w:rPr>
+              <w:t>非零块数</w:t>
+            </w:r>
+          </w:p>
+        </w:tc>
+      </w:tr>
+      <w:tr>
+        <w:trPr>
+          <w:jc w:val="center"/>
+        </w:trPr>
+        <w:tc>
+          <w:tcPr>
+            <w:tcW w:w="1418" w:type="dxa"/>
+            <w:tcBorders>
+              <w:top w:val="single" w:sz="8" w:space="0" w:color="auto"/>
+              <w:bottom w:val="nil"/>
+            </w:tcBorders>
+          </w:tcPr>
+          <w:p>
+            <w:pPr>
+              <w:pStyle w:val="af2"/>
+              <w:ind w:firstLine="480"/>
+              <w:jc w:val="center"/>
+            </w:pPr>
+            <w:r>
+              <w:rPr>
+                <w:rFonts w:hint="eastAsia"/>
+              </w:rPr>
+              <w:t>网格</w:t>
+            </w:r>
+            <w:r>
+              <w:rPr>
+                <w:rFonts w:hint="eastAsia"/>
+              </w:rPr>
+              <w:t>1</w:t>
+            </w:r>
+          </w:p>
+        </w:tc>
+        <w:tc>
+          <w:tcPr>
+            <w:tcW w:w="1984" w:type="dxa"/>
+            <w:tcBorders>
+              <w:top w:val="single" w:sz="8" w:space="0" w:color="auto"/>
+              <w:bottom w:val="nil"/>
+            </w:tcBorders>
+            <w:shd w:val="clear" w:color="auto" w:fill="auto"/>
+          </w:tcPr>
+          <w:p>
+            <w:pPr>
+              <w:pStyle w:val="af2"/>
+              <w:ind w:firstLine="480"/>
+              <w:jc w:val="center"/>
+            </w:pPr>
+            <w:r>
+              <w:t>60,689</w:t>
+            </w:r>
+          </w:p>
+        </w:tc>
+        <w:tc>
+          <w:tcPr>
+            <w:tcW w:w="1985" w:type="dxa"/>
+            <w:tcBorders>
+              <w:top w:val="single" w:sz="8" w:space="0" w:color="auto"/>
+              <w:bottom w:val="nil"/>
+            </w:tcBorders>
+          </w:tcPr>
+          <w:p>
+            <w:pPr>
+              <w:pStyle w:val="af2"/>
+              <w:ind w:firstLine="480"/>
+              <w:jc w:val="center"/>
+            </w:pPr>
+            <w:r>
+              <w:t>119,308</w:t>
+            </w:r>
+          </w:p>
+        </w:tc>
+        <w:tc>
+          <w:tcPr>
+            <w:tcW w:w="1985" w:type="dxa"/>
+            <w:tcBorders>
+              <w:top w:val="single" w:sz="8" w:space="0" w:color="auto"/>
+              <w:bottom w:val="nil"/>
+            </w:tcBorders>
+          </w:tcPr>
+          <w:p>
+            <w:pPr>
+              <w:ind w:firstLineChars="0" w:firstLine="0"/>
+              <w:jc w:val="center"/>
+              <w:rPr>
+                <w:sz w:val="22"/>
+              </w:rPr>
+            </w:pPr>
+            <w:r>
+              <w:rPr>
+                <w:rFonts w:hint="eastAsia"/>
+                <w:sz w:val="22"/>
+              </w:rPr>
+              <w:t>6</w:t>
+            </w:r>
+            <w:r>
+              <w:rPr>
+                <w:sz w:val="22"/>
+              </w:rPr>
+              <w:t>0</w:t>
+            </w:r>
+            <w:r>
+              <w:rPr>
+                <w:rFonts w:hint="eastAsia"/>
+                <w:sz w:val="22"/>
+              </w:rPr>
+              <w:t>,</w:t>
+            </w:r>
+            <w:r>
+              <w:rPr>
+                <w:sz w:val="22"/>
+              </w:rPr>
+              <w:t>689</w:t>
+            </w:r>
+          </w:p>
+        </w:tc>
+        <w:tc>
+          <w:tcPr>
+            <w:tcW w:w="1985" w:type="dxa"/>
+            <w:tcBorders>
+              <w:top w:val="single" w:sz="8" w:space="0" w:color="auto"/>
+              <w:bottom w:val="nil"/>
+            </w:tcBorders>
+          </w:tcPr>
+          <w:p>
+            <w:pPr>
+              <w:ind w:firstLineChars="0" w:firstLine="0"/>
+              <w:jc w:val="center"/>
+              <w:rPr>
+                <w:sz w:val="22"/>
+              </w:rPr>
+            </w:pPr>
+            <w:r>
+              <w:rPr>
+                <w:rFonts w:hint="eastAsia"/>
+                <w:sz w:val="22"/>
+              </w:rPr>
+              <w:t>4</w:t>
+            </w:r>
+            <w:r>
+              <w:rPr>
+                <w:sz w:val="22"/>
+              </w:rPr>
+              <w:t>20,681</w:t>
+            </w:r>
+          </w:p>
+        </w:tc>
+      </w:tr>
+      <w:tr>
+        <w:trPr>
+          <w:jc w:val="center"/>
+        </w:trPr>
+        <w:tc>
+          <w:tcPr>
+            <w:tcW w:w="1418" w:type="dxa"/>
+            <w:tcBorders>
+              <w:top w:val="nil"/>
+              <w:bottom w:val="nil"/>
+            </w:tcBorders>
+          </w:tcPr>
+          <w:p>
+            <w:pPr>
+              <w:pStyle w:val="af2"/>
+              <w:ind w:firstLine="480"/>
+              <w:jc w:val="center"/>
+            </w:pPr>
+            <w:r>
+              <w:rPr>
+                <w:rFonts w:hint="eastAsia"/>
+              </w:rPr>
+              <w:t>网格</w:t>
+            </w:r>
+            <w:r>
+              <w:rPr>
+                <w:rFonts w:hint="eastAsia"/>
+              </w:rPr>
+              <w:t>2</w:t>
+            </w:r>
+          </w:p>
+        </w:tc>
+        <w:tc>
+          <w:tcPr>
+            <w:tcW w:w="1984" w:type="dxa"/>
+            <w:tcBorders>
+              <w:top w:val="nil"/>
+              <w:bottom w:val="nil"/>
+            </w:tcBorders>
+            <w:shd w:val="clear" w:color="auto" w:fill="auto"/>
+          </w:tcPr>
+          <w:p>
+            <w:pPr>
+              <w:pStyle w:val="af2"/>
+              <w:ind w:firstLine="480"/>
+              <w:jc w:val="center"/>
+            </w:pPr>
+            <w:r>
+              <w:rPr>
+                <w:rFonts w:hint="eastAsia"/>
+              </w:rPr>
+              <w:t>9</w:t>
+            </w:r>
+            <w:r>
+              <w:t>79,377</w:t>
+            </w:r>
+          </w:p>
+        </w:tc>
+        <w:tc>
+          <w:tcPr>
+            <w:tcW w:w="1985" w:type="dxa"/>
+            <w:tcBorders>
+              <w:top w:val="nil"/>
+              <w:bottom w:val="nil"/>
+            </w:tcBorders>
+          </w:tcPr>
+          <w:p>
+            <w:pPr>
+              <w:pStyle w:val="af2"/>
+              <w:ind w:firstLine="480"/>
+              <w:jc w:val="center"/>
+            </w:pPr>
+            <w:r>
+              <w:rPr>
+                <w:rFonts w:hint="eastAsia"/>
+              </w:rPr>
+              <w:t>9</w:t>
+            </w:r>
+            <w:r>
+              <w:t>75,936</w:t>
+            </w:r>
+          </w:p>
+        </w:tc>
+        <w:tc>
+          <w:tcPr>
+            <w:tcW w:w="1985" w:type="dxa"/>
+            <w:tcBorders>
+              <w:top w:val="nil"/>
+              <w:bottom w:val="nil"/>
+            </w:tcBorders>
+          </w:tcPr>
+          <w:p>
+            <w:pPr>
+              <w:ind w:firstLineChars="175" w:firstLine="455"/>
+              <w:rPr>
+                <w:rFonts w:hint="eastAsia"/>
+                <w:sz w:val="22"/>
+              </w:rPr>
+            </w:pPr>
+            <w:r>
+              <w:rPr>
+                <w:rFonts w:hint="eastAsia"/>
+              </w:rPr>
+              <w:t>9</w:t>
+            </w:r>
+            <w:r>
+              <w:t>79,377</w:t>
+            </w:r>
+          </w:p>
+        </w:tc>
+        <w:tc>
+          <w:tcPr>
+            <w:tcW w:w="1985" w:type="dxa"/>
+            <w:tcBorders>
+              <w:top w:val="nil"/>
+              <w:bottom w:val="nil"/>
+            </w:tcBorders>
+          </w:tcPr>
+          <w:p>
+            <w:pPr>
+              <w:ind w:firstLineChars="175" w:firstLine="420"/>
+              <w:rPr>
+                <w:rFonts w:hint="eastAsia"/>
+                <w:sz w:val="22"/>
+              </w:rPr>
+            </w:pPr>
+            <w:r>
+              <w:rPr>
+                <w:rFonts w:hint="eastAsia"/>
+                <w:sz w:val="22"/>
+              </w:rPr>
+              <w:t>4</w:t>
+            </w:r>
+            <w:r>
+              <w:rPr>
+                <w:sz w:val="22"/>
+              </w:rPr>
+              <w:t>,890,001</w:t>
+            </w:r>
+          </w:p>
+        </w:tc>
+      </w:tr>
+      <w:tr>
+        <w:trPr>
+          <w:jc w:val="center"/>
+        </w:trPr>
+        <w:tc>
+          <w:tcPr>
+            <w:tcW w:w="1418" w:type="dxa"/>
+            <w:tcBorders>
+              <w:top w:val="nil"/>
+              <w:bottom w:val="single" w:sz="12" w:space="0" w:color="auto"/>
+            </w:tcBorders>
+          </w:tcPr>
+          <w:p>
+            <w:pPr>
+              <w:pStyle w:val="af2"/>
+              <w:ind w:firstLine="480"/>
+              <w:jc w:val="center"/>
+            </w:pPr>
+            <w:bookmarkStart w:id="7" w:name="_GoBack" w:colFirst="3" w:colLast="4"/>
+            <w:r>
+              <w:rPr>
+                <w:rFonts w:hint="eastAsia"/>
+              </w:rPr>
+              <w:t>网格</w:t>
+            </w:r>
+            <w:r>
+              <w:rPr>
+                <w:rFonts w:hint="eastAsia"/>
+              </w:rPr>
+              <w:t>3</w:t>
+            </w:r>
+          </w:p>
+        </w:tc>
+        <w:tc>
+          <w:tcPr>
+            <w:tcW w:w="1984" w:type="dxa"/>
+            <w:tcBorders>
+              <w:top w:val="nil"/>
+              <w:bottom w:val="single" w:sz="12" w:space="0" w:color="auto"/>
+            </w:tcBorders>
+            <w:shd w:val="clear" w:color="auto" w:fill="auto"/>
+          </w:tcPr>
+          <w:p>
+            <w:pPr>
+              <w:pStyle w:val="af2"/>
+              <w:ind w:firstLine="480"/>
+              <w:jc w:val="center"/>
+            </w:pPr>
+            <w:r>
+              <w:rPr>
+                <w:rFonts w:hint="eastAsia"/>
+              </w:rPr>
+              <w:t>9</w:t>
+            </w:r>
+            <w:r>
+              <w:t>,999,000</w:t>
+            </w:r>
+          </w:p>
+        </w:tc>
+        <w:tc>
+          <w:tcPr>
+            <w:tcW w:w="1985" w:type="dxa"/>
+            <w:tcBorders>
+              <w:top w:val="nil"/>
+              <w:bottom w:val="single" w:sz="12" w:space="0" w:color="auto"/>
+            </w:tcBorders>
+          </w:tcPr>
+          <w:p>
+            <w:pPr>
+              <w:pStyle w:val="af2"/>
+              <w:ind w:firstLine="480"/>
+              <w:jc w:val="center"/>
+            </w:pPr>
+            <w:r>
+              <w:rPr>
+                <w:rFonts w:hint="eastAsia"/>
+              </w:rPr>
+              <w:t>9</w:t>
+            </w:r>
+            <w:r>
+              <w:t>,988,002</w:t>
+            </w:r>
+          </w:p>
+        </w:tc>
+        <w:tc>
+          <w:tcPr>
+            <w:tcW w:w="1985" w:type="dxa"/>
+            <w:tcBorders>
+              <w:top w:val="nil"/>
+              <w:bottom w:val="single" w:sz="12" w:space="0" w:color="auto"/>
+            </w:tcBorders>
+          </w:tcPr>
+          <w:p>
+            <w:pPr>
+              <w:ind w:firstLineChars="0" w:firstLine="0"/>
+              <w:jc w:val="center"/>
+              <w:rPr>
+                <w:rFonts w:hint="eastAsia"/>
+                <w:sz w:val="22"/>
+              </w:rPr>
+            </w:pPr>
+            <w:r>
+              <w:rPr>
+                <w:rFonts w:hint="eastAsia"/>
+                <w:sz w:val="22"/>
+              </w:rPr>
+              <w:t>9</w:t>
+            </w:r>
+            <w:r>
+              <w:rPr>
+                <w:sz w:val="22"/>
+              </w:rPr>
+              <w:t>,</w:t>
+            </w:r>
+            <w:r>
+              <w:rPr>
+                <w:sz w:val="22"/>
+              </w:rPr>
+              <w:t>999</w:t>
+            </w:r>
+            <w:r>
+              <w:rPr>
+                <w:sz w:val="22"/>
+              </w:rPr>
+              <w:t>,</w:t>
+            </w:r>
+            <w:r>
+              <w:rPr>
+                <w:sz w:val="22"/>
+              </w:rPr>
+              <w:t>000</w:t>
+            </w:r>
+          </w:p>
+        </w:tc>
+        <w:tc>
+          <w:tcPr>
+            <w:tcW w:w="1985" w:type="dxa"/>
+            <w:tcBorders>
+              <w:top w:val="nil"/>
+              <w:bottom w:val="single" w:sz="12" w:space="0" w:color="auto"/>
+            </w:tcBorders>
+          </w:tcPr>
+          <w:p>
+            <w:pPr>
+              <w:ind w:firstLineChars="0" w:firstLine="0"/>
+              <w:jc w:val="center"/>
+              <w:rPr>
+                <w:rFonts w:hint="eastAsia"/>
+                <w:sz w:val="22"/>
+              </w:rPr>
+            </w:pPr>
+            <w:r>
+              <w:rPr>
+                <w:rFonts w:hint="eastAsia"/>
+                <w:sz w:val="22"/>
+              </w:rPr>
+              <w:t>4</w:t>
+            </w:r>
+            <w:r>
+              <w:rPr>
+                <w:sz w:val="22"/>
+              </w:rPr>
+              <w:t>9</w:t>
+            </w:r>
+            <w:r>
+              <w:rPr>
+                <w:sz w:val="22"/>
+              </w:rPr>
+              <w:t>,</w:t>
+            </w:r>
+            <w:r>
+              <w:rPr>
+                <w:sz w:val="22"/>
+              </w:rPr>
+              <w:t>973</w:t>
+            </w:r>
+            <w:r>
+              <w:rPr>
+                <w:rFonts w:hint="eastAsia"/>
+                <w:sz w:val="22"/>
+              </w:rPr>
+              <w:t>,</w:t>
+            </w:r>
+            <w:r>
+              <w:rPr>
+                <w:sz w:val="22"/>
+              </w:rPr>
+              <w:t>002</w:t>
+            </w:r>
+          </w:p>
+        </w:tc>
+      </w:tr>
+      <w:bookmarkEnd w:id="7"/>
+    </w:tbl>
+    <w:p>
+      <w:pPr>
+        <w:ind w:firstLine="520"/>
+      </w:pPr>
+    </w:p>
+    <w:p>
+      <w:pPr>
+        <w:pStyle w:val="3"/>
+      </w:pPr>
+      <w:r>
+        <w:rPr>
+          <w:rFonts w:hint="eastAsia"/>
+        </w:rPr>
+        <w:lastRenderedPageBreak/>
+        <w:t>三维算例</w:t>
+      </w:r>
+    </w:p>
+    <w:p>
+      <w:pPr>
+        <w:ind w:left="320" w:firstLine="520"/>
+      </w:pPr>
+      <w:r>
+        <w:rPr>
+          <w:rFonts w:hint="eastAsia"/>
+        </w:rPr>
+        <w:t>三位测试算例</w:t>
+      </w:r>
+      <w:r>
+        <w:rPr>
+          <w:rFonts w:hint="eastAsia"/>
+        </w:rPr>
+        <w:t>分别是</w:t>
+      </w:r>
+      <w:r>
+        <w:rPr>
+          <w:rFonts w:hint="eastAsia"/>
+        </w:rPr>
+        <w:t>ONERA</w:t>
+      </w:r>
+      <w:r>
+        <w:t xml:space="preserve"> </w:t>
+      </w:r>
+      <w:r>
+        <w:rPr>
+          <w:rFonts w:hint="eastAsia"/>
+        </w:rPr>
+        <w:t>M</w:t>
+      </w:r>
+      <w:r>
+        <w:t>6</w:t>
+      </w:r>
+      <w:r>
+        <w:rPr>
+          <w:rFonts w:hint="eastAsia"/>
+        </w:rPr>
+        <w:t>，</w:t>
+      </w:r>
+      <w:r>
+        <w:rPr>
+          <w:rFonts w:hint="eastAsia"/>
+        </w:rPr>
+        <w:t>DLR</w:t>
+      </w:r>
+      <w:r>
+        <w:t>-</w:t>
+      </w:r>
+      <w:r>
+        <w:rPr>
+          <w:rFonts w:hint="eastAsia"/>
+        </w:rPr>
+        <w:t>F</w:t>
+      </w:r>
+      <w:r>
+        <w:t>4</w:t>
+      </w:r>
+      <w:r>
+        <w:rPr>
+          <w:rFonts w:hint="eastAsia"/>
+        </w:rPr>
+        <w:t>和</w:t>
+      </w:r>
+      <w:r>
+        <w:rPr>
+          <w:rFonts w:hint="eastAsia"/>
+        </w:rPr>
+        <w:t>HL</w:t>
+      </w:r>
+      <w:r>
+        <w:t>-</w:t>
+      </w:r>
+      <w:r>
+        <w:rPr>
+          <w:rFonts w:hint="eastAsia"/>
+        </w:rPr>
+        <w:t>CRM</w:t>
+      </w:r>
+      <w:r>
+        <w:rPr>
+          <w:rFonts w:hint="eastAsia"/>
+        </w:rPr>
+        <w:t>标模</w:t>
+      </w:r>
+      <w:r>
+        <w:rPr>
+          <w:rFonts w:hint="eastAsia"/>
+        </w:rPr>
+        <w:t>。</w:t>
+      </w:r>
+    </w:p>
+    <w:p>
+      <w:pPr>
+        <w:ind w:left="320" w:firstLine="520"/>
+      </w:pPr>
+      <w:r>
+        <w:rPr>
+          <w:rFonts w:hint="eastAsia"/>
+        </w:rPr>
+        <w:t>ONERA</w:t>
+      </w:r>
+      <w:r>
+        <w:t xml:space="preserve"> </w:t>
+      </w:r>
+      <w:r>
+        <w:rPr>
+          <w:rFonts w:hint="eastAsia"/>
+        </w:rPr>
+        <w:t>M</w:t>
+      </w:r>
+      <w:r>
+        <w:t>6</w:t>
+      </w:r>
+      <w:r>
+        <w:rPr>
+          <w:rFonts w:hint="eastAsia"/>
+        </w:rPr>
+        <w:t>计算设置为</w:t>
+      </w:r>
+      <w:r>
+        <w:rPr>
+          <w:rFonts w:hint="eastAsia"/>
+        </w:rPr>
+        <w:t>：</w:t>
+      </w:r>
+      <w:r>
+        <w:rPr>
+          <w:rFonts w:hint="eastAsia"/>
+        </w:rPr>
+        <w:t>来流温度为</w:t>
+      </w:r>
+      <w:r>
+        <w:rPr>
+          <w:rFonts w:hint="eastAsia"/>
+        </w:rPr>
+        <w:t>2</w:t>
+      </w:r>
+      <w:r>
+        <w:t>88.15</w:t>
+      </w:r>
+      <w:r>
+        <w:rPr>
+          <w:rFonts w:hint="eastAsia"/>
+        </w:rPr>
+        <w:t>K</w:t>
+      </w:r>
+      <w:r>
+        <w:rPr>
+          <w:rFonts w:hint="eastAsia"/>
+        </w:rPr>
+        <w:t>，马赫数为</w:t>
+      </w:r>
+      <w:r>
+        <w:rPr>
+          <w:rFonts w:hint="eastAsia"/>
+        </w:rPr>
+        <w:t>0</w:t>
+      </w:r>
+      <w:r>
+        <w:t>.8395</w:t>
+      </w:r>
+      <w:r>
+        <w:rPr>
+          <w:rFonts w:hint="eastAsia"/>
+        </w:rPr>
+        <w:t>，来流攻角</w:t>
+      </w:r>
+      <w:r>
+        <w:rPr>
+          <w:rFonts w:hint="eastAsia"/>
+        </w:rPr>
+        <w:t>3</w:t>
+      </w:r>
+      <w:r>
+        <w:t>.06</w:t>
+      </w:r>
+      <w:r>
+        <w:rPr>
+          <w:rFonts w:hint="eastAsia"/>
+        </w:rPr>
+        <w:t>度，雷诺数为</w:t>
+      </w:r>
+      <w:r>
+        <w:rPr>
+          <w:rFonts w:hint="eastAsia"/>
+        </w:rPr>
+        <w:t>1</w:t>
+      </w:r>
+      <w:r>
+        <w:t>1.72</w:t>
+      </w:r>
+      <w:r>
+        <w:rPr>
+          <w:rFonts w:hint="eastAsia"/>
+        </w:rPr>
+        <w:t>e</w:t>
+      </w:r>
+      <w:r>
+        <w:t>6</w:t>
+      </w:r>
+      <w:r>
+        <w:rPr>
+          <w:rFonts w:hint="eastAsia"/>
+        </w:rPr>
+        <w:t>（参考长度为</w:t>
+      </w:r>
+      <w:r>
+        <w:rPr>
+          <w:rFonts w:hint="eastAsia"/>
+        </w:rPr>
+        <w:t>0</w:t>
+      </w:r>
+      <w:r>
+        <w:t>.64607</w:t>
+      </w:r>
+      <w:r>
+        <w:rPr>
+          <w:rFonts w:hint="eastAsia"/>
+        </w:rPr>
+        <w:t>m</w:t>
+      </w:r>
+      <w:r>
+        <w:rPr>
+          <w:rFonts w:hint="eastAsia"/>
+        </w:rPr>
+        <w:t>）。</w:t>
+      </w:r>
+    </w:p>
+    <w:p>
+      <w:pPr>
+        <w:ind w:left="320" w:firstLine="520"/>
+        <w:rPr>
+          <w:rFonts w:hint="eastAsia"/>
+        </w:rPr>
+      </w:pPr>
+      <w:r>
+        <w:rPr>
+          <w:rFonts w:hint="eastAsia"/>
+        </w:rPr>
+        <w:t>DLR</w:t>
+      </w:r>
+      <w:r>
+        <w:t>-</w:t>
+      </w:r>
+      <w:r>
+        <w:rPr>
+          <w:rFonts w:hint="eastAsia"/>
+        </w:rPr>
+        <w:t>F</w:t>
+      </w:r>
+      <w:r>
+        <w:t>4</w:t>
+      </w:r>
+      <w:r>
+        <w:rPr>
+          <w:rFonts w:hint="eastAsia"/>
+        </w:rPr>
+        <w:t>的</w:t>
+      </w:r>
+      <w:r>
+        <w:rPr>
+          <w:rFonts w:hint="eastAsia"/>
+        </w:rPr>
+        <w:t>计算设置</w:t>
+      </w:r>
+      <w:r>
+        <w:rPr>
+          <w:rFonts w:hint="eastAsia"/>
+        </w:rPr>
+        <w:t>为</w:t>
+      </w:r>
+      <w:r>
+        <w:rPr>
+          <w:rFonts w:hint="eastAsia"/>
+        </w:rPr>
+        <w:t>：</w:t>
+      </w:r>
+      <w:r>
+        <w:rPr>
+          <w:rFonts w:hint="eastAsia"/>
+        </w:rPr>
+        <w:t>来流温度为</w:t>
+      </w:r>
+      <w:r>
+        <w:rPr>
+          <w:rFonts w:hint="eastAsia"/>
+        </w:rPr>
+        <w:t>2</w:t>
+      </w:r>
+      <w:r>
+        <w:t>88.15</w:t>
+      </w:r>
+      <w:r>
+        <w:rPr>
+          <w:rFonts w:hint="eastAsia"/>
+        </w:rPr>
+        <w:t>K</w:t>
+      </w:r>
+      <w:r>
+        <w:rPr>
+          <w:rFonts w:hint="eastAsia"/>
+        </w:rPr>
+        <w:t>，马赫数为</w:t>
+      </w:r>
+      <w:r>
+        <w:rPr>
+          <w:rFonts w:hint="eastAsia"/>
+        </w:rPr>
+        <w:t>0</w:t>
+      </w:r>
+      <w:r>
+        <w:t>.</w:t>
+      </w:r>
+      <w:r>
+        <w:t>7</w:t>
+      </w:r>
+      <w:r>
+        <w:t>5</w:t>
+      </w:r>
+      <w:r>
+        <w:rPr>
+          <w:rFonts w:hint="eastAsia"/>
+        </w:rPr>
+        <w:t>，来流攻角</w:t>
+      </w:r>
+      <w:r>
+        <w:t>2</w:t>
+      </w:r>
+      <w:r>
+        <w:rPr>
+          <w:rFonts w:hint="eastAsia"/>
+        </w:rPr>
+        <w:t>度，雷诺数为</w:t>
+      </w:r>
+      <w:r>
+        <w:t>3</w:t>
+      </w:r>
+      <w:r>
+        <w:rPr>
+          <w:rFonts w:hint="eastAsia"/>
+        </w:rPr>
+        <w:t>e</w:t>
+      </w:r>
+      <w:r>
+        <w:t>6</w:t>
+      </w:r>
+      <w:r>
+        <w:rPr>
+          <w:rFonts w:hint="eastAsia"/>
+        </w:rPr>
+        <w:t>（参考长度为</w:t>
+      </w:r>
+      <w:r>
+        <w:rPr>
+          <w:rFonts w:hint="eastAsia"/>
+        </w:rPr>
+        <w:t>0</w:t>
+      </w:r>
+      <w:r>
+        <w:t>.</w:t>
+      </w:r>
+      <w:r>
+        <w:t>1412</w:t>
+      </w:r>
+      <w:r>
+        <w:rPr>
+          <w:rFonts w:hint="eastAsia"/>
+        </w:rPr>
+        <w:t>m</w:t>
+      </w:r>
+      <w:r>
+        <w:rPr>
+          <w:rFonts w:hint="eastAsia"/>
+        </w:rPr>
+        <w:t>）。</w:t>
+      </w:r>
+    </w:p>
+    <w:p>
+      <w:pPr>
+        <w:ind w:left="320" w:firstLine="520"/>
+      </w:pPr>
+      <w:r>
+        <w:rPr>
+          <w:rFonts w:hint="eastAsia"/>
+        </w:rPr>
+        <w:t>HL</w:t>
+      </w:r>
+      <w:r>
+        <w:t>-</w:t>
+      </w:r>
+      <w:r>
+        <w:rPr>
+          <w:rFonts w:hint="eastAsia"/>
+        </w:rPr>
+        <w:t>CRM</w:t>
+      </w:r>
+      <w:r>
+        <w:rPr>
+          <w:rFonts w:hint="eastAsia"/>
+        </w:rPr>
+        <w:t>的计算设置为：</w:t>
+      </w:r>
+      <w:r>
+        <w:rPr>
+          <w:rFonts w:hint="eastAsia"/>
+        </w:rPr>
+        <w:t>来流温度为</w:t>
+      </w:r>
+      <w:r>
+        <w:rPr>
+          <w:rFonts w:hint="eastAsia"/>
+        </w:rPr>
+        <w:t>2</w:t>
+      </w:r>
+      <w:r>
+        <w:t>88.15</w:t>
+      </w:r>
+      <w:r>
+        <w:rPr>
+          <w:rFonts w:hint="eastAsia"/>
+        </w:rPr>
+        <w:t>K</w:t>
+      </w:r>
+      <w:r>
+        <w:rPr>
+          <w:rFonts w:hint="eastAsia"/>
+        </w:rPr>
+        <w:t>，马赫数为</w:t>
+      </w:r>
+      <w:r>
+        <w:rPr>
+          <w:rFonts w:hint="eastAsia"/>
+        </w:rPr>
+        <w:t>0</w:t>
+      </w:r>
+      <w:r>
+        <w:t>.</w:t>
+      </w:r>
+      <w:r>
+        <w:t>2</w:t>
+      </w:r>
+      <w:r>
+        <w:rPr>
+          <w:rFonts w:hint="eastAsia"/>
+        </w:rPr>
+        <w:t>，来流攻角</w:t>
+      </w:r>
+      <w:r>
+        <w:rPr>
+          <w:rFonts w:hint="eastAsia"/>
+        </w:rPr>
+        <w:t>8</w:t>
+      </w:r>
+      <w:r>
+        <w:rPr>
+          <w:rFonts w:hint="eastAsia"/>
+        </w:rPr>
+        <w:t>度，雷诺数为</w:t>
+      </w:r>
+      <w:r>
+        <w:t>3.26</w:t>
+      </w:r>
+      <w:r>
+        <w:rPr>
+          <w:rFonts w:hint="eastAsia"/>
+        </w:rPr>
+        <w:t>e</w:t>
+      </w:r>
+      <w:r>
+        <w:t>6</w:t>
+      </w:r>
+      <w:r>
+        <w:rPr>
+          <w:rFonts w:hint="eastAsia"/>
+        </w:rPr>
+        <w:t>（参考长度为</w:t>
+      </w:r>
+      <w:r>
+        <w:t>84.06</w:t>
+      </w:r>
+      <w:r>
+        <w:rPr>
+          <w:rFonts w:hint="eastAsia"/>
+        </w:rPr>
+        <w:t>m</w:t>
+      </w:r>
+      <w:r>
+        <w:rPr>
+          <w:rFonts w:hint="eastAsia"/>
+        </w:rPr>
+        <w:t>）</w:t>
+      </w:r>
+      <w:r>
+        <w:rPr>
+          <w:rFonts w:hint="eastAsia"/>
+        </w:rPr>
+        <w:t>。</w:t>
+      </w:r>
+    </w:p>
+    <w:p>
+      <w:pPr>
+        <w:ind w:left="320" w:firstLine="520"/>
+        <w:rPr>
+          <w:rFonts w:hint="eastAsia"/>
+        </w:rPr>
+      </w:pPr>
+      <w:r>
+        <w:rPr>
+          <w:rFonts w:hint="eastAsia"/>
+        </w:rPr>
+        <w:t>边界条件设置为远场，对称面和</w:t>
+      </w:r>
+      <w:r>
+        <w:rPr>
+          <w:rFonts w:hint="eastAsia"/>
+        </w:rPr>
+        <w:t>绝热粘性壁面</w:t>
+      </w:r>
+      <w:r>
+        <w:rPr>
+          <w:rFonts w:hint="eastAsia"/>
+        </w:rPr>
+        <w:t>。</w:t>
+      </w:r>
+    </w:p>
+    <w:p>
+      <w:pPr>
+        <w:ind w:left="320" w:firstLine="520"/>
+      </w:pPr>
+      <w:r>
+        <w:rPr>
+          <w:rFonts w:hint="eastAsia"/>
+        </w:rPr>
+        <w:t>以上三个算例都是求解</w:t>
+      </w:r>
+      <w:r>
+        <w:rPr>
+          <w:rFonts w:hint="eastAsia"/>
+        </w:rPr>
+        <w:t>RANS</w:t>
+      </w:r>
+      <w:r>
+        <w:rPr>
+          <w:rFonts w:hint="eastAsia"/>
+        </w:rPr>
+        <w:t>控制方程，</w:t>
+      </w:r>
+      <w:r>
+        <w:rPr>
+          <w:rFonts w:hint="eastAsia"/>
+        </w:rPr>
+        <w:t>采用</w:t>
+      </w:r>
+      <w:r>
+        <w:rPr>
+          <w:rFonts w:hint="eastAsia"/>
+        </w:rPr>
+        <w:t>选用</w:t>
+      </w:r>
+      <w:r>
+        <w:rPr>
+          <w:rFonts w:hint="eastAsia"/>
+        </w:rPr>
+        <w:t>SA</w:t>
+      </w:r>
+      <w:r>
+        <w:rPr>
+          <w:rFonts w:hint="eastAsia"/>
+        </w:rPr>
+        <w:t>湍流</w:t>
+      </w:r>
+      <w:r>
+        <w:rPr>
+          <w:rFonts w:hint="eastAsia"/>
+        </w:rPr>
+        <w:t>模式</w:t>
+      </w:r>
+      <w:r>
+        <w:rPr>
+          <w:rFonts w:hint="eastAsia"/>
+        </w:rPr>
+        <w:t>，</w:t>
+      </w:r>
+      <w:r>
+        <w:rPr>
+          <w:rFonts w:hint="eastAsia"/>
+        </w:rPr>
+        <w:t>基于二阶</w:t>
+      </w:r>
+      <w:r>
+        <w:rPr>
+          <w:rFonts w:hint="eastAsia"/>
+        </w:rPr>
+        <w:t xml:space="preserve"> MUSCL </w:t>
+      </w:r>
+      <w:r>
+        <w:rPr>
+          <w:rFonts w:hint="eastAsia"/>
+        </w:rPr>
+        <w:t>插值的</w:t>
+      </w:r>
+      <w:r>
+        <w:rPr>
+          <w:rFonts w:hint="eastAsia"/>
+        </w:rPr>
+        <w:t xml:space="preserve"> Roe </w:t>
+      </w:r>
+      <w:r>
+        <w:rPr>
+          <w:rFonts w:hint="eastAsia"/>
+        </w:rPr>
+        <w:t>格式</w:t>
+      </w:r>
+      <w:r>
+        <w:rPr>
+          <w:rFonts w:hint="eastAsia"/>
+        </w:rPr>
+        <w:t>求解通量，使用欧拉隐式时间推进</w:t>
+      </w:r>
+      <w:r>
+        <w:rPr>
+          <w:rFonts w:hint="eastAsia"/>
+        </w:rPr>
+        <w:t>。</w:t>
+      </w:r>
+    </w:p>
+    <w:p>
+      <w:pPr>
+        <w:ind w:left="320" w:firstLine="520"/>
+        <w:rPr>
+          <w:rFonts w:hint="eastAsia"/>
+        </w:rPr>
+      </w:pPr>
+    </w:p>
+    <w:p>
+      <w:pPr>
+        <w:ind w:left="320" w:firstLine="520"/>
+        <w:jc w:val="center"/>
+      </w:pPr>
+      <w:r>
+        <w:rPr>
+          <w:rFonts w:hint="eastAsia"/>
+          <w:highlight w:val="yellow"/>
+        </w:rPr>
+        <w:t>展示网格</w:t>
+      </w:r>
+    </w:p>
+    <w:p>
+      <w:pPr>
+        <w:ind w:left="320" w:firstLine="520"/>
+        <w:jc w:val="center"/>
+      </w:pPr>
+      <w:r>
+        <w:rPr>
+          <w:rFonts w:hint="eastAsia"/>
+        </w:rPr>
+        <w:t>图</w:t>
+      </w:r>
+      <w:r>
+        <w:rPr>
+          <w:rFonts w:hint="eastAsia"/>
+        </w:rPr>
+        <w:t>ONERA</w:t>
+      </w:r>
+      <w:r>
+        <w:t xml:space="preserve"> </w:t>
+      </w:r>
+      <w:r>
+        <w:rPr>
+          <w:rFonts w:hint="eastAsia"/>
+        </w:rPr>
+        <w:t>M</w:t>
+      </w:r>
+      <w:r>
+        <w:t xml:space="preserve">6 </w:t>
+      </w:r>
+      <w:r>
+        <w:rPr>
+          <w:rFonts w:hint="eastAsia"/>
+        </w:rPr>
+        <w:t>DLR</w:t>
+      </w:r>
+      <w:r>
+        <w:t>-</w:t>
+      </w:r>
+      <w:r>
+        <w:rPr>
+          <w:rFonts w:hint="eastAsia"/>
+        </w:rPr>
+        <w:t>F4</w:t>
+      </w:r>
+      <w:r>
+        <w:rPr>
+          <w:rFonts w:hint="eastAsia"/>
+        </w:rPr>
+        <w:t>和</w:t>
+      </w:r>
+      <w:r>
+        <w:rPr>
+          <w:rFonts w:hint="eastAsia"/>
+        </w:rPr>
+        <w:t>HL</w:t>
+      </w:r>
+      <w:r>
+        <w:t>-</w:t>
+      </w:r>
+      <w:r>
+        <w:rPr>
+          <w:rFonts w:hint="eastAsia"/>
+        </w:rPr>
+        <w:t>CRM</w:t>
+      </w:r>
+    </w:p>
+    <w:p>
+      <w:pPr>
+        <w:ind w:left="320" w:firstLine="520"/>
+        <w:rPr>
+          <w:rFonts w:hint="eastAsia"/>
+        </w:rPr>
+      </w:pPr>
+      <w:r>
+        <w:rPr>
+          <w:rFonts w:hint="eastAsia"/>
+        </w:rPr>
+        <w:t>三个算例的网格基本情况见</w:t>
+      </w:r>
+      <w:r>
+        <w:fldChar w:fldCharType="begin"/>
+      </w:r>
+      <w:r>
+        <w:instrText xml:space="preserve"> </w:instrText>
+      </w:r>
+      <w:r>
+        <w:rPr>
+          <w:rFonts w:hint="eastAsia"/>
+        </w:rPr>
+        <w:instrText>REF _Ref32078333 \h</w:instrText>
+      </w:r>
+      <w:r>
+        <w:instrText xml:space="preserve"> </w:instrText>
+      </w:r>
+      <w:r>
+        <w:fldChar w:fldCharType="separate"/>
+      </w:r>
+      <w:r>
+        <w:rPr>
+          <w:rFonts w:hint="eastAsia"/>
+        </w:rPr>
+        <w:t>表</w:t>
+      </w:r>
+      <w:r>
+        <w:rPr>
+          <w:rFonts w:hint="eastAsia"/>
+        </w:rPr>
+        <w:t xml:space="preserve"> </w:t>
+      </w:r>
+      <w:r>
+        <w:rPr>
+          <w:noProof/>
+        </w:rPr>
+        <w:t>4</w:t>
+      </w:r>
+      <w:r>
+        <w:t>.</w:t>
+      </w:r>
+      <w:r>
+        <w:rPr>
+          <w:noProof/>
+        </w:rPr>
+        <w:t>2</w:t>
+      </w:r>
+      <w:r>
+        <w:fldChar w:fldCharType="end"/>
+      </w:r>
+      <w:r>
+        <w:rPr>
+          <w:rFonts w:hint="eastAsia"/>
+        </w:rPr>
+        <w:t>，网格量</w:t>
+      </w:r>
+      <w:r>
+        <w:rPr>
+          <w:rFonts w:hint="eastAsia"/>
+        </w:rPr>
+        <w:t>按照</w:t>
+      </w:r>
+      <w:r>
+        <w:rPr>
+          <w:rFonts w:hint="eastAsia"/>
+        </w:rPr>
+        <w:t>十万、百万和千万量级</w:t>
+      </w:r>
+      <w:r>
+        <w:rPr>
+          <w:rFonts w:hint="eastAsia"/>
+        </w:rPr>
+        <w:t>依次递增</w:t>
+      </w:r>
+      <w:r>
+        <w:rPr>
+          <w:rFonts w:hint="eastAsia"/>
+        </w:rPr>
+        <w:t>。</w:t>
+      </w:r>
+    </w:p>
+    <w:p>
+      <w:pPr>
+        <w:pStyle w:val="af1"/>
+        <w:keepNext/>
+        <w:ind w:firstLine="480"/>
+      </w:pPr>
+      <w:bookmarkStart w:id="8" w:name="_Ref32078333"/>
+      <w:r>
+        <w:rPr>
+          <w:rFonts w:hint="eastAsia"/>
+        </w:rPr>
+        <w:t>表</w:t>
+      </w:r>
+      <w:r>
+        <w:rPr>
+          <w:rFonts w:hint="eastAsia"/>
+        </w:rPr>
+        <w:t xml:space="preserve"> </w:t>
+      </w:r>
+      <w:r>
+        <w:fldChar w:fldCharType="begin"/>
+      </w:r>
+      <w:r>
+        <w:instrText xml:space="preserve"> </w:instrText>
+      </w:r>
+      <w:r>
+        <w:rPr>
+          <w:rFonts w:hint="eastAsia"/>
+        </w:rPr>
+        <w:instrText>STYLEREF 1 \s</w:instrText>
+      </w:r>
+      <w:r>
+        <w:instrText xml:space="preserve"> </w:instrText>
+      </w:r>
+      <w:r>
+        <w:fldChar w:fldCharType="separate"/>
+      </w:r>
+      <w:r>
+        <w:rPr>
+          <w:noProof/>
+        </w:rPr>
+        <w:t>4</w:t>
+      </w:r>
+      <w:r>
+        <w:fldChar w:fldCharType="end"/>
+      </w:r>
+      <w:r>
+        <w:t>.</w:t>
+      </w:r>
+      <w:r>
+        <w:fldChar w:fldCharType="begin"/>
+      </w:r>
+      <w:r>
+        <w:instrText xml:space="preserve"> </w:instrText>
+      </w:r>
+      <w:r>
+        <w:rPr>
+          <w:rFonts w:hint="eastAsia"/>
+        </w:rPr>
+        <w:instrText xml:space="preserve">SEQ </w:instrText>
+      </w:r>
+      <w:r>
+        <w:rPr>
+          <w:rFonts w:hint="eastAsia"/>
+        </w:rPr>
+        <w:instrText>表</w:instrText>
+      </w:r>
+      <w:r>
+        <w:rPr>
+          <w:rFonts w:hint="eastAsia"/>
+        </w:rPr>
+        <w:instrText xml:space="preserve"> \* ARABIC \s 1</w:instrText>
+      </w:r>
+      <w:r>
+        <w:instrText xml:space="preserve"> </w:instrText>
+      </w:r>
+      <w:r>
+        <w:fldChar w:fldCharType="separate"/>
+      </w:r>
+      <w:r>
+        <w:rPr>
+          <w:noProof/>
+        </w:rPr>
+        <w:t>2</w:t>
+      </w:r>
+      <w:r>
+        <w:fldChar w:fldCharType="end"/>
+      </w:r>
+      <w:bookmarkEnd w:id="8"/>
+      <w:r>
+        <w:t xml:space="preserve"> </w:t>
+      </w:r>
+      <w:r>
+        <w:rPr>
+          <w:rFonts w:hint="eastAsia"/>
+        </w:rPr>
+        <w:t>三维不同计算网格</w:t>
+      </w:r>
+    </w:p>
+    <w:tbl>
+      <w:tblPr>
+        <w:tblW w:w="5954" w:type="dxa"/>
+        <w:jc w:val="center"/>
+        <w:tblBorders>
+          <w:top w:val="single" w:sz="12" w:space="0" w:color="auto"/>
+          <w:bottom w:val="single" w:sz="12" w:space="0" w:color="auto"/>
+        </w:tblBorders>
+        <w:tblLayout w:type="fixed"/>
+        <w:tblLook w:val="04A0" w:firstRow="1" w:lastRow="0" w:firstColumn="1" w:lastColumn="0" w:noHBand="0" w:noVBand="1"/>
+      </w:tblPr>
+      <w:tblGrid>
+        <w:gridCol w:w="1985"/>
+        <w:gridCol w:w="1984"/>
+        <w:gridCol w:w="1985"/>
+      </w:tblGrid>
+      <w:tr>
+        <w:trPr>
+          <w:jc w:val="center"/>
+        </w:trPr>
+        <w:tc>
+          <w:tcPr>
+            <w:tcW w:w="1985" w:type="dxa"/>
+            <w:tcBorders>
+              <w:top w:val="single" w:sz="12" w:space="0" w:color="auto"/>
+              <w:bottom w:val="single" w:sz="8" w:space="0" w:color="auto"/>
+            </w:tcBorders>
+          </w:tcPr>
+          <w:p>
+            <w:pPr>
+              <w:pStyle w:val="af2"/>
+              <w:ind w:firstLine="480"/>
+              <w:jc w:val="center"/>
+            </w:pPr>
+            <w:r>
+              <w:rPr>
+                <w:rFonts w:hint="eastAsia"/>
+              </w:rPr>
+              <w:t>网格</w:t>
+            </w:r>
+          </w:p>
+        </w:tc>
+        <w:tc>
+          <w:tcPr>
+            <w:tcW w:w="1984" w:type="dxa"/>
             <w:tcBorders>
               <w:top w:val="single" w:sz="12" w:space="0" w:color="auto"/>
               <w:bottom w:val="single" w:sz="8" w:space="0" w:color="auto"/>
@@ -671,16 +2653,77 @@
               <w:rPr>
                 <w:rFonts w:hint="eastAsia"/>
               </w:rPr>
-              <w:t>网格一</w:t>
+              <w:t>网格点数</w:t>
             </w:r>
           </w:p>
         </w:tc>
         <w:tc>
           <w:tcPr>
-            <w:tcW w:w="2907" w:type="dxa"/>
+            <w:tcW w:w="1985" w:type="dxa"/>
             <w:tcBorders>
               <w:top w:val="single" w:sz="12" w:space="0" w:color="auto"/>
               <w:bottom w:val="single" w:sz="8" w:space="0" w:color="auto"/>
+            </w:tcBorders>
+          </w:tcPr>
+          <w:p>
+            <w:pPr>
+              <w:pStyle w:val="af2"/>
+              <w:ind w:firstLine="480"/>
+              <w:jc w:val="center"/>
+            </w:pPr>
+            <w:r>
+              <w:rPr>
+                <w:rFonts w:hint="eastAsia"/>
+              </w:rPr>
+              <w:t>网格单元数</w:t>
+            </w:r>
+          </w:p>
+        </w:tc>
+      </w:tr>
+      <w:tr>
+        <w:trPr>
+          <w:jc w:val="center"/>
+        </w:trPr>
+        <w:tc>
+          <w:tcPr>
+            <w:tcW w:w="1985" w:type="dxa"/>
+            <w:tcBorders>
+              <w:top w:val="single" w:sz="8" w:space="0" w:color="auto"/>
+              <w:bottom w:val="nil"/>
+            </w:tcBorders>
+          </w:tcPr>
+          <w:p>
+            <w:pPr>
+              <w:pStyle w:val="af2"/>
+              <w:ind w:firstLine="480"/>
+              <w:jc w:val="center"/>
+            </w:pPr>
+            <w:r>
+              <w:rPr>
+                <w:rFonts w:hint="eastAsia"/>
+              </w:rPr>
+              <w:t>O</w:t>
+            </w:r>
+            <w:r>
+              <w:rPr>
+                <w:rFonts w:hint="eastAsia"/>
+              </w:rPr>
+              <w:t>NERA</w:t>
+            </w:r>
+            <w:r>
+              <w:t xml:space="preserve"> </w:t>
+            </w:r>
+            <w:r>
+              <w:t>M6</w:t>
+            </w:r>
+          </w:p>
+        </w:tc>
+        <w:tc>
+          <w:tcPr>
+            <w:tcW w:w="1984" w:type="dxa"/>
+            <w:tcBorders>
+              <w:top w:val="single" w:sz="8" w:space="0" w:color="auto"/>
+              <w:bottom w:val="nil"/>
             </w:tcBorders>
             <w:shd w:val="clear" w:color="auto" w:fill="auto"/>
           </w:tcPr>
@@ -691,19 +2734,80 @@
               <w:jc w:val="center"/>
             </w:pPr>
             <w:r>
-              <w:rPr>
-                <w:rFonts w:hint="eastAsia"/>
-              </w:rPr>
-              <w:t>网格二</w:t>
+              <w:t>108</w:t>
+            </w:r>
+            <w:r>
+              <w:t>,</w:t>
+            </w:r>
+            <w:r>
+              <w:t>396</w:t>
             </w:r>
           </w:p>
         </w:tc>
         <w:tc>
           <w:tcPr>
-            <w:tcW w:w="2907" w:type="dxa"/>
+            <w:tcW w:w="1985" w:type="dxa"/>
             <w:tcBorders>
-              <w:top w:val="single" w:sz="12" w:space="0" w:color="auto"/>
-              <w:bottom w:val="single" w:sz="8" w:space="0" w:color="auto"/>
+              <w:top w:val="single" w:sz="8" w:space="0" w:color="auto"/>
+              <w:bottom w:val="nil"/>
+            </w:tcBorders>
+          </w:tcPr>
+          <w:p>
+            <w:pPr>
+              <w:pStyle w:val="af2"/>
+              <w:ind w:firstLine="480"/>
+              <w:jc w:val="center"/>
+            </w:pPr>
+            <w:r>
+              <w:t>582</w:t>
+            </w:r>
+            <w:r>
+              <w:rPr>
+                <w:rFonts w:hint="eastAsia"/>
+              </w:rPr>
+              <w:t>,</w:t>
+            </w:r>
+            <w:r>
+              <w:t>752</w:t>
+            </w:r>
+            <w:r>
+              <w:t>,</w:t>
+            </w:r>
+          </w:p>
+        </w:tc>
+      </w:tr>
+      <w:tr>
+        <w:trPr>
+          <w:jc w:val="center"/>
+        </w:trPr>
+        <w:tc>
+          <w:tcPr>
+            <w:tcW w:w="1985" w:type="dxa"/>
+            <w:tcBorders>
+              <w:top w:val="nil"/>
+              <w:bottom w:val="nil"/>
+            </w:tcBorders>
+          </w:tcPr>
+          <w:p>
+            <w:pPr>
+              <w:pStyle w:val="af2"/>
+              <w:ind w:firstLine="480"/>
+              <w:jc w:val="center"/>
+            </w:pPr>
+            <w:r>
+              <w:t>DLR-</w:t>
+            </w:r>
+            <w:r>
+              <w:t>F4</w:t>
+            </w:r>
+          </w:p>
+        </w:tc>
+        <w:tc>
+          <w:tcPr>
+            <w:tcW w:w="1984" w:type="dxa"/>
+            <w:tcBorders>
+              <w:top w:val="nil"/>
+              <w:bottom w:val="nil"/>
             </w:tcBorders>
             <w:shd w:val="clear" w:color="auto" w:fill="auto"/>
           </w:tcPr>
@@ -714,20 +2818,86 @@
               <w:jc w:val="center"/>
             </w:pPr>
             <w:r>
-              <w:rPr>
-                <w:rFonts w:hint="eastAsia"/>
-              </w:rPr>
-              <w:t>网格三</w:t>
+              <w:t>1</w:t>
+            </w:r>
+            <w:r>
+              <w:rPr>
+                <w:rFonts w:hint="eastAsia"/>
+              </w:rPr>
+              <w:t>,</w:t>
+            </w:r>
+            <w:r>
+              <w:t>22</w:t>
+            </w:r>
+            <w:r>
+              <w:t>0</w:t>
+            </w:r>
+            <w:r>
+              <w:rPr>
+                <w:rFonts w:hint="eastAsia"/>
+              </w:rPr>
+              <w:t>,</w:t>
+            </w:r>
+            <w:r>
+              <w:t>883</w:t>
+            </w:r>
+          </w:p>
+        </w:tc>
+        <w:tc>
+          <w:tcPr>
+            <w:tcW w:w="1985" w:type="dxa"/>
+            <w:tcBorders>
+              <w:top w:val="nil"/>
+              <w:bottom w:val="nil"/>
+            </w:tcBorders>
+          </w:tcPr>
+          <w:p>
+            <w:pPr>
+              <w:pStyle w:val="af2"/>
+              <w:ind w:firstLine="480"/>
+              <w:jc w:val="center"/>
+            </w:pPr>
+            <w:r>
+              <w:t>3,158,428</w:t>
             </w:r>
           </w:p>
         </w:tc>
       </w:tr>
       <w:tr>
+        <w:trPr>
+          <w:jc w:val="center"/>
+        </w:trPr>
         <w:tc>
           <w:tcPr>
-            <w:tcW w:w="2906" w:type="dxa"/>
+            <w:tcW w:w="1985" w:type="dxa"/>
             <w:tcBorders>
-              <w:top w:val="single" w:sz="8" w:space="0" w:color="auto"/>
+              <w:top w:val="nil"/>
+              <w:bottom w:val="single" w:sz="12" w:space="0" w:color="auto"/>
+            </w:tcBorders>
+          </w:tcPr>
+          <w:p>
+            <w:pPr>
+              <w:pStyle w:val="af2"/>
+              <w:ind w:firstLine="480"/>
+              <w:jc w:val="center"/>
+              <w:rPr>
+                <w:rFonts w:hint="eastAsia"/>
+              </w:rPr>
+            </w:pPr>
+            <w:r>
+              <w:rPr>
+                <w:rFonts w:hint="eastAsia"/>
+              </w:rPr>
+              <w:t>H</w:t>
+            </w:r>
+          </w:p>
+        </w:tc>
+        <w:tc>
+          <w:tcPr>
+            <w:tcW w:w="1984" w:type="dxa"/>
+            <w:tcBorders>
+              <w:top w:val="nil"/>
+              <w:bottom w:val="single" w:sz="12" w:space="0" w:color="auto"/>
             </w:tcBorders>
             <w:shd w:val="clear" w:color="auto" w:fill="auto"/>
           </w:tcPr>
@@ -737,15 +2907,18 @@
               <w:ind w:firstLine="480"/>
               <w:jc w:val="center"/>
             </w:pPr>
+            <w:r>
+              <w:t>8,302,012</w:t>
+            </w:r>
           </w:p>
         </w:tc>
         <w:tc>
           <w:tcPr>
-            <w:tcW w:w="2907" w:type="dxa"/>
+            <w:tcW w:w="1985" w:type="dxa"/>
             <w:tcBorders>
-              <w:top w:val="single" w:sz="8" w:space="0" w:color="auto"/>
+              <w:top w:val="nil"/>
+              <w:bottom w:val="single" w:sz="12" w:space="0" w:color="auto"/>
             </w:tcBorders>
-            <w:shd w:val="clear" w:color="auto" w:fill="auto"/>
           </w:tcPr>
           <w:p>
             <w:pPr>
@@ -753,94 +2926,1066 @@
               <w:ind w:firstLine="480"/>
               <w:jc w:val="center"/>
             </w:pPr>
-          </w:p>
-        </w:tc>
-        <w:tc>
-          <w:tcPr>
-            <w:tcW w:w="2907" w:type="dxa"/>
-            <w:tcBorders>
-              <w:top w:val="single" w:sz="8" w:space="0" w:color="auto"/>
-            </w:tcBorders>
-            <w:shd w:val="clear" w:color="auto" w:fill="auto"/>
-          </w:tcPr>
-          <w:p>
-            <w:pPr>
-              <w:pStyle w:val="af2"/>
-              <w:ind w:firstLine="480"/>
-              <w:jc w:val="center"/>
-            </w:pPr>
+            <w:r>
+              <w:t>18,011,980</w:t>
+            </w:r>
           </w:p>
         </w:tc>
       </w:tr>
     </w:tbl>
     <w:p>
       <w:pPr>
-        <w:ind w:firstLine="520"/>
+        <w:ind w:left="320" w:firstLine="520"/>
+        <w:rPr>
+          <w:rFonts w:hint="eastAsia"/>
+        </w:rPr>
       </w:pPr>
     </w:p>
     <w:p>
       <w:pPr>
         <w:pStyle w:val="3"/>
-        <w:ind w:firstLineChars="0"/>
-      </w:pPr>
-      <w:r>
-        <w:rPr>
-          <w:rFonts w:hint="eastAsia"/>
-        </w:rPr>
-        <w:lastRenderedPageBreak/>
-        <w:t>三维算例</w:t>
+      </w:pPr>
+      <w:r>
+        <w:rPr>
+          <w:rFonts w:hint="eastAsia"/>
+        </w:rPr>
+        <w:t>使用设备</w:t>
       </w:r>
     </w:p>
     <w:p>
       <w:pPr>
-        <w:pStyle w:val="2"/>
-        <w:ind w:firstLineChars="0"/>
-      </w:pPr>
-      <w:r>
-        <w:rPr>
-          <w:rFonts w:hint="eastAsia"/>
-        </w:rPr>
-        <w:t>二维测试</w:t>
+        <w:ind w:left="420" w:firstLineChars="0" w:firstLine="0"/>
+        <w:rPr>
+          <w:rFonts w:hint="eastAsia"/>
+        </w:rPr>
+      </w:pPr>
+      <w:r>
+        <w:rPr>
+          <w:rFonts w:hint="eastAsia"/>
+        </w:rPr>
+        <w:t>在本文</w:t>
+      </w:r>
+      <w:r>
+        <w:rPr>
+          <w:rFonts w:hint="eastAsia"/>
+        </w:rPr>
+        <w:t>所有算例的</w:t>
+      </w:r>
+      <w:r>
+        <w:rPr>
+          <w:rFonts w:hint="eastAsia"/>
+        </w:rPr>
+        <w:t>测试</w:t>
+      </w:r>
+      <w:r>
+        <w:rPr>
+          <w:rFonts w:hint="eastAsia"/>
+        </w:rPr>
+        <w:t>都是</w:t>
+      </w:r>
+      <w:r>
+        <w:rPr>
+          <w:rFonts w:hint="eastAsia"/>
+        </w:rPr>
+        <w:t>在</w:t>
+      </w:r>
+      <w:r>
+        <w:fldChar w:fldCharType="begin"/>
+      </w:r>
+      <w:r>
+        <w:instrText xml:space="preserve"> </w:instrText>
+      </w:r>
+      <w:r>
+        <w:rPr>
+          <w:rFonts w:hint="eastAsia"/>
+        </w:rPr>
+        <w:instrText>REF _Ref32056081 \h</w:instrText>
+      </w:r>
+      <w:r>
+        <w:instrText xml:space="preserve"> </w:instrText>
+      </w:r>
+      <w:r>
+        <w:fldChar w:fldCharType="separate"/>
+      </w:r>
+      <w:r>
+        <w:rPr>
+          <w:rFonts w:hint="eastAsia"/>
+        </w:rPr>
+        <w:t>表</w:t>
+      </w:r>
+      <w:r>
+        <w:rPr>
+          <w:rFonts w:hint="eastAsia"/>
+        </w:rPr>
+        <w:t xml:space="preserve"> </w:t>
+      </w:r>
+      <w:r>
+        <w:t>4.2</w:t>
+      </w:r>
+      <w:r>
+        <w:fldChar w:fldCharType="end"/>
+      </w:r>
+      <w:r>
+        <w:rPr>
+          <w:rFonts w:hint="eastAsia"/>
+        </w:rPr>
+        <w:t>所示的工作站上进行的</w:t>
+      </w:r>
+      <w:r>
+        <w:rPr>
+          <w:rFonts w:hint="eastAsia"/>
+        </w:rPr>
+        <w:t>。</w:t>
       </w:r>
     </w:p>
     <w:p>
       <w:pPr>
-        <w:pStyle w:val="2"/>
-        <w:ind w:firstLineChars="0"/>
-      </w:pPr>
-      <w:r>
-        <w:rPr>
-          <w:rFonts w:hint="eastAsia"/>
-        </w:rPr>
-        <w:t>三维测试</w:t>
-      </w:r>
+        <w:pStyle w:val="af1"/>
+        <w:ind w:firstLine="480"/>
+      </w:pPr>
+      <w:bookmarkStart w:id="9" w:name="_Ref32056081"/>
+      <w:r>
+        <w:rPr>
+          <w:rFonts w:hint="eastAsia"/>
+        </w:rPr>
+        <w:t>表</w:t>
+      </w:r>
+      <w:r>
+        <w:rPr>
+          <w:rFonts w:hint="eastAsia"/>
+        </w:rPr>
+        <w:t xml:space="preserve"> </w:t>
+      </w:r>
+      <w:r>
+        <w:fldChar w:fldCharType="begin"/>
+      </w:r>
+      <w:r>
+        <w:instrText xml:space="preserve"> </w:instrText>
+      </w:r>
+      <w:r>
+        <w:rPr>
+          <w:rFonts w:hint="eastAsia"/>
+        </w:rPr>
+        <w:instrText>STYLEREF 1 \s</w:instrText>
+      </w:r>
+      <w:r>
+        <w:instrText xml:space="preserve"> </w:instrText>
+      </w:r>
+      <w:r>
+        <w:fldChar w:fldCharType="separate"/>
+      </w:r>
+      <w:r>
+        <w:rPr>
+          <w:noProof/>
+        </w:rPr>
+        <w:t>4</w:t>
+      </w:r>
+      <w:r>
+        <w:fldChar w:fldCharType="end"/>
+      </w:r>
+      <w:r>
+        <w:t>.</w:t>
+      </w:r>
+      <w:r>
+        <w:fldChar w:fldCharType="begin"/>
+      </w:r>
+      <w:r>
+        <w:instrText xml:space="preserve"> </w:instrText>
+      </w:r>
+      <w:r>
+        <w:rPr>
+          <w:rFonts w:hint="eastAsia"/>
+        </w:rPr>
+        <w:instrText xml:space="preserve">SEQ </w:instrText>
+      </w:r>
+      <w:r>
+        <w:rPr>
+          <w:rFonts w:hint="eastAsia"/>
+        </w:rPr>
+        <w:instrText>表</w:instrText>
+      </w:r>
+      <w:r>
+        <w:rPr>
+          <w:rFonts w:hint="eastAsia"/>
+        </w:rPr>
+        <w:instrText xml:space="preserve"> \* ARABIC \s 1</w:instrText>
+      </w:r>
+      <w:r>
+        <w:instrText xml:space="preserve"> </w:instrText>
+      </w:r>
+      <w:r>
+        <w:fldChar w:fldCharType="separate"/>
+      </w:r>
+      <w:r>
+        <w:rPr>
+          <w:noProof/>
+        </w:rPr>
+        <w:t>3</w:t>
+      </w:r>
+      <w:r>
+        <w:fldChar w:fldCharType="end"/>
+      </w:r>
+      <w:bookmarkEnd w:id="9"/>
+      <w:r>
+        <w:t xml:space="preserve"> </w:t>
+      </w:r>
+      <w:r>
+        <w:rPr>
+          <w:rFonts w:hint="eastAsia"/>
+        </w:rPr>
+        <w:t>工作站配置</w:t>
+      </w:r>
+    </w:p>
+    <w:tbl>
+      <w:tblPr>
+        <w:tblStyle w:val="ad"/>
+        <w:tblW w:w="0" w:type="auto"/>
+        <w:tblInd w:w="420" w:type="dxa"/>
+        <w:tblBorders>
+          <w:top w:val="single" w:sz="12" w:space="0" w:color="auto"/>
+          <w:left w:val="none" w:sz="0" w:space="0" w:color="auto"/>
+          <w:bottom w:val="single" w:sz="12" w:space="0" w:color="auto"/>
+          <w:right w:val="none" w:sz="0" w:space="0" w:color="auto"/>
+          <w:insideV w:val="none" w:sz="0" w:space="0" w:color="auto"/>
+        </w:tblBorders>
+        <w:tblLook w:val="04A0" w:firstRow="1" w:lastRow="0" w:firstColumn="1" w:lastColumn="0" w:noHBand="0" w:noVBand="1"/>
+      </w:tblPr>
+      <w:tblGrid>
+        <w:gridCol w:w="1565"/>
+        <w:gridCol w:w="4819"/>
+        <w:gridCol w:w="1690"/>
+      </w:tblGrid>
+      <w:tr>
+        <w:trPr>
+          <w:trHeight w:val="45"/>
+        </w:trPr>
+        <w:tc>
+          <w:tcPr>
+            <w:tcW w:w="1565" w:type="dxa"/>
+            <w:tcBorders>
+              <w:top w:val="single" w:sz="12" w:space="0" w:color="auto"/>
+              <w:bottom w:val="single" w:sz="8" w:space="0" w:color="auto"/>
+            </w:tcBorders>
+            <w:vAlign w:val="center"/>
+          </w:tcPr>
+          <w:p>
+            <w:pPr>
+              <w:ind w:firstLineChars="0" w:firstLine="0"/>
+              <w:jc w:val="center"/>
+              <w:rPr>
+                <w:rFonts w:hint="eastAsia"/>
+                <w:b/>
+                <w:sz w:val="22"/>
+                <w:szCs w:val="22"/>
+              </w:rPr>
+            </w:pPr>
+          </w:p>
+        </w:tc>
+        <w:tc>
+          <w:tcPr>
+            <w:tcW w:w="4819" w:type="dxa"/>
+            <w:tcBorders>
+              <w:top w:val="single" w:sz="12" w:space="0" w:color="auto"/>
+              <w:bottom w:val="single" w:sz="8" w:space="0" w:color="auto"/>
+            </w:tcBorders>
+            <w:vAlign w:val="center"/>
+          </w:tcPr>
+          <w:p>
+            <w:pPr>
+              <w:ind w:firstLineChars="0" w:firstLine="0"/>
+              <w:jc w:val="center"/>
+              <w:rPr>
+                <w:rFonts w:hint="eastAsia"/>
+                <w:b/>
+                <w:sz w:val="22"/>
+                <w:szCs w:val="22"/>
+              </w:rPr>
+            </w:pPr>
+            <w:r>
+              <w:rPr>
+                <w:rFonts w:hint="eastAsia"/>
+                <w:b/>
+                <w:sz w:val="22"/>
+                <w:szCs w:val="22"/>
+              </w:rPr>
+              <w:t>CPU</w:t>
+            </w:r>
+          </w:p>
+        </w:tc>
+        <w:tc>
+          <w:tcPr>
+            <w:tcW w:w="1690" w:type="dxa"/>
+            <w:tcBorders>
+              <w:top w:val="single" w:sz="12" w:space="0" w:color="auto"/>
+              <w:bottom w:val="single" w:sz="8" w:space="0" w:color="auto"/>
+            </w:tcBorders>
+            <w:vAlign w:val="center"/>
+          </w:tcPr>
+          <w:p>
+            <w:pPr>
+              <w:ind w:firstLineChars="0" w:firstLine="0"/>
+              <w:jc w:val="center"/>
+              <w:rPr>
+                <w:rFonts w:hint="eastAsia"/>
+                <w:b/>
+                <w:sz w:val="22"/>
+                <w:szCs w:val="22"/>
+              </w:rPr>
+            </w:pPr>
+            <w:r>
+              <w:rPr>
+                <w:rFonts w:hint="eastAsia"/>
+                <w:b/>
+                <w:sz w:val="22"/>
+                <w:szCs w:val="22"/>
+              </w:rPr>
+              <w:t>GPU</w:t>
+            </w:r>
+          </w:p>
+        </w:tc>
+      </w:tr>
+      <w:tr>
+        <w:tc>
+          <w:tcPr>
+            <w:tcW w:w="1565" w:type="dxa"/>
+            <w:tcBorders>
+              <w:top w:val="single" w:sz="8" w:space="0" w:color="auto"/>
+              <w:bottom w:val="nil"/>
+            </w:tcBorders>
+            <w:vAlign w:val="center"/>
+          </w:tcPr>
+          <w:p>
+            <w:pPr>
+              <w:ind w:firstLineChars="0" w:firstLine="0"/>
+              <w:jc w:val="center"/>
+              <w:rPr>
+                <w:rFonts w:hint="eastAsia"/>
+                <w:sz w:val="22"/>
+                <w:szCs w:val="22"/>
+              </w:rPr>
+            </w:pPr>
+            <w:r>
+              <w:rPr>
+                <w:rFonts w:hint="eastAsia"/>
+                <w:sz w:val="22"/>
+                <w:szCs w:val="22"/>
+              </w:rPr>
+              <w:t>型号</w:t>
+            </w:r>
+          </w:p>
+        </w:tc>
+        <w:tc>
+          <w:tcPr>
+            <w:tcW w:w="4819" w:type="dxa"/>
+            <w:tcBorders>
+              <w:top w:val="single" w:sz="8" w:space="0" w:color="auto"/>
+              <w:bottom w:val="nil"/>
+            </w:tcBorders>
+            <w:vAlign w:val="center"/>
+          </w:tcPr>
+          <w:p>
+            <w:pPr>
+              <w:ind w:firstLineChars="0" w:firstLine="0"/>
+              <w:jc w:val="center"/>
+              <w:rPr>
+                <w:rFonts w:hint="eastAsia"/>
+                <w:sz w:val="22"/>
+                <w:szCs w:val="22"/>
+              </w:rPr>
+            </w:pPr>
+            <w:r>
+              <w:rPr>
+                <w:sz w:val="22"/>
+                <w:szCs w:val="22"/>
+              </w:rPr>
+              <w:t xml:space="preserve">Intel(R) </w:t>
+            </w:r>
+            <w:proofErr w:type="gramStart"/>
+            <w:r>
+              <w:rPr>
+                <w:sz w:val="22"/>
+                <w:szCs w:val="22"/>
+              </w:rPr>
+              <w:t>Core(</w:t>
+            </w:r>
+            <w:proofErr w:type="gramEnd"/>
+            <w:r>
+              <w:rPr>
+                <w:sz w:val="22"/>
+                <w:szCs w:val="22"/>
+              </w:rPr>
+              <w:t>TM) i9-7900X CPU @ 3.30GHz</w:t>
+            </w:r>
+          </w:p>
+        </w:tc>
+        <w:tc>
+          <w:tcPr>
+            <w:tcW w:w="1690" w:type="dxa"/>
+            <w:tcBorders>
+              <w:top w:val="single" w:sz="8" w:space="0" w:color="auto"/>
+              <w:bottom w:val="nil"/>
+            </w:tcBorders>
+            <w:vAlign w:val="center"/>
+          </w:tcPr>
+          <w:p>
+            <w:pPr>
+              <w:ind w:firstLineChars="0" w:firstLine="0"/>
+              <w:jc w:val="center"/>
+              <w:rPr>
+                <w:rFonts w:hint="eastAsia"/>
+                <w:sz w:val="22"/>
+                <w:szCs w:val="22"/>
+              </w:rPr>
+            </w:pPr>
+            <w:r>
+              <w:rPr>
+                <w:sz w:val="22"/>
+                <w:szCs w:val="22"/>
+              </w:rPr>
+              <w:t>TITAN V</w:t>
+            </w:r>
+          </w:p>
+        </w:tc>
+      </w:tr>
+      <w:tr>
+        <w:tc>
+          <w:tcPr>
+            <w:tcW w:w="1565" w:type="dxa"/>
+            <w:tcBorders>
+              <w:top w:val="nil"/>
+              <w:bottom w:val="nil"/>
+            </w:tcBorders>
+            <w:vAlign w:val="center"/>
+          </w:tcPr>
+          <w:p>
+            <w:pPr>
+              <w:ind w:firstLineChars="0" w:firstLine="0"/>
+              <w:jc w:val="center"/>
+              <w:rPr>
+                <w:rFonts w:hint="eastAsia"/>
+                <w:sz w:val="22"/>
+                <w:szCs w:val="22"/>
+              </w:rPr>
+            </w:pPr>
+            <w:r>
+              <w:rPr>
+                <w:rFonts w:hint="eastAsia"/>
+                <w:sz w:val="22"/>
+                <w:szCs w:val="22"/>
+              </w:rPr>
+              <w:t>数量</w:t>
+            </w:r>
+          </w:p>
+        </w:tc>
+        <w:tc>
+          <w:tcPr>
+            <w:tcW w:w="4819" w:type="dxa"/>
+            <w:tcBorders>
+              <w:top w:val="nil"/>
+              <w:bottom w:val="nil"/>
+            </w:tcBorders>
+            <w:vAlign w:val="center"/>
+          </w:tcPr>
+          <w:p>
+            <w:pPr>
+              <w:ind w:firstLineChars="0" w:firstLine="0"/>
+              <w:jc w:val="center"/>
+              <w:rPr>
+                <w:rFonts w:hint="eastAsia"/>
+                <w:sz w:val="22"/>
+                <w:szCs w:val="22"/>
+              </w:rPr>
+            </w:pPr>
+            <w:r>
+              <w:rPr>
+                <w:rFonts w:hint="eastAsia"/>
+                <w:sz w:val="22"/>
+                <w:szCs w:val="22"/>
+              </w:rPr>
+              <w:t>1</w:t>
+            </w:r>
+            <w:r>
+              <w:rPr>
+                <w:rFonts w:hint="eastAsia"/>
+                <w:sz w:val="22"/>
+                <w:szCs w:val="22"/>
+              </w:rPr>
+              <w:t>（</w:t>
+            </w:r>
+            <w:r>
+              <w:rPr>
+                <w:rFonts w:hint="eastAsia"/>
+                <w:sz w:val="22"/>
+                <w:szCs w:val="22"/>
+              </w:rPr>
+              <w:t>1</w:t>
+            </w:r>
+            <w:r>
+              <w:rPr>
+                <w:sz w:val="22"/>
+                <w:szCs w:val="22"/>
+              </w:rPr>
+              <w:t>0</w:t>
+            </w:r>
+            <w:r>
+              <w:rPr>
+                <w:rFonts w:hint="eastAsia"/>
+                <w:sz w:val="22"/>
+                <w:szCs w:val="22"/>
+              </w:rPr>
+              <w:t>核</w:t>
+            </w:r>
+            <w:r>
+              <w:rPr>
+                <w:rFonts w:ascii="Cambria" w:hAnsi="Cambria" w:cs="Cambria" w:hint="eastAsia"/>
+                <w:sz w:val="22"/>
+                <w:szCs w:val="22"/>
+              </w:rPr>
+              <w:t>心</w:t>
+            </w:r>
+            <w:r>
+              <w:rPr>
+                <w:rFonts w:hint="eastAsia"/>
+                <w:sz w:val="22"/>
+                <w:szCs w:val="22"/>
+              </w:rPr>
+              <w:t>2</w:t>
+            </w:r>
+            <w:r>
+              <w:rPr>
+                <w:sz w:val="22"/>
+                <w:szCs w:val="22"/>
+              </w:rPr>
+              <w:t>0</w:t>
+            </w:r>
+            <w:r>
+              <w:rPr>
+                <w:rFonts w:hint="eastAsia"/>
+                <w:sz w:val="22"/>
+                <w:szCs w:val="22"/>
+              </w:rPr>
+              <w:t>进程）</w:t>
+            </w:r>
+          </w:p>
+        </w:tc>
+        <w:tc>
+          <w:tcPr>
+            <w:tcW w:w="1690" w:type="dxa"/>
+            <w:tcBorders>
+              <w:top w:val="nil"/>
+              <w:bottom w:val="nil"/>
+            </w:tcBorders>
+            <w:vAlign w:val="center"/>
+          </w:tcPr>
+          <w:p>
+            <w:pPr>
+              <w:ind w:firstLineChars="0" w:firstLine="0"/>
+              <w:jc w:val="center"/>
+              <w:rPr>
+                <w:rFonts w:hint="eastAsia"/>
+                <w:sz w:val="22"/>
+                <w:szCs w:val="22"/>
+              </w:rPr>
+            </w:pPr>
+            <w:r>
+              <w:rPr>
+                <w:rFonts w:hint="eastAsia"/>
+                <w:sz w:val="22"/>
+                <w:szCs w:val="22"/>
+              </w:rPr>
+              <w:t>2</w:t>
+            </w:r>
+          </w:p>
+        </w:tc>
+      </w:tr>
+      <w:tr>
+        <w:tc>
+          <w:tcPr>
+            <w:tcW w:w="1565" w:type="dxa"/>
+            <w:tcBorders>
+              <w:top w:val="nil"/>
+              <w:bottom w:val="single" w:sz="12" w:space="0" w:color="auto"/>
+            </w:tcBorders>
+            <w:vAlign w:val="center"/>
+          </w:tcPr>
+          <w:p>
+            <w:pPr>
+              <w:ind w:firstLineChars="0" w:firstLine="0"/>
+              <w:jc w:val="center"/>
+              <w:rPr>
+                <w:rFonts w:hint="eastAsia"/>
+                <w:sz w:val="22"/>
+                <w:szCs w:val="22"/>
+              </w:rPr>
+            </w:pPr>
+            <w:r>
+              <w:rPr>
+                <w:rFonts w:hint="eastAsia"/>
+                <w:sz w:val="22"/>
+                <w:szCs w:val="22"/>
+              </w:rPr>
+              <w:t>内存</w:t>
+            </w:r>
+            <w:r>
+              <w:rPr>
+                <w:rFonts w:hint="eastAsia"/>
+                <w:sz w:val="22"/>
+                <w:szCs w:val="22"/>
+              </w:rPr>
+              <w:t>/</w:t>
+            </w:r>
+            <w:r>
+              <w:rPr>
+                <w:rFonts w:hint="eastAsia"/>
+                <w:sz w:val="22"/>
+                <w:szCs w:val="22"/>
+              </w:rPr>
+              <w:t>显存</w:t>
+            </w:r>
+          </w:p>
+        </w:tc>
+        <w:tc>
+          <w:tcPr>
+            <w:tcW w:w="4819" w:type="dxa"/>
+            <w:tcBorders>
+              <w:top w:val="nil"/>
+              <w:bottom w:val="single" w:sz="12" w:space="0" w:color="auto"/>
+            </w:tcBorders>
+            <w:vAlign w:val="center"/>
+          </w:tcPr>
+          <w:p>
+            <w:pPr>
+              <w:ind w:firstLineChars="0" w:firstLine="0"/>
+              <w:jc w:val="center"/>
+              <w:rPr>
+                <w:rFonts w:hint="eastAsia"/>
+                <w:sz w:val="22"/>
+                <w:szCs w:val="22"/>
+              </w:rPr>
+            </w:pPr>
+            <w:r>
+              <w:rPr>
+                <w:rFonts w:hint="eastAsia"/>
+                <w:sz w:val="22"/>
+                <w:szCs w:val="22"/>
+              </w:rPr>
+              <w:t>1</w:t>
+            </w:r>
+            <w:r>
+              <w:rPr>
+                <w:sz w:val="22"/>
+                <w:szCs w:val="22"/>
+              </w:rPr>
+              <w:t>28</w:t>
+            </w:r>
+            <w:r>
+              <w:rPr>
+                <w:rFonts w:hint="eastAsia"/>
+                <w:sz w:val="22"/>
+                <w:szCs w:val="22"/>
+              </w:rPr>
+              <w:t>GB</w:t>
+            </w:r>
+          </w:p>
+        </w:tc>
+        <w:tc>
+          <w:tcPr>
+            <w:tcW w:w="1690" w:type="dxa"/>
+            <w:tcBorders>
+              <w:top w:val="nil"/>
+              <w:bottom w:val="single" w:sz="12" w:space="0" w:color="auto"/>
+            </w:tcBorders>
+            <w:vAlign w:val="center"/>
+          </w:tcPr>
+          <w:p>
+            <w:pPr>
+              <w:ind w:firstLineChars="0" w:firstLine="0"/>
+              <w:jc w:val="center"/>
+              <w:rPr>
+                <w:rFonts w:hint="eastAsia"/>
+                <w:sz w:val="22"/>
+                <w:szCs w:val="22"/>
+              </w:rPr>
+            </w:pPr>
+            <w:r>
+              <w:rPr>
+                <w:rFonts w:hint="eastAsia"/>
+                <w:sz w:val="22"/>
+                <w:szCs w:val="22"/>
+              </w:rPr>
+              <w:t>1</w:t>
+            </w:r>
+            <w:r>
+              <w:rPr>
+                <w:sz w:val="22"/>
+                <w:szCs w:val="22"/>
+              </w:rPr>
+              <w:t>2GB</w:t>
+            </w:r>
+            <w:r>
+              <w:rPr>
+                <w:rFonts w:hint="eastAsia"/>
+                <w:sz w:val="22"/>
+                <w:szCs w:val="22"/>
+              </w:rPr>
+              <w:t>x</w:t>
+            </w:r>
+            <w:r>
+              <w:rPr>
+                <w:sz w:val="22"/>
+                <w:szCs w:val="22"/>
+              </w:rPr>
+              <w:t>2</w:t>
+            </w:r>
+          </w:p>
+        </w:tc>
+      </w:tr>
+    </w:tbl>
+    <w:p>
+      <w:pPr>
+        <w:ind w:left="420" w:firstLineChars="0" w:firstLine="0"/>
+        <w:rPr>
+          <w:rFonts w:hint="eastAsia"/>
+        </w:rPr>
+      </w:pPr>
     </w:p>
     <w:p>
       <w:pPr>
         <w:pStyle w:val="2"/>
-        <w:ind w:firstLineChars="0"/>
-      </w:pPr>
-      <w:r>
-        <w:rPr>
-          <w:rFonts w:hint="eastAsia"/>
-        </w:rPr>
-        <w:t>对比分析</w:t>
+        <w:rPr>
+          <w:rFonts w:hint="eastAsia"/>
+        </w:rPr>
+      </w:pPr>
+      <w:r>
+        <w:rPr>
+          <w:rFonts w:hint="eastAsia"/>
+        </w:rPr>
+        <w:lastRenderedPageBreak/>
+        <w:t>测试</w:t>
+      </w:r>
+      <w:r>
+        <w:rPr>
+          <w:rFonts w:hint="eastAsia"/>
+        </w:rPr>
+        <w:t>结果</w:t>
+      </w:r>
+      <w:r>
+        <w:rPr>
+          <w:rFonts w:hint="eastAsia"/>
+        </w:rPr>
+        <w:t>和分析</w:t>
       </w:r>
     </w:p>
     <w:p>
       <w:pPr>
-        <w:pStyle w:val="2"/>
-        <w:ind w:firstLineChars="0"/>
-      </w:pPr>
-      <w:r>
-        <w:rPr>
-          <w:rFonts w:hint="eastAsia"/>
-        </w:rPr>
-        <w:t>本章小节</w:t>
+        <w:ind w:left="420" w:firstLineChars="0" w:firstLine="0"/>
+        <w:rPr>
+          <w:rFonts w:hint="eastAsia"/>
+        </w:rPr>
+      </w:pPr>
+      <w:r>
+        <w:rPr>
+          <w:rFonts w:hint="eastAsia"/>
+        </w:rPr>
+        <w:t>/</w:t>
+      </w:r>
+      <w:r>
+        <w:t>/</w:t>
+      </w:r>
+      <w:r>
+        <w:rPr>
+          <w:rFonts w:hint="eastAsia"/>
+        </w:rPr>
+        <w:t>输出</w:t>
+      </w:r>
+      <w:r>
+        <w:t>5</w:t>
+      </w:r>
+      <w:r>
+        <w:t>0</w:t>
+      </w:r>
+      <w:r>
+        <w:rPr>
+          <w:rFonts w:hint="eastAsia"/>
+        </w:rPr>
+        <w:t>个矩阵，然后求解</w:t>
+      </w:r>
+      <w:r>
+        <w:rPr>
+          <w:rFonts w:hint="eastAsia"/>
+        </w:rPr>
+        <w:t>测试时间</w:t>
+      </w:r>
+      <w:r>
+        <w:rPr>
+          <w:rFonts w:hint="eastAsia"/>
+        </w:rPr>
+        <w:t>（各个部分的时间）</w:t>
+      </w:r>
+      <w:r>
+        <w:rPr>
+          <w:rFonts w:hint="eastAsia"/>
+        </w:rPr>
+        <w:t>，占用显存情况</w:t>
+      </w:r>
+      <w:r>
+        <w:rPr>
+          <w:rFonts w:hint="eastAsia"/>
+        </w:rPr>
+        <w:t>，要有柱形图，要有</w:t>
+      </w:r>
+      <w:r>
+        <w:rPr>
+          <w:rFonts w:hint="eastAsia"/>
+        </w:rPr>
+        <w:t>表格</w:t>
+      </w:r>
+      <w:r>
+        <w:rPr>
+          <w:rFonts w:hint="eastAsia"/>
+        </w:rPr>
+        <w:t>，这里二维和三维的测试结果要放在一块进行比较分析</w:t>
       </w:r>
     </w:p>
     <w:p>
       <w:pPr>
+        <w:ind w:left="420" w:firstLineChars="0" w:firstLine="0"/>
+      </w:pPr>
+      <w:r>
+        <w:rPr>
+          <w:rFonts w:hint="eastAsia"/>
+        </w:rPr>
+        <w:t>测试情况：</w:t>
+      </w:r>
+      <w:r>
+        <w:rPr>
+          <w:rFonts w:hint="eastAsia"/>
+        </w:rPr>
+        <w:t>单个核心</w:t>
+      </w:r>
+      <w:proofErr w:type="spellStart"/>
+      <w:r>
+        <w:rPr>
+          <w:rFonts w:hint="eastAsia"/>
+        </w:rPr>
+        <w:t>CPUvs</w:t>
+      </w:r>
+      <w:proofErr w:type="spellEnd"/>
+      <w:r>
+        <w:rPr>
+          <w:rFonts w:hint="eastAsia"/>
+        </w:rPr>
+        <w:t>单个</w:t>
+      </w:r>
+      <w:r>
+        <w:rPr>
+          <w:rFonts w:hint="eastAsia"/>
+        </w:rPr>
+        <w:t>GPU</w:t>
+      </w:r>
+    </w:p>
+    <w:p>
+      <w:pPr>
+        <w:ind w:left="420" w:firstLineChars="0" w:firstLine="0"/>
+        <w:rPr>
+          <w:rFonts w:hint="eastAsia"/>
+        </w:rPr>
+      </w:pPr>
+    </w:p>
+    <w:p>
+      <w:pPr>
+        <w:pStyle w:val="3"/>
+      </w:pPr>
+      <w:r>
+        <w:rPr>
+          <w:rFonts w:hint="eastAsia"/>
+        </w:rPr>
+        <w:t>FGMRES</w:t>
+      </w:r>
+      <w:r>
+        <w:t>+</w:t>
+      </w:r>
+      <w:r>
+        <w:rPr>
+          <w:rFonts w:hint="eastAsia"/>
+        </w:rPr>
+        <w:t>ILU</w:t>
+      </w:r>
+      <w:r>
+        <w:rPr>
+          <w:rFonts w:hint="eastAsia"/>
+        </w:rPr>
+        <w:t>（</w:t>
+      </w:r>
+      <w:r>
+        <w:rPr>
+          <w:rFonts w:hint="eastAsia"/>
+        </w:rPr>
+        <w:t>0</w:t>
+      </w:r>
+      <w:r>
+        <w:rPr>
+          <w:rFonts w:hint="eastAsia"/>
+        </w:rPr>
+        <w:t>）</w:t>
+      </w:r>
+    </w:p>
+    <w:p>
+      <w:pPr>
+        <w:ind w:firstLine="520"/>
+        <w:rPr>
+          <w:rFonts w:hint="eastAsia"/>
+        </w:rPr>
+      </w:pPr>
+    </w:p>
+    <w:p>
+      <w:pPr>
+        <w:pStyle w:val="3"/>
+      </w:pPr>
+      <w:r>
+        <w:rPr>
+          <w:rFonts w:hint="eastAsia"/>
+        </w:rPr>
+        <w:t>FGMRES</w:t>
+      </w:r>
+      <w:r>
+        <w:t>+</w:t>
+      </w:r>
+      <w:r>
+        <w:rPr>
+          <w:rFonts w:hint="eastAsia"/>
+        </w:rPr>
+        <w:t>ILU</w:t>
+      </w:r>
+      <w:r>
+        <w:rPr>
+          <w:rFonts w:hint="eastAsia"/>
+        </w:rPr>
+        <w:t>（</w:t>
+      </w:r>
+      <w:r>
+        <w:t>1</w:t>
+      </w:r>
+      <w:r>
+        <w:rPr>
+          <w:rFonts w:hint="eastAsia"/>
+        </w:rPr>
+        <w:t>）</w:t>
+      </w:r>
+    </w:p>
+    <w:p>
+      <w:pPr>
+        <w:ind w:firstLine="520"/>
+        <w:rPr>
+          <w:rFonts w:hint="eastAsia"/>
+        </w:rPr>
+      </w:pPr>
+    </w:p>
+    <w:p>
+      <w:pPr>
+        <w:pStyle w:val="3"/>
+        <w:rPr>
+          <w:rFonts w:hint="eastAsia"/>
+        </w:rPr>
+      </w:pPr>
+      <w:r>
+        <w:rPr>
+          <w:rFonts w:hint="eastAsia"/>
+        </w:rPr>
+        <w:t>FGMRES</w:t>
+      </w:r>
+      <w:r>
+        <w:t>+</w:t>
+      </w:r>
+      <w:r>
+        <w:rPr>
+          <w:rFonts w:hint="eastAsia"/>
+        </w:rPr>
+        <w:t>ILU</w:t>
+      </w:r>
+      <w:r>
+        <w:rPr>
+          <w:rFonts w:hint="eastAsia"/>
+        </w:rPr>
+        <w:t>（</w:t>
+      </w:r>
+      <w:r>
+        <w:rPr>
+          <w:rFonts w:hint="eastAsia"/>
+        </w:rPr>
+        <w:t>0</w:t>
+      </w:r>
+      <w:r>
+        <w:rPr>
+          <w:rFonts w:hint="eastAsia"/>
+        </w:rPr>
+        <w:t>）</w:t>
+      </w:r>
+      <w:r>
+        <w:rPr>
+          <w:rFonts w:hint="eastAsia"/>
+        </w:rPr>
+        <w:t>+</w:t>
+      </w:r>
+      <w:r>
+        <w:t xml:space="preserve"> </w:t>
+      </w:r>
+      <w:r>
+        <w:rPr>
+          <w:rFonts w:hint="eastAsia"/>
+        </w:rPr>
+        <w:t>A</w:t>
+      </w:r>
+      <w:r>
+        <w:rPr>
+          <w:rFonts w:hint="eastAsia"/>
+        </w:rPr>
+        <w:t>AMG</w:t>
+      </w:r>
+      <w:r>
+        <w:tab/>
+      </w:r>
+    </w:p>
+    <w:p>
+      <w:pPr>
+        <w:ind w:left="420" w:firstLineChars="0" w:firstLine="0"/>
+        <w:rPr>
+          <w:rFonts w:hint="eastAsia"/>
+        </w:rPr>
+      </w:pPr>
+    </w:p>
+    <w:p>
+      <w:pPr>
+        <w:pStyle w:val="3"/>
+      </w:pPr>
+      <w:r>
+        <w:rPr>
+          <w:rFonts w:hint="eastAsia"/>
+        </w:rPr>
+        <w:t>对比分析</w:t>
+      </w:r>
+    </w:p>
+    <w:p>
+      <w:pPr>
+        <w:ind w:firstLine="520"/>
+        <w:rPr>
+          <w:rFonts w:hint="eastAsia"/>
+        </w:rPr>
+      </w:pPr>
+    </w:p>
+    <w:p>
+      <w:pPr>
+        <w:pStyle w:val="2"/>
+      </w:pPr>
+      <w:r>
+        <w:rPr>
+          <w:rFonts w:hint="eastAsia"/>
+        </w:rPr>
+        <w:t>本章小节</w:t>
+      </w:r>
+    </w:p>
+    <w:p>
+      <w:pPr>
         <w:pStyle w:val="1"/>
         <w:ind w:firstLine="640"/>
       </w:pPr>
@@ -874,6 +4019,53 @@
     </w:p>
     <w:p>
       <w:pPr>
+        <w:pStyle w:val="2"/>
+      </w:pPr>
+      <w:r>
+        <w:rPr>
+          <w:rFonts w:hint="eastAsia"/>
+        </w:rPr>
+        <w:t>程序实现</w:t>
+      </w:r>
+    </w:p>
+    <w:p>
+      <w:pPr>
+        <w:pStyle w:val="2"/>
+      </w:pPr>
+      <w:r>
+        <w:rPr>
+          <w:rFonts w:hint="eastAsia"/>
+        </w:rPr>
+        <w:t>测试介绍</w:t>
+      </w:r>
+    </w:p>
+    <w:p>
+      <w:pPr>
+        <w:pStyle w:val="2"/>
+      </w:pPr>
+      <w:r>
+        <w:rPr>
+          <w:rFonts w:hint="eastAsia"/>
+        </w:rPr>
+        <w:t>结果对比分析</w:t>
+      </w:r>
+    </w:p>
+    <w:p>
+      <w:pPr>
+        <w:pStyle w:val="2"/>
+        <w:rPr>
+          <w:rFonts w:hint="eastAsia"/>
+        </w:rPr>
+      </w:pPr>
+      <w:r>
+        <w:rPr>
+          <w:rFonts w:hint="eastAsia"/>
+        </w:rPr>
+        <w:t>本章小节</w:t>
+      </w:r>
+    </w:p>
+    <w:p>
+      <w:pPr>
         <w:pStyle w:val="1"/>
         <w:ind w:firstLine="640"/>
       </w:pPr>
@@ -891,7 +4083,6 @@
     <w:p>
       <w:pPr>
         <w:ind w:firstLine="480"/>
-        <w:jc w:val="both"/>
         <w:rPr>
           <w:spacing w:val="0"/>
           <w:szCs w:val="24"/>
@@ -901,7 +4092,6 @@
     <w:p>
       <w:pPr>
         <w:ind w:firstLine="480"/>
-        <w:jc w:val="both"/>
         <w:rPr>
           <w:spacing w:val="0"/>
           <w:szCs w:val="24"/>
@@ -911,7 +4101,6 @@
     <w:p>
       <w:pPr>
         <w:ind w:firstLine="480"/>
-        <w:jc w:val="both"/>
         <w:rPr>
           <w:spacing w:val="0"/>
           <w:szCs w:val="24"/>
@@ -2795,12 +5984,13 @@
   <w:style w:type="paragraph" w:default="1" w:styleId="a">
     <w:name w:val="Normal"/>
     <w:qFormat/>
-    <w:rsid w:val="00C011D8"/>
+    <w:rsid w:val="00EF0D54"/>
     <w:pPr>
       <w:widowControl w:val="0"/>
       <w:adjustRightInd w:val="0"/>
       <w:spacing w:line="400" w:lineRule="exact"/>
       <w:ind w:firstLineChars="200" w:firstLine="200"/>
+      <w:jc w:val="both"/>
       <w:textAlignment w:val="baseline"/>
     </w:pPr>
     <w:rPr>
@@ -2837,7 +6027,7 @@
     <w:basedOn w:val="a"/>
     <w:next w:val="a"/>
     <w:qFormat/>
-    <w:rsid w:val="007F66F4"/>
+    <w:rsid w:val="001E5037"/>
     <w:pPr>
       <w:keepNext/>
       <w:widowControl/>
@@ -2849,7 +6039,7 @@
       <w:autoSpaceDE w:val="0"/>
       <w:autoSpaceDN w:val="0"/>
       <w:spacing w:before="280" w:after="120"/>
-      <w:jc w:val="both"/>
+      <w:ind w:firstLineChars="0"/>
       <w:outlineLvl w:val="1"/>
     </w:pPr>
     <w:rPr>
@@ -2864,7 +6054,7 @@
     <w:basedOn w:val="a"/>
     <w:next w:val="a"/>
     <w:qFormat/>
-    <w:rsid w:val="007F66F4"/>
+    <w:rsid w:val="008E78A1"/>
     <w:pPr>
       <w:keepNext/>
       <w:widowControl/>
@@ -2875,8 +6065,8 @@
       <w:overflowPunct w:val="0"/>
       <w:autoSpaceDE w:val="0"/>
       <w:autoSpaceDN w:val="0"/>
-      <w:adjustRightInd/>
       <w:spacing w:before="240" w:after="120"/>
+      <w:ind w:firstLineChars="0"/>
       <w:outlineLvl w:val="2"/>
     </w:pPr>
     <w:rPr>
@@ -3161,7 +6351,6 @@
       <w:adjustRightInd/>
       <w:spacing w:line="240" w:lineRule="auto"/>
       <w:ind w:firstLine="420"/>
-      <w:jc w:val="both"/>
       <w:textAlignment w:val="auto"/>
     </w:pPr>
     <w:rPr>
@@ -3204,7 +6393,6 @@
       <w:autoSpaceDN w:val="0"/>
       <w:spacing w:before="120" w:line="380" w:lineRule="exact"/>
       <w:ind w:left="227" w:right="227" w:firstLine="0"/>
-      <w:jc w:val="both"/>
     </w:pPr>
     <w:rPr>
       <w:spacing w:val="6"/>

</xml_diff>

<commit_message>
check the turb flat plate coarse
</commit_message>
<xml_diff>
--- a/xjh/Content.docx
+++ b/xjh/Content.docx
@@ -5,7 +5,6 @@
     <w:p>
       <w:pPr>
         <w:pStyle w:val="1"/>
-        <w:ind w:firstLineChars="0"/>
       </w:pPr>
       <w:bookmarkStart w:id="0" w:name="_Toc83983712"/>
       <w:bookmarkStart w:id="1" w:name="_Toc83983799"/>
@@ -62,7 +61,6 @@
     <w:p>
       <w:pPr>
         <w:pStyle w:val="1"/>
-        <w:ind w:firstLineChars="0"/>
       </w:pPr>
       <w:r>
         <w:br w:type="page"/>
@@ -120,9 +118,6 @@
     <w:p>
       <w:pPr>
         <w:pStyle w:val="2"/>
-        <w:rPr>
-          <w:rFonts w:hint="eastAsia"/>
-        </w:rPr>
       </w:pPr>
       <w:r>
         <w:rPr>
@@ -134,7 +129,6 @@
     <w:p>
       <w:pPr>
         <w:pStyle w:val="1"/>
-        <w:ind w:left="1" w:firstLineChars="0"/>
       </w:pPr>
       <w:r>
         <w:br w:type="page"/>
@@ -194,9 +188,6 @@
     <w:p>
       <w:pPr>
         <w:pStyle w:val="2"/>
-        <w:rPr>
-          <w:rFonts w:hint="eastAsia"/>
-        </w:rPr>
       </w:pPr>
       <w:r>
         <w:rPr>
@@ -208,7 +199,6 @@
     <w:p>
       <w:pPr>
         <w:pStyle w:val="1"/>
-        <w:ind w:firstLineChars="0"/>
       </w:pPr>
       <w:r>
         <w:br w:type="page"/>
@@ -514,13 +504,7 @@
         <w:rPr>
           <w:rFonts w:hint="eastAsia"/>
         </w:rPr>
-        <w:t>计算</w:t>
-      </w:r>
-      <w:r>
-        <w:rPr>
-          <w:rFonts w:hint="eastAsia"/>
-        </w:rPr>
-        <w:t>求解</w:t>
+        <w:t>计算求解</w:t>
       </w:r>
       <w:r>
         <w:rPr>
@@ -1129,7 +1113,6 @@
               <w:ind w:firstLineChars="0" w:firstLine="0"/>
               <w:jc w:val="center"/>
               <w:rPr>
-                <w:rFonts w:hint="eastAsia"/>
                 <w:b/>
               </w:rPr>
             </w:pPr>
@@ -1173,7 +1156,6 @@
               <w:ind w:firstLineChars="0" w:firstLine="0"/>
               <w:jc w:val="center"/>
               <w:rPr>
-                <w:rFonts w:hint="eastAsia"/>
                 <w:b/>
               </w:rPr>
             </w:pPr>
@@ -1429,7 +1411,6 @@
             <w:pPr>
               <w:ind w:firstLineChars="175" w:firstLine="455"/>
               <w:rPr>
-                <w:rFonts w:hint="eastAsia"/>
                 <w:sz w:val="22"/>
               </w:rPr>
             </w:pPr>
@@ -1456,7 +1437,6 @@
             <w:pPr>
               <w:ind w:firstLineChars="175" w:firstLine="420"/>
               <w:rPr>
-                <w:rFonts w:hint="eastAsia"/>
                 <w:sz w:val="22"/>
               </w:rPr>
             </w:pPr>
@@ -1494,7 +1474,6 @@
               <w:ind w:firstLine="480"/>
               <w:jc w:val="center"/>
             </w:pPr>
-            <w:bookmarkStart w:id="7" w:name="_GoBack" w:colFirst="3" w:colLast="4"/>
             <w:r>
               <w:rPr>
                 <w:rFonts w:hint="eastAsia"/>
@@ -1573,7 +1552,6 @@
               <w:ind w:firstLineChars="0" w:firstLine="0"/>
               <w:jc w:val="center"/>
               <w:rPr>
-                <w:rFonts w:hint="eastAsia"/>
                 <w:sz w:val="22"/>
               </w:rPr>
             </w:pPr>
@@ -1623,7 +1601,6 @@
               <w:ind w:firstLineChars="0" w:firstLine="0"/>
               <w:jc w:val="center"/>
               <w:rPr>
-                <w:rFonts w:hint="eastAsia"/>
                 <w:sz w:val="22"/>
               </w:rPr>
             </w:pPr>
@@ -1668,7 +1645,6 @@
           </w:p>
         </w:tc>
       </w:tr>
-      <w:bookmarkEnd w:id="7"/>
     </w:tbl>
     <w:p>
       <w:pPr>
@@ -1919,9 +1895,6 @@
     <w:p>
       <w:pPr>
         <w:ind w:left="320" w:firstLine="520"/>
-        <w:rPr>
-          <w:rFonts w:hint="eastAsia"/>
-        </w:rPr>
       </w:pPr>
       <w:r>
         <w:rPr>
@@ -1945,19 +1918,7 @@
         <w:rPr>
           <w:rFonts w:hint="eastAsia"/>
         </w:rPr>
-        <w:t>的</w:t>
-      </w:r>
-      <w:r>
-        <w:rPr>
-          <w:rFonts w:hint="eastAsia"/>
-        </w:rPr>
-        <w:t>计算设置</w:t>
-      </w:r>
-      <w:r>
-        <w:rPr>
-          <w:rFonts w:hint="eastAsia"/>
-        </w:rPr>
-        <w:t>为</w:t>
+        <w:t>的计算设置为</w:t>
       </w:r>
       <w:r>
         <w:rPr>
@@ -2190,9 +2151,6 @@
     <w:p>
       <w:pPr>
         <w:ind w:left="320" w:firstLine="520"/>
-        <w:rPr>
-          <w:rFonts w:hint="eastAsia"/>
-        </w:rPr>
       </w:pPr>
       <w:r>
         <w:rPr>
@@ -2317,29 +2275,52 @@
     <w:p>
       <w:pPr>
         <w:ind w:left="320" w:firstLine="520"/>
-        <w:rPr>
-          <w:rFonts w:hint="eastAsia"/>
-        </w:rPr>
       </w:pPr>
     </w:p>
     <w:p>
       <w:pPr>
         <w:ind w:left="320" w:firstLine="520"/>
         <w:jc w:val="center"/>
-      </w:pPr>
-      <w:r>
-        <w:rPr>
-          <w:rFonts w:hint="eastAsia"/>
+        <w:rPr>
           <w:highlight w:val="yellow"/>
         </w:rPr>
-        <w:t>展示网格</w:t>
-      </w:r>
+      </w:pPr>
     </w:p>
     <w:p>
       <w:pPr>
         <w:ind w:left="320" w:firstLine="520"/>
         <w:jc w:val="center"/>
       </w:pPr>
+    </w:p>
+    <w:p>
+      <w:pPr>
+        <w:ind w:left="320" w:firstLine="520"/>
+        <w:jc w:val="center"/>
+      </w:pPr>
+    </w:p>
+    <w:p>
+      <w:pPr>
+        <w:ind w:left="320" w:firstLine="520"/>
+        <w:jc w:val="center"/>
+        <w:rPr>
+          <w:rFonts w:hint="eastAsia"/>
+        </w:rPr>
+      </w:pPr>
+    </w:p>
+    <w:p>
+      <w:pPr>
+        <w:ind w:left="320" w:firstLine="520"/>
+        <w:jc w:val="center"/>
+        <w:rPr>
+          <w:rFonts w:hint="eastAsia"/>
+        </w:rPr>
+      </w:pPr>
+    </w:p>
+    <w:p>
+      <w:pPr>
+        <w:ind w:left="320" w:firstLine="520"/>
+        <w:jc w:val="center"/>
+      </w:pPr>
       <w:r>
         <w:rPr>
           <w:rFonts w:hint="eastAsia"/>
@@ -2362,7 +2343,22 @@
         <w:t>M</w:t>
       </w:r>
       <w:r>
-        <w:t xml:space="preserve">6 </w:t>
+        <w:t>6</w:t>
+      </w:r>
+      <w:r>
+        <w:t>(</w:t>
+      </w:r>
+      <w:r>
+        <w:rPr>
+          <w:rFonts w:hint="eastAsia"/>
+        </w:rPr>
+        <w:t>左</w:t>
+      </w:r>
+      <w:r>
+        <w:t>)</w:t>
+      </w:r>
+      <w:r>
+        <w:t xml:space="preserve"> </w:t>
       </w:r>
       <w:r>
         <w:rPr>
@@ -2383,6 +2379,12 @@
         <w:rPr>
           <w:rFonts w:hint="eastAsia"/>
         </w:rPr>
+        <w:t>（中）</w:t>
+      </w:r>
+      <w:r>
+        <w:rPr>
+          <w:rFonts w:hint="eastAsia"/>
+        </w:rPr>
         <w:t>和</w:t>
       </w:r>
       <w:r>
@@ -2400,13 +2402,16 @@
         </w:rPr>
         <w:t>CRM</w:t>
       </w:r>
+      <w:r>
+        <w:rPr>
+          <w:rFonts w:hint="eastAsia"/>
+        </w:rPr>
+        <w:t>（右）</w:t>
+      </w:r>
     </w:p>
     <w:p>
       <w:pPr>
         <w:ind w:left="320" w:firstLine="520"/>
-        <w:rPr>
-          <w:rFonts w:hint="eastAsia"/>
-        </w:rPr>
       </w:pPr>
       <w:r>
         <w:rPr>
@@ -2499,7 +2504,7 @@
         <w:keepNext/>
         <w:ind w:firstLine="480"/>
       </w:pPr>
-      <w:bookmarkStart w:id="8" w:name="_Ref32078333"/>
+      <w:bookmarkStart w:id="7" w:name="_Ref32078333"/>
       <w:r>
         <w:rPr>
           <w:rFonts w:hint="eastAsia"/>
@@ -2581,7 +2586,7 @@
       <w:r>
         <w:fldChar w:fldCharType="end"/>
       </w:r>
-      <w:bookmarkEnd w:id="8"/>
+      <w:bookmarkEnd w:id="7"/>
       <w:r>
         <w:t xml:space="preserve"> </w:t>
       </w:r>
@@ -2880,9 +2885,6 @@
               <w:pStyle w:val="af2"/>
               <w:ind w:firstLine="480"/>
               <w:jc w:val="center"/>
-              <w:rPr>
-                <w:rFonts w:hint="eastAsia"/>
-              </w:rPr>
             </w:pPr>
             <w:r>
               <w:rPr>
@@ -2936,6 +2938,26 @@
     <w:p>
       <w:pPr>
         <w:ind w:left="320" w:firstLine="520"/>
+      </w:pPr>
+    </w:p>
+    <w:p>
+      <w:pPr>
+        <w:ind w:left="320" w:firstLine="520"/>
+      </w:pPr>
+    </w:p>
+    <w:p>
+      <w:pPr>
+        <w:ind w:left="320" w:firstLine="520"/>
+      </w:pPr>
+    </w:p>
+    <w:p>
+      <w:pPr>
+        <w:ind w:left="320" w:firstLine="520"/>
+      </w:pPr>
+    </w:p>
+    <w:p>
+      <w:pPr>
+        <w:ind w:left="320" w:firstLine="520"/>
         <w:rPr>
           <w:rFonts w:hint="eastAsia"/>
         </w:rPr>
@@ -2949,15 +2971,13 @@
         <w:rPr>
           <w:rFonts w:hint="eastAsia"/>
         </w:rPr>
+        <w:lastRenderedPageBreak/>
         <w:t>使用设备</w:t>
       </w:r>
     </w:p>
     <w:p>
       <w:pPr>
         <w:ind w:left="420" w:firstLineChars="0" w:firstLine="0"/>
-        <w:rPr>
-          <w:rFonts w:hint="eastAsia"/>
-        </w:rPr>
       </w:pPr>
       <w:r>
         <w:rPr>
@@ -3043,7 +3063,7 @@
         <w:pStyle w:val="af1"/>
         <w:ind w:firstLine="480"/>
       </w:pPr>
-      <w:bookmarkStart w:id="9" w:name="_Ref32056081"/>
+      <w:bookmarkStart w:id="8" w:name="_Ref32056081"/>
       <w:r>
         <w:rPr>
           <w:rFonts w:hint="eastAsia"/>
@@ -3125,7 +3145,7 @@
       <w:r>
         <w:fldChar w:fldCharType="end"/>
       </w:r>
-      <w:bookmarkEnd w:id="9"/>
+      <w:bookmarkEnd w:id="8"/>
       <w:r>
         <w:t xml:space="preserve"> </w:t>
       </w:r>
@@ -3173,7 +3193,6 @@
               <w:ind w:firstLineChars="0" w:firstLine="0"/>
               <w:jc w:val="center"/>
               <w:rPr>
-                <w:rFonts w:hint="eastAsia"/>
                 <w:b/>
                 <w:sz w:val="22"/>
                 <w:szCs w:val="22"/>
@@ -3195,7 +3214,6 @@
               <w:ind w:firstLineChars="0" w:firstLine="0"/>
               <w:jc w:val="center"/>
               <w:rPr>
-                <w:rFonts w:hint="eastAsia"/>
                 <w:b/>
                 <w:sz w:val="22"/>
                 <w:szCs w:val="22"/>
@@ -3226,7 +3244,6 @@
               <w:ind w:firstLineChars="0" w:firstLine="0"/>
               <w:jc w:val="center"/>
               <w:rPr>
-                <w:rFonts w:hint="eastAsia"/>
                 <w:b/>
                 <w:sz w:val="22"/>
                 <w:szCs w:val="22"/>
@@ -3259,7 +3276,6 @@
               <w:ind w:firstLineChars="0" w:firstLine="0"/>
               <w:jc w:val="center"/>
               <w:rPr>
-                <w:rFonts w:hint="eastAsia"/>
                 <w:sz w:val="22"/>
                 <w:szCs w:val="22"/>
               </w:rPr>
@@ -3288,7 +3304,6 @@
               <w:ind w:firstLineChars="0" w:firstLine="0"/>
               <w:jc w:val="center"/>
               <w:rPr>
-                <w:rFonts w:hint="eastAsia"/>
                 <w:sz w:val="22"/>
                 <w:szCs w:val="22"/>
               </w:rPr>
@@ -3332,7 +3347,6 @@
               <w:ind w:firstLineChars="0" w:firstLine="0"/>
               <w:jc w:val="center"/>
               <w:rPr>
-                <w:rFonts w:hint="eastAsia"/>
                 <w:sz w:val="22"/>
                 <w:szCs w:val="22"/>
               </w:rPr>
@@ -3362,7 +3376,6 @@
               <w:ind w:firstLineChars="0" w:firstLine="0"/>
               <w:jc w:val="center"/>
               <w:rPr>
-                <w:rFonts w:hint="eastAsia"/>
                 <w:sz w:val="22"/>
                 <w:szCs w:val="22"/>
               </w:rPr>
@@ -3391,7 +3404,6 @@
               <w:ind w:firstLineChars="0" w:firstLine="0"/>
               <w:jc w:val="center"/>
               <w:rPr>
-                <w:rFonts w:hint="eastAsia"/>
                 <w:sz w:val="22"/>
                 <w:szCs w:val="22"/>
               </w:rPr>
@@ -3482,7 +3494,6 @@
               <w:ind w:firstLineChars="0" w:firstLine="0"/>
               <w:jc w:val="center"/>
               <w:rPr>
-                <w:rFonts w:hint="eastAsia"/>
                 <w:sz w:val="22"/>
                 <w:szCs w:val="22"/>
               </w:rPr>
@@ -3513,7 +3524,6 @@
               <w:ind w:firstLineChars="0" w:firstLine="0"/>
               <w:jc w:val="center"/>
               <w:rPr>
-                <w:rFonts w:hint="eastAsia"/>
                 <w:sz w:val="22"/>
                 <w:szCs w:val="22"/>
               </w:rPr>
@@ -3558,7 +3568,6 @@
               <w:ind w:firstLineChars="0" w:firstLine="0"/>
               <w:jc w:val="center"/>
               <w:rPr>
-                <w:rFonts w:hint="eastAsia"/>
                 <w:sz w:val="22"/>
                 <w:szCs w:val="22"/>
               </w:rPr>
@@ -3602,7 +3611,6 @@
               <w:ind w:firstLineChars="0" w:firstLine="0"/>
               <w:jc w:val="center"/>
               <w:rPr>
-                <w:rFonts w:hint="eastAsia"/>
                 <w:sz w:val="22"/>
                 <w:szCs w:val="22"/>
               </w:rPr>
@@ -3644,149 +3652,991 @@
     <w:p>
       <w:pPr>
         <w:ind w:left="420" w:firstLineChars="0" w:firstLine="0"/>
-        <w:rPr>
-          <w:rFonts w:hint="eastAsia"/>
-        </w:rPr>
       </w:pPr>
     </w:p>
     <w:p>
       <w:pPr>
         <w:pStyle w:val="2"/>
-        <w:rPr>
-          <w:rFonts w:hint="eastAsia"/>
-        </w:rPr>
+      </w:pPr>
+      <w:r>
+        <w:rPr>
+          <w:rFonts w:hint="eastAsia"/>
+        </w:rPr>
+        <w:t>测试</w:t>
+      </w:r>
+      <w:r>
+        <w:rPr>
+          <w:rFonts w:hint="eastAsia"/>
+        </w:rPr>
+        <w:t>结果</w:t>
+      </w:r>
+      <w:r>
+        <w:rPr>
+          <w:rFonts w:hint="eastAsia"/>
+        </w:rPr>
+        <w:t>和分析</w:t>
+      </w:r>
+    </w:p>
+    <w:p>
+      <w:pPr>
+        <w:ind w:firstLine="520"/>
+      </w:pPr>
+      <w:r>
+        <w:rPr>
+          <w:rFonts w:hint="eastAsia"/>
+        </w:rPr>
+        <w:t>/</w:t>
+      </w:r>
+      <w:r>
+        <w:t>/</w:t>
+      </w:r>
+      <w:r>
+        <w:rPr>
+          <w:rFonts w:hint="eastAsia"/>
+        </w:rPr>
+        <w:t>输出</w:t>
+      </w:r>
+      <w:r>
+        <w:t>5</w:t>
+      </w:r>
+      <w:r>
+        <w:t>0</w:t>
+      </w:r>
+      <w:r>
+        <w:rPr>
+          <w:rFonts w:hint="eastAsia"/>
+        </w:rPr>
+        <w:t>个矩阵，然后求解</w:t>
+      </w:r>
+      <w:r>
+        <w:rPr>
+          <w:rFonts w:hint="eastAsia"/>
+        </w:rPr>
+        <w:t>测试时间</w:t>
+      </w:r>
+      <w:r>
+        <w:rPr>
+          <w:rFonts w:hint="eastAsia"/>
+        </w:rPr>
+        <w:t>（各个部分的时间）</w:t>
+      </w:r>
+      <w:r>
+        <w:rPr>
+          <w:rFonts w:hint="eastAsia"/>
+        </w:rPr>
+        <w:t>，占用显存情况</w:t>
+      </w:r>
+      <w:r>
+        <w:rPr>
+          <w:rFonts w:hint="eastAsia"/>
+        </w:rPr>
+        <w:t>，要有柱形图，要有</w:t>
+      </w:r>
+      <w:r>
+        <w:rPr>
+          <w:rFonts w:hint="eastAsia"/>
+        </w:rPr>
+        <w:t>表格</w:t>
+      </w:r>
+      <w:r>
+        <w:rPr>
+          <w:rFonts w:hint="eastAsia"/>
+        </w:rPr>
+        <w:t>，这里二维和三维的测试结果要放在一块进行比较分析</w:t>
+      </w:r>
+    </w:p>
+    <w:p>
+      <w:pPr>
+        <w:ind w:firstLine="520"/>
+      </w:pPr>
+      <w:r>
+        <w:rPr>
+          <w:rFonts w:hint="eastAsia"/>
+        </w:rPr>
+        <w:t>总耗时，显存使用，各种组分对比</w:t>
+      </w:r>
+    </w:p>
+    <w:p>
+      <w:pPr>
+        <w:ind w:firstLine="520"/>
+        <w:rPr>
+          <w:rFonts w:hint="eastAsia"/>
+        </w:rPr>
+      </w:pPr>
+      <w:r>
+        <w:rPr>
+          <w:rFonts w:hint="eastAsia"/>
+        </w:rPr>
+        <w:t>二维三个算例</w:t>
+      </w:r>
+    </w:p>
+    <w:p>
+      <w:pPr>
+        <w:ind w:firstLine="520"/>
+      </w:pPr>
+      <w:r>
+        <w:rPr>
+          <w:rFonts w:hint="eastAsia"/>
+        </w:rPr>
+        <w:t>本章节主要侧重于测试</w:t>
+      </w:r>
+      <w:r>
+        <w:rPr>
+          <w:rFonts w:hint="eastAsia"/>
+        </w:rPr>
+        <w:t>在</w:t>
+      </w:r>
+      <w:r>
+        <w:rPr>
+          <w:rFonts w:hint="eastAsia"/>
+        </w:rPr>
+        <w:t>GPU</w:t>
+      </w:r>
+      <w:r>
+        <w:rPr>
+          <w:rFonts w:hint="eastAsia"/>
+        </w:rPr>
+        <w:t>版本的各种算法的加速效果，</w:t>
+      </w:r>
+      <w:r>
+        <w:rPr>
+          <w:rFonts w:hint="eastAsia"/>
+        </w:rPr>
+        <w:t>对比</w:t>
+      </w:r>
+      <w:r>
+        <w:rPr>
+          <w:rFonts w:hint="eastAsia"/>
+        </w:rPr>
+        <w:t>单个</w:t>
+      </w:r>
+      <w:r>
+        <w:rPr>
+          <w:rFonts w:hint="eastAsia"/>
+        </w:rPr>
+        <w:t>CPU</w:t>
+      </w:r>
+      <w:r>
+        <w:rPr>
+          <w:rFonts w:hint="eastAsia"/>
+        </w:rPr>
+        <w:t>核心</w:t>
+      </w:r>
+      <w:r>
+        <w:rPr>
+          <w:rFonts w:hint="eastAsia"/>
+        </w:rPr>
+        <w:t>和单个</w:t>
+      </w:r>
+      <w:r>
+        <w:rPr>
+          <w:rFonts w:hint="eastAsia"/>
+        </w:rPr>
+        <w:t>GPU</w:t>
+      </w:r>
+      <w:r>
+        <w:rPr>
+          <w:rFonts w:hint="eastAsia"/>
+        </w:rPr>
+        <w:t>，具体测试流程是</w:t>
+      </w:r>
+      <w:r>
+        <w:rPr>
+          <w:rFonts w:hint="eastAsia"/>
+        </w:rPr>
+        <w:t>：首先</w:t>
+      </w:r>
+      <w:r>
+        <w:rPr>
+          <w:rFonts w:hint="eastAsia"/>
+        </w:rPr>
+        <w:t>使用</w:t>
+      </w:r>
+      <w:r>
+        <w:rPr>
+          <w:rFonts w:hint="eastAsia"/>
+        </w:rPr>
+        <w:t>SU2</w:t>
+      </w:r>
+      <w:r>
+        <w:rPr>
+          <w:rFonts w:hint="eastAsia"/>
+        </w:rPr>
+        <w:t>通过单个</w:t>
+      </w:r>
+      <w:r>
+        <w:rPr>
+          <w:rFonts w:hint="eastAsia"/>
+        </w:rPr>
+        <w:t>CPU</w:t>
+      </w:r>
+      <w:r>
+        <w:rPr>
+          <w:rFonts w:hint="eastAsia"/>
+        </w:rPr>
+        <w:t>求解控制方程输出完整的雅可比矩阵，解向量初值和右端向量，</w:t>
+      </w:r>
+      <w:r>
+        <w:rPr>
+          <w:rFonts w:hint="eastAsia"/>
+        </w:rPr>
+        <w:t>然后这些向量和矩阵作为输入</w:t>
+      </w:r>
+      <w:r>
+        <w:rPr>
+          <w:rFonts w:hint="eastAsia"/>
+        </w:rPr>
+        <w:t>传递给</w:t>
+      </w:r>
+      <w:r>
+        <w:rPr>
+          <w:rFonts w:hint="eastAsia"/>
+        </w:rPr>
+        <w:t>A</w:t>
+      </w:r>
+      <w:r>
+        <w:rPr>
+          <w:rFonts w:hint="eastAsia"/>
+        </w:rPr>
+        <w:t>MG</w:t>
+      </w:r>
+      <w:r>
+        <w:rPr>
+          <w:rFonts w:hint="eastAsia"/>
+        </w:rPr>
+        <w:t>X</w:t>
+      </w:r>
+      <w:r>
+        <w:rPr>
+          <w:rFonts w:hint="eastAsia"/>
+        </w:rPr>
+        <w:t>，</w:t>
+      </w:r>
+      <w:r>
+        <w:rPr>
+          <w:rFonts w:hint="eastAsia"/>
+        </w:rPr>
+        <w:t>比较单个</w:t>
+      </w:r>
+      <w:r>
+        <w:rPr>
+          <w:rFonts w:hint="eastAsia"/>
+        </w:rPr>
+        <w:t>CPU</w:t>
+      </w:r>
+      <w:r>
+        <w:rPr>
+          <w:rFonts w:hint="eastAsia"/>
+        </w:rPr>
+        <w:t>核心和</w:t>
+      </w:r>
+      <w:r>
+        <w:rPr>
+          <w:rFonts w:hint="eastAsia"/>
+        </w:rPr>
+        <w:t>GPU</w:t>
+      </w:r>
+      <w:r>
+        <w:rPr>
+          <w:rFonts w:hint="eastAsia"/>
+        </w:rPr>
+        <w:t>的求解效率。</w:t>
+      </w:r>
+    </w:p>
+    <w:p>
+      <w:pPr>
+        <w:ind w:firstLine="520"/>
+        <w:rPr>
+          <w:rFonts w:hint="eastAsia"/>
+        </w:rPr>
+      </w:pPr>
+      <w:r>
+        <w:rPr>
+          <w:rFonts w:hint="eastAsia"/>
+        </w:rPr>
+        <w:t>测试中</w:t>
+      </w:r>
+      <w:r>
+        <w:rPr>
+          <w:rFonts w:hint="eastAsia"/>
+        </w:rPr>
+        <w:t>SU</w:t>
+      </w:r>
+      <w:r>
+        <w:t>2</w:t>
+      </w:r>
+      <w:r>
+        <w:rPr>
+          <w:rFonts w:hint="eastAsia"/>
+        </w:rPr>
+        <w:t>各项耗时结果由</w:t>
+      </w:r>
+      <w:r>
+        <w:rPr>
+          <w:rFonts w:hint="eastAsia"/>
+        </w:rPr>
+        <w:t>5</w:t>
+      </w:r>
+      <w:r>
+        <w:t>0</w:t>
+      </w:r>
+      <w:r>
+        <w:rPr>
+          <w:rFonts w:hint="eastAsia"/>
+        </w:rPr>
+        <w:t>次连续迭代做统计平均，</w:t>
+      </w:r>
+      <w:r>
+        <w:rPr>
+          <w:rFonts w:hint="eastAsia"/>
+        </w:rPr>
+        <w:t>SU</w:t>
+      </w:r>
+      <w:r>
+        <w:t>2</w:t>
+      </w:r>
+      <w:r>
+        <w:rPr>
+          <w:rFonts w:hint="eastAsia"/>
+        </w:rPr>
+        <w:t>X</w:t>
+      </w:r>
+      <w:r>
+        <w:rPr>
+          <w:rFonts w:hint="eastAsia"/>
+        </w:rPr>
+        <w:t>通过求解</w:t>
+      </w:r>
+      <w:r>
+        <w:rPr>
+          <w:rFonts w:hint="eastAsia"/>
+        </w:rPr>
+        <w:t xml:space="preserve"> </w:t>
+      </w:r>
+      <w:r>
+        <w:rPr>
+          <w:rFonts w:hint="eastAsia"/>
+        </w:rPr>
+        <w:t>SU</w:t>
+      </w:r>
+      <w:r>
+        <w:t>2</w:t>
+      </w:r>
+      <w:r>
+        <w:rPr>
+          <w:rFonts w:hint="eastAsia"/>
+        </w:rPr>
+        <w:t>连续</w:t>
+      </w:r>
+      <w:r>
+        <w:rPr>
+          <w:rFonts w:hint="eastAsia"/>
+        </w:rPr>
+        <w:t>迭代过程</w:t>
+      </w:r>
+      <w:r>
+        <w:rPr>
+          <w:rFonts w:hint="eastAsia"/>
+        </w:rPr>
+        <w:t>中输出</w:t>
+      </w:r>
+      <w:r>
+        <w:rPr>
+          <w:rFonts w:hint="eastAsia"/>
+        </w:rPr>
+        <w:t>的</w:t>
+      </w:r>
+      <w:r>
+        <w:rPr>
+          <w:rFonts w:hint="eastAsia"/>
+        </w:rPr>
+        <w:t>5</w:t>
+      </w:r>
+      <w:r>
+        <w:t>0</w:t>
+      </w:r>
+      <w:r>
+        <w:rPr>
+          <w:rFonts w:hint="eastAsia"/>
+        </w:rPr>
+        <w:t>个雅可比矩阵</w:t>
+      </w:r>
+      <w:r>
+        <w:rPr>
+          <w:rFonts w:hint="eastAsia"/>
+        </w:rPr>
+        <w:t>，解向量初值和右端向量</w:t>
+      </w:r>
+      <w:r>
+        <w:rPr>
+          <w:rFonts w:hint="eastAsia"/>
+        </w:rPr>
+        <w:t>，</w:t>
+      </w:r>
+      <w:r>
+        <w:rPr>
+          <w:rFonts w:hint="eastAsia"/>
+        </w:rPr>
+        <w:t>最终结果做统计平均</w:t>
+      </w:r>
+      <w:r>
+        <w:rPr>
+          <w:rFonts w:hint="eastAsia"/>
+        </w:rPr>
+        <w:t>。</w:t>
+      </w:r>
+    </w:p>
+    <w:p>
+      <w:pPr>
+        <w:pStyle w:val="3"/>
+        <w:rPr>
+          <w:rFonts w:hint="eastAsia"/>
+        </w:rPr>
+      </w:pPr>
+      <w:r>
+        <w:rPr>
+          <w:rFonts w:hint="eastAsia"/>
+        </w:rPr>
+        <w:t>FGMRES</w:t>
+      </w:r>
+      <w:r>
+        <w:t>+</w:t>
+      </w:r>
+      <w:r>
+        <w:rPr>
+          <w:rFonts w:hint="eastAsia"/>
+        </w:rPr>
+        <w:t>ILU</w:t>
+      </w:r>
+      <w:r>
+        <w:rPr>
+          <w:rFonts w:hint="eastAsia"/>
+        </w:rPr>
+        <w:t>（</w:t>
+      </w:r>
+      <w:r>
+        <w:rPr>
+          <w:rFonts w:hint="eastAsia"/>
+        </w:rPr>
+        <w:t>0</w:t>
+      </w:r>
+      <w:r>
+        <w:rPr>
+          <w:rFonts w:hint="eastAsia"/>
+        </w:rPr>
+        <w:t>）</w:t>
+      </w:r>
+      <w:r>
+        <w:rPr>
+          <w:rFonts w:hint="eastAsia"/>
+        </w:rPr>
+        <w:t>FGMRES</w:t>
+      </w:r>
+      <w:r>
+        <w:t>+</w:t>
+      </w:r>
+      <w:r>
+        <w:rPr>
+          <w:rFonts w:hint="eastAsia"/>
+        </w:rPr>
+        <w:t>ILU</w:t>
+      </w:r>
+      <w:r>
+        <w:rPr>
+          <w:rFonts w:hint="eastAsia"/>
+        </w:rPr>
+        <w:t>（</w:t>
+      </w:r>
+      <w:r>
+        <w:t>1</w:t>
+      </w:r>
+      <w:r>
+        <w:rPr>
+          <w:rFonts w:hint="eastAsia"/>
+        </w:rPr>
+        <w:t>）</w:t>
+      </w:r>
+      <w:r>
+        <w:rPr>
+          <w:rFonts w:hint="eastAsia"/>
+        </w:rPr>
+        <w:t>vs</w:t>
+      </w:r>
+      <w:r>
+        <w:t xml:space="preserve"> </w:t>
+      </w:r>
+      <w:r>
+        <w:rPr>
+          <w:rFonts w:hint="eastAsia"/>
+        </w:rPr>
+        <w:t>CPU</w:t>
+      </w:r>
+    </w:p>
+    <w:p>
+      <w:pPr>
+        <w:ind w:firstLine="520"/>
+      </w:pPr>
+      <w:r>
+        <w:rPr>
+          <w:rFonts w:hint="eastAsia"/>
+        </w:rPr>
+        <w:t>二维三个算例总耗时</w:t>
+      </w:r>
+      <w:r>
+        <w:rPr>
+          <w:rFonts w:hint="eastAsia"/>
+        </w:rPr>
+        <w:t>（两个算法）</w:t>
+      </w:r>
+    </w:p>
+    <w:p>
+      <w:pPr>
+        <w:ind w:firstLine="520"/>
+      </w:pPr>
+      <w:r>
+        <w:rPr>
+          <w:rFonts w:hint="eastAsia"/>
+        </w:rPr>
+        <w:t>二维三个算例</w:t>
+      </w:r>
+      <w:r>
+        <w:rPr>
+          <w:rFonts w:hint="eastAsia"/>
+        </w:rPr>
+        <w:t>各部分时间</w:t>
+      </w:r>
+      <w:r>
+        <w:rPr>
+          <w:rFonts w:hint="eastAsia"/>
+        </w:rPr>
+        <w:t>分别占比</w:t>
+      </w:r>
+      <w:r>
+        <w:rPr>
+          <w:rFonts w:hint="eastAsia"/>
+        </w:rPr>
+        <w:t>，介绍清楚各部分时间是干什么的</w:t>
+      </w:r>
+    </w:p>
+    <w:tbl>
+      <w:tblPr>
+        <w:tblStyle w:val="ad"/>
+        <w:tblW w:w="0" w:type="auto"/>
+        <w:tblLook w:val="04A0" w:firstRow="1" w:lastRow="0" w:firstColumn="1" w:lastColumn="0" w:noHBand="0" w:noVBand="1"/>
+      </w:tblPr>
+      <w:tblGrid>
+        <w:gridCol w:w="1698"/>
+        <w:gridCol w:w="1699"/>
+        <w:gridCol w:w="1699"/>
+        <w:gridCol w:w="1699"/>
+        <w:gridCol w:w="1699"/>
+      </w:tblGrid>
+      <w:tr>
+        <w:tc>
+          <w:tcPr>
+            <w:tcW w:w="1698" w:type="dxa"/>
+          </w:tcPr>
+          <w:p>
+            <w:pPr>
+              <w:ind w:firstLineChars="0" w:firstLine="0"/>
+            </w:pPr>
+          </w:p>
+        </w:tc>
+        <w:tc>
+          <w:tcPr>
+            <w:tcW w:w="1699" w:type="dxa"/>
+          </w:tcPr>
+          <w:p>
+            <w:pPr>
+              <w:ind w:firstLineChars="0" w:firstLine="0"/>
+            </w:pPr>
+          </w:p>
+        </w:tc>
+        <w:tc>
+          <w:tcPr>
+            <w:tcW w:w="1699" w:type="dxa"/>
+          </w:tcPr>
+          <w:p>
+            <w:pPr>
+              <w:ind w:firstLineChars="0" w:firstLine="0"/>
+            </w:pPr>
+          </w:p>
+        </w:tc>
+        <w:tc>
+          <w:tcPr>
+            <w:tcW w:w="1699" w:type="dxa"/>
+          </w:tcPr>
+          <w:p>
+            <w:pPr>
+              <w:ind w:firstLineChars="0" w:firstLine="0"/>
+            </w:pPr>
+          </w:p>
+        </w:tc>
+        <w:tc>
+          <w:tcPr>
+            <w:tcW w:w="1699" w:type="dxa"/>
+          </w:tcPr>
+          <w:p>
+            <w:pPr>
+              <w:ind w:firstLineChars="0" w:firstLine="0"/>
+            </w:pPr>
+          </w:p>
+        </w:tc>
+      </w:tr>
+      <w:tr>
+        <w:tc>
+          <w:tcPr>
+            <w:tcW w:w="1698" w:type="dxa"/>
+          </w:tcPr>
+          <w:p>
+            <w:pPr>
+              <w:ind w:firstLineChars="0" w:firstLine="0"/>
+              <w:rPr>
+                <w:rFonts w:hint="eastAsia"/>
+              </w:rPr>
+            </w:pPr>
+            <w:r>
+              <w:rPr>
+                <w:rFonts w:hint="eastAsia"/>
+              </w:rPr>
+              <w:t>网格</w:t>
+            </w:r>
+            <w:r>
+              <w:rPr>
+                <w:rFonts w:hint="eastAsia"/>
+              </w:rPr>
+              <w:t>1</w:t>
+            </w:r>
+          </w:p>
+        </w:tc>
+        <w:tc>
+          <w:tcPr>
+            <w:tcW w:w="1699" w:type="dxa"/>
+          </w:tcPr>
+          <w:p>
+            <w:pPr>
+              <w:ind w:firstLineChars="0" w:firstLine="0"/>
+            </w:pPr>
+          </w:p>
+        </w:tc>
+        <w:tc>
+          <w:tcPr>
+            <w:tcW w:w="1699" w:type="dxa"/>
+          </w:tcPr>
+          <w:p>
+            <w:pPr>
+              <w:ind w:firstLineChars="0" w:firstLine="0"/>
+            </w:pPr>
+          </w:p>
+        </w:tc>
+        <w:tc>
+          <w:tcPr>
+            <w:tcW w:w="1699" w:type="dxa"/>
+          </w:tcPr>
+          <w:p>
+            <w:pPr>
+              <w:ind w:firstLineChars="0" w:firstLine="0"/>
+            </w:pPr>
+          </w:p>
+        </w:tc>
+        <w:tc>
+          <w:tcPr>
+            <w:tcW w:w="1699" w:type="dxa"/>
+          </w:tcPr>
+          <w:p>
+            <w:pPr>
+              <w:ind w:firstLineChars="0" w:firstLine="0"/>
+            </w:pPr>
+          </w:p>
+        </w:tc>
+      </w:tr>
+      <w:tr>
+        <w:tc>
+          <w:tcPr>
+            <w:tcW w:w="1698" w:type="dxa"/>
+          </w:tcPr>
+          <w:p>
+            <w:pPr>
+              <w:ind w:firstLineChars="0" w:firstLine="0"/>
+            </w:pPr>
+            <w:r>
+              <w:rPr>
+                <w:rFonts w:hint="eastAsia"/>
+              </w:rPr>
+              <w:t>网格</w:t>
+            </w:r>
+            <w:r>
+              <w:rPr>
+                <w:rFonts w:hint="eastAsia"/>
+              </w:rPr>
+              <w:t>2</w:t>
+            </w:r>
+            <w:bookmarkStart w:id="9" w:name="_GoBack"/>
+            <w:bookmarkEnd w:id="9"/>
+          </w:p>
+        </w:tc>
+        <w:tc>
+          <w:tcPr>
+            <w:tcW w:w="1699" w:type="dxa"/>
+          </w:tcPr>
+          <w:p>
+            <w:pPr>
+              <w:ind w:firstLineChars="0" w:firstLine="0"/>
+            </w:pPr>
+          </w:p>
+        </w:tc>
+        <w:tc>
+          <w:tcPr>
+            <w:tcW w:w="1699" w:type="dxa"/>
+          </w:tcPr>
+          <w:p>
+            <w:pPr>
+              <w:ind w:firstLineChars="0" w:firstLine="0"/>
+            </w:pPr>
+          </w:p>
+        </w:tc>
+        <w:tc>
+          <w:tcPr>
+            <w:tcW w:w="1699" w:type="dxa"/>
+          </w:tcPr>
+          <w:p>
+            <w:pPr>
+              <w:ind w:firstLineChars="0" w:firstLine="0"/>
+            </w:pPr>
+          </w:p>
+        </w:tc>
+        <w:tc>
+          <w:tcPr>
+            <w:tcW w:w="1699" w:type="dxa"/>
+          </w:tcPr>
+          <w:p>
+            <w:pPr>
+              <w:ind w:firstLineChars="0" w:firstLine="0"/>
+            </w:pPr>
+          </w:p>
+        </w:tc>
+      </w:tr>
+      <w:tr>
+        <w:tc>
+          <w:tcPr>
+            <w:tcW w:w="1698" w:type="dxa"/>
+          </w:tcPr>
+          <w:p>
+            <w:pPr>
+              <w:ind w:firstLineChars="0" w:firstLine="0"/>
+            </w:pPr>
+            <w:r>
+              <w:rPr>
+                <w:rFonts w:hint="eastAsia"/>
+              </w:rPr>
+              <w:t>网格</w:t>
+            </w:r>
+            <w:r>
+              <w:rPr>
+                <w:rFonts w:hint="eastAsia"/>
+              </w:rPr>
+              <w:t>3</w:t>
+            </w:r>
+          </w:p>
+        </w:tc>
+        <w:tc>
+          <w:tcPr>
+            <w:tcW w:w="1699" w:type="dxa"/>
+          </w:tcPr>
+          <w:p>
+            <w:pPr>
+              <w:ind w:firstLineChars="0" w:firstLine="0"/>
+            </w:pPr>
+          </w:p>
+        </w:tc>
+        <w:tc>
+          <w:tcPr>
+            <w:tcW w:w="1699" w:type="dxa"/>
+          </w:tcPr>
+          <w:p>
+            <w:pPr>
+              <w:ind w:firstLineChars="0" w:firstLine="0"/>
+            </w:pPr>
+          </w:p>
+        </w:tc>
+        <w:tc>
+          <w:tcPr>
+            <w:tcW w:w="1699" w:type="dxa"/>
+          </w:tcPr>
+          <w:p>
+            <w:pPr>
+              <w:ind w:firstLineChars="0" w:firstLine="0"/>
+            </w:pPr>
+          </w:p>
+        </w:tc>
+        <w:tc>
+          <w:tcPr>
+            <w:tcW w:w="1699" w:type="dxa"/>
+          </w:tcPr>
+          <w:p>
+            <w:pPr>
+              <w:ind w:firstLineChars="0" w:firstLine="0"/>
+            </w:pPr>
+          </w:p>
+        </w:tc>
+      </w:tr>
+    </w:tbl>
+    <w:p>
+      <w:pPr>
+        <w:ind w:firstLine="520"/>
+      </w:pPr>
+    </w:p>
+    <w:p>
+      <w:pPr>
+        <w:ind w:firstLine="520"/>
+        <w:rPr>
+          <w:rFonts w:hint="eastAsia"/>
+        </w:rPr>
+      </w:pPr>
+    </w:p>
+    <w:p>
+      <w:pPr>
+        <w:ind w:firstLine="520"/>
       </w:pPr>
       <w:r>
         <w:rPr>
           <w:rFonts w:hint="eastAsia"/>
         </w:rPr>
         <w:lastRenderedPageBreak/>
-        <w:t>测试</w:t>
-      </w:r>
-      <w:r>
-        <w:rPr>
-          <w:rFonts w:hint="eastAsia"/>
-        </w:rPr>
-        <w:t>结果</w:t>
-      </w:r>
-      <w:r>
-        <w:rPr>
-          <w:rFonts w:hint="eastAsia"/>
-        </w:rPr>
-        <w:t>和分析</w:t>
+        <w:t>三</w:t>
+      </w:r>
+      <w:r>
+        <w:rPr>
+          <w:rFonts w:hint="eastAsia"/>
+        </w:rPr>
+        <w:t>维三个算例总耗时</w:t>
+      </w:r>
+      <w:r>
+        <w:rPr>
+          <w:rFonts w:hint="eastAsia"/>
+        </w:rPr>
+        <w:t>或者两个？</w:t>
+      </w:r>
+    </w:p>
+    <w:p>
+      <w:pPr>
+        <w:ind w:firstLine="520"/>
+      </w:pPr>
+      <w:r>
+        <w:rPr>
+          <w:rFonts w:hint="eastAsia"/>
+        </w:rPr>
+        <w:t>三</w:t>
+      </w:r>
+      <w:r>
+        <w:rPr>
+          <w:rFonts w:hint="eastAsia"/>
+        </w:rPr>
+        <w:t>维三个算例各部分时间分别占比，介绍清楚各部分时间是干什么的</w:t>
+      </w:r>
+    </w:p>
+    <w:p>
+      <w:pPr>
+        <w:ind w:firstLine="520"/>
+        <w:rPr>
+          <w:rFonts w:hint="eastAsia"/>
+        </w:rPr>
+      </w:pPr>
+    </w:p>
+    <w:p>
+      <w:pPr>
+        <w:pStyle w:val="3"/>
+      </w:pPr>
+      <w:r>
+        <w:rPr>
+          <w:rFonts w:hint="eastAsia"/>
+        </w:rPr>
+        <w:t>FGMRES</w:t>
+      </w:r>
+      <w:r>
+        <w:t>+</w:t>
+      </w:r>
+      <w:r>
+        <w:rPr>
+          <w:rFonts w:hint="eastAsia"/>
+        </w:rPr>
+        <w:t>ILU</w:t>
+      </w:r>
+      <w:r>
+        <w:rPr>
+          <w:rFonts w:hint="eastAsia"/>
+        </w:rPr>
+        <w:t>（</w:t>
+      </w:r>
+      <w:r>
+        <w:rPr>
+          <w:rFonts w:hint="eastAsia"/>
+        </w:rPr>
+        <w:t>0</w:t>
+      </w:r>
+      <w:r>
+        <w:rPr>
+          <w:rFonts w:hint="eastAsia"/>
+        </w:rPr>
+        <w:t>）</w:t>
+      </w:r>
+      <w:r>
+        <w:rPr>
+          <w:rFonts w:hint="eastAsia"/>
+        </w:rPr>
+        <w:t>+</w:t>
+      </w:r>
+      <w:r>
+        <w:t xml:space="preserve"> </w:t>
+      </w:r>
+      <w:r>
+        <w:rPr>
+          <w:rFonts w:hint="eastAsia"/>
+        </w:rPr>
+        <w:t>A</w:t>
+      </w:r>
+      <w:r>
+        <w:rPr>
+          <w:rFonts w:hint="eastAsia"/>
+        </w:rPr>
+        <w:t>AMG</w:t>
+      </w:r>
+      <w:r>
+        <w:tab/>
+      </w:r>
+      <w:r>
+        <w:t xml:space="preserve"> </w:t>
+      </w:r>
+      <w:r>
+        <w:rPr>
+          <w:rFonts w:hint="eastAsia"/>
+        </w:rPr>
+        <w:t>vs</w:t>
+      </w:r>
+      <w:r>
+        <w:t xml:space="preserve"> </w:t>
+      </w:r>
+      <w:r>
+        <w:rPr>
+          <w:rFonts w:hint="eastAsia"/>
+        </w:rPr>
+        <w:t>GMG</w:t>
       </w:r>
     </w:p>
     <w:p>
       <w:pPr>
         <w:ind w:left="420" w:firstLineChars="0" w:firstLine="0"/>
-        <w:rPr>
-          <w:rFonts w:hint="eastAsia"/>
-        </w:rPr>
-      </w:pPr>
-      <w:r>
-        <w:rPr>
-          <w:rFonts w:hint="eastAsia"/>
-        </w:rPr>
-        <w:t>/</w:t>
-      </w:r>
-      <w:r>
-        <w:t>/</w:t>
-      </w:r>
-      <w:r>
-        <w:rPr>
-          <w:rFonts w:hint="eastAsia"/>
-        </w:rPr>
-        <w:t>输出</w:t>
-      </w:r>
-      <w:r>
-        <w:t>5</w:t>
-      </w:r>
-      <w:r>
-        <w:t>0</w:t>
-      </w:r>
-      <w:r>
-        <w:rPr>
-          <w:rFonts w:hint="eastAsia"/>
-        </w:rPr>
-        <w:t>个矩阵，然后求解</w:t>
-      </w:r>
-      <w:r>
-        <w:rPr>
-          <w:rFonts w:hint="eastAsia"/>
-        </w:rPr>
-        <w:t>测试时间</w:t>
-      </w:r>
-      <w:r>
-        <w:rPr>
-          <w:rFonts w:hint="eastAsia"/>
-        </w:rPr>
-        <w:t>（各个部分的时间）</w:t>
-      </w:r>
-      <w:r>
-        <w:rPr>
-          <w:rFonts w:hint="eastAsia"/>
-        </w:rPr>
-        <w:t>，占用显存情况</w:t>
-      </w:r>
-      <w:r>
-        <w:rPr>
-          <w:rFonts w:hint="eastAsia"/>
-        </w:rPr>
-        <w:t>，要有柱形图，要有</w:t>
-      </w:r>
-      <w:r>
-        <w:rPr>
-          <w:rFonts w:hint="eastAsia"/>
-        </w:rPr>
-        <w:t>表格</w:t>
-      </w:r>
-      <w:r>
-        <w:rPr>
-          <w:rFonts w:hint="eastAsia"/>
-        </w:rPr>
-        <w:t>，这里二维和三维的测试结果要放在一块进行比较分析</w:t>
+      </w:pPr>
+      <w:r>
+        <w:rPr>
+          <w:rFonts w:hint="eastAsia"/>
+        </w:rPr>
+        <w:t>计算设置</w:t>
       </w:r>
     </w:p>
     <w:p>
       <w:pPr>
         <w:ind w:left="420" w:firstLineChars="0" w:firstLine="0"/>
-      </w:pPr>
-      <w:r>
-        <w:rPr>
-          <w:rFonts w:hint="eastAsia"/>
-        </w:rPr>
-        <w:t>测试情况：</w:t>
-      </w:r>
-      <w:r>
-        <w:rPr>
-          <w:rFonts w:hint="eastAsia"/>
-        </w:rPr>
-        <w:t>单个核心</w:t>
-      </w:r>
-      <w:proofErr w:type="spellStart"/>
-      <w:r>
-        <w:rPr>
-          <w:rFonts w:hint="eastAsia"/>
-        </w:rPr>
-        <w:t>CPUvs</w:t>
-      </w:r>
-      <w:proofErr w:type="spellEnd"/>
-      <w:r>
-        <w:rPr>
-          <w:rFonts w:hint="eastAsia"/>
-        </w:rPr>
-        <w:t>单个</w:t>
-      </w:r>
-      <w:r>
-        <w:rPr>
-          <w:rFonts w:hint="eastAsia"/>
-        </w:rPr>
-        <w:t>GPU</w:t>
-      </w:r>
-    </w:p>
-    <w:p>
-      <w:pPr>
-        <w:ind w:left="420" w:firstLineChars="0" w:firstLine="0"/>
         <w:rPr>
           <w:rFonts w:hint="eastAsia"/>
         </w:rPr>
@@ -3800,177 +4650,12 @@
         <w:rPr>
           <w:rFonts w:hint="eastAsia"/>
         </w:rPr>
-        <w:t>FGMRES</w:t>
-      </w:r>
-      <w:r>
-        <w:t>+</w:t>
-      </w:r>
-      <w:r>
-        <w:rPr>
-          <w:rFonts w:hint="eastAsia"/>
-        </w:rPr>
-        <w:t>ILU</w:t>
-      </w:r>
-      <w:r>
-        <w:rPr>
-          <w:rFonts w:hint="eastAsia"/>
-        </w:rPr>
-        <w:t>（</w:t>
-      </w:r>
-      <w:r>
-        <w:rPr>
-          <w:rFonts w:hint="eastAsia"/>
-        </w:rPr>
-        <w:t>0</w:t>
-      </w:r>
-      <w:r>
-        <w:rPr>
-          <w:rFonts w:hint="eastAsia"/>
-        </w:rPr>
-        <w:t>）</w:t>
+        <w:t>对比分析</w:t>
       </w:r>
     </w:p>
     <w:p>
       <w:pPr>
         <w:ind w:firstLine="520"/>
-        <w:rPr>
-          <w:rFonts w:hint="eastAsia"/>
-        </w:rPr>
-      </w:pPr>
-    </w:p>
-    <w:p>
-      <w:pPr>
-        <w:pStyle w:val="3"/>
-      </w:pPr>
-      <w:r>
-        <w:rPr>
-          <w:rFonts w:hint="eastAsia"/>
-        </w:rPr>
-        <w:t>FGMRES</w:t>
-      </w:r>
-      <w:r>
-        <w:t>+</w:t>
-      </w:r>
-      <w:r>
-        <w:rPr>
-          <w:rFonts w:hint="eastAsia"/>
-        </w:rPr>
-        <w:t>ILU</w:t>
-      </w:r>
-      <w:r>
-        <w:rPr>
-          <w:rFonts w:hint="eastAsia"/>
-        </w:rPr>
-        <w:t>（</w:t>
-      </w:r>
-      <w:r>
-        <w:t>1</w:t>
-      </w:r>
-      <w:r>
-        <w:rPr>
-          <w:rFonts w:hint="eastAsia"/>
-        </w:rPr>
-        <w:t>）</w:t>
-      </w:r>
-    </w:p>
-    <w:p>
-      <w:pPr>
-        <w:ind w:firstLine="520"/>
-        <w:rPr>
-          <w:rFonts w:hint="eastAsia"/>
-        </w:rPr>
-      </w:pPr>
-    </w:p>
-    <w:p>
-      <w:pPr>
-        <w:pStyle w:val="3"/>
-        <w:rPr>
-          <w:rFonts w:hint="eastAsia"/>
-        </w:rPr>
-      </w:pPr>
-      <w:r>
-        <w:rPr>
-          <w:rFonts w:hint="eastAsia"/>
-        </w:rPr>
-        <w:t>FGMRES</w:t>
-      </w:r>
-      <w:r>
-        <w:t>+</w:t>
-      </w:r>
-      <w:r>
-        <w:rPr>
-          <w:rFonts w:hint="eastAsia"/>
-        </w:rPr>
-        <w:t>ILU</w:t>
-      </w:r>
-      <w:r>
-        <w:rPr>
-          <w:rFonts w:hint="eastAsia"/>
-        </w:rPr>
-        <w:t>（</w:t>
-      </w:r>
-      <w:r>
-        <w:rPr>
-          <w:rFonts w:hint="eastAsia"/>
-        </w:rPr>
-        <w:t>0</w:t>
-      </w:r>
-      <w:r>
-        <w:rPr>
-          <w:rFonts w:hint="eastAsia"/>
-        </w:rPr>
-        <w:t>）</w:t>
-      </w:r>
-      <w:r>
-        <w:rPr>
-          <w:rFonts w:hint="eastAsia"/>
-        </w:rPr>
-        <w:t>+</w:t>
-      </w:r>
-      <w:r>
-        <w:t xml:space="preserve"> </w:t>
-      </w:r>
-      <w:r>
-        <w:rPr>
-          <w:rFonts w:hint="eastAsia"/>
-        </w:rPr>
-        <w:t>A</w:t>
-      </w:r>
-      <w:r>
-        <w:rPr>
-          <w:rFonts w:hint="eastAsia"/>
-        </w:rPr>
-        <w:t>AMG</w:t>
-      </w:r>
-      <w:r>
-        <w:tab/>
-      </w:r>
-    </w:p>
-    <w:p>
-      <w:pPr>
-        <w:ind w:left="420" w:firstLineChars="0" w:firstLine="0"/>
-        <w:rPr>
-          <w:rFonts w:hint="eastAsia"/>
-        </w:rPr>
-      </w:pPr>
-    </w:p>
-    <w:p>
-      <w:pPr>
-        <w:pStyle w:val="3"/>
-      </w:pPr>
-      <w:r>
-        <w:rPr>
-          <w:rFonts w:hint="eastAsia"/>
-        </w:rPr>
-        <w:t>对比分析</w:t>
-      </w:r>
-    </w:p>
-    <w:p>
-      <w:pPr>
-        <w:ind w:firstLine="520"/>
-        <w:rPr>
-          <w:rFonts w:hint="eastAsia"/>
-        </w:rPr>
       </w:pPr>
     </w:p>
     <w:p>
@@ -3987,7 +4672,6 @@
     <w:p>
       <w:pPr>
         <w:pStyle w:val="1"/>
-        <w:ind w:firstLine="640"/>
       </w:pPr>
       <w:r>
         <w:br w:type="page"/>
@@ -4053,9 +4737,6 @@
     <w:p>
       <w:pPr>
         <w:pStyle w:val="2"/>
-        <w:rPr>
-          <w:rFonts w:hint="eastAsia"/>
-        </w:rPr>
       </w:pPr>
       <w:r>
         <w:rPr>
@@ -4067,7 +4748,6 @@
     <w:p>
       <w:pPr>
         <w:pStyle w:val="1"/>
-        <w:ind w:firstLine="640"/>
       </w:pPr>
       <w:r>
         <w:br w:type="page"/>
@@ -4088,6 +4768,50 @@
           <w:szCs w:val="24"/>
         </w:rPr>
       </w:pPr>
+      <w:r>
+        <w:rPr>
+          <w:rFonts w:hint="eastAsia"/>
+          <w:spacing w:val="0"/>
+          <w:szCs w:val="24"/>
+        </w:rPr>
+        <w:t>做了什么，</w:t>
+      </w:r>
+    </w:p>
+    <w:p>
+      <w:pPr>
+        <w:ind w:firstLine="480"/>
+        <w:rPr>
+          <w:rFonts w:hint="eastAsia"/>
+          <w:spacing w:val="0"/>
+          <w:szCs w:val="24"/>
+        </w:rPr>
+      </w:pPr>
+      <w:r>
+        <w:rPr>
+          <w:rFonts w:hint="eastAsia"/>
+          <w:spacing w:val="0"/>
+          <w:szCs w:val="24"/>
+        </w:rPr>
+        <w:t>本论文所有代码，测试算例的配置和网格文件以及测试结果都已经</w:t>
+      </w:r>
+    </w:p>
+    <w:p>
+      <w:pPr>
+        <w:ind w:firstLine="480"/>
+        <w:rPr>
+          <w:rFonts w:hint="eastAsia"/>
+          <w:spacing w:val="0"/>
+          <w:szCs w:val="24"/>
+        </w:rPr>
+      </w:pPr>
+      <w:r>
+        <w:rPr>
+          <w:rFonts w:hint="eastAsia"/>
+          <w:spacing w:val="0"/>
+          <w:szCs w:val="24"/>
+        </w:rPr>
+        <w:t>展望</w:t>
+      </w:r>
     </w:p>
     <w:p>
       <w:pPr>
@@ -5329,7 +6053,7 @@
   <w:abstractNum w:abstractNumId="9" w15:restartNumberingAfterBreak="0">
     <w:nsid w:val="70FB1F2E"/>
     <w:multiLevelType w:val="multilevel"/>
-    <w:tmpl w:val="BA8AF5A2"/>
+    <w:tmpl w:val="8142500A"/>
     <w:lvl w:ilvl="0">
       <w:start w:val="1"/>
       <w:numFmt w:val="decimal"/>
@@ -5341,28 +6065,61 @@
         <w:ind w:left="0" w:firstLine="0"/>
       </w:pPr>
       <w:rPr>
-        <w:rFonts w:ascii="黑体" w:eastAsia="黑体" w:hAnsi="黑体" w:hint="eastAsia"/>
+        <w:rFonts w:ascii="Times New Roman" w:hAnsi="Times New Roman" w:cs="Times New Roman"/>
         <w:b w:val="0"/>
+        <w:bCs w:val="0"/>
         <w:i w:val="0"/>
+        <w:iCs w:val="0"/>
         <w:caps w:val="0"/>
+        <w:smallCaps w:val="0"/>
         <w:strike w:val="0"/>
         <w:dstrike w:val="0"/>
+        <w:outline w:val="0"/>
+        <w:shadow w:val="0"/>
+        <w:emboss w:val="0"/>
+        <w:imprint w:val="0"/>
+        <w:noProof w:val="0"/>
+        <w:snapToGrid w:val="0"/>
         <w:vanish w:val="0"/>
         <w:color w:val="000000"/>
         <w:spacing w:val="0"/>
-        <w:w w:val="100"/>
+        <w:w w:val="0"/>
         <w:kern w:val="0"/>
         <w:position w:val="0"/>
-        <w:sz w:val="32"/>
+        <w:sz w:val="0"/>
+        <w:szCs w:val="0"/>
+        <w:u w:val="none" w:color="000000"/>
+        <w:effect w:val="none"/>
+        <w:bdr w:val="none" w:sz="0" w:space="0" w:color="000000"/>
+        <w:shd w:val="clear" w:color="000000" w:fill="000000"/>
         <w:vertAlign w:val="baseline"/>
+        <w:em w:val="none"/>
+        <w:lang w:val="x-none" w:eastAsia="x-none" w:bidi="x-none"/>
+        <w:specVanish w:val="0"/>
+        <w14:glow w14:rad="0">
+          <w14:srgbClr w14:val="000000"/>
+        </w14:glow>
         <w14:shadow w14:blurRad="0" w14:dist="0" w14:dir="0" w14:sx="0" w14:sy="0" w14:kx="0" w14:ky="0" w14:algn="none">
           <w14:srgbClr w14:val="000000"/>
         </w14:shadow>
+        <w14:reflection w14:blurRad="0" w14:stA="0" w14:stPos="0" w14:endA="0" w14:endPos="0" w14:dist="0" w14:dir="0" w14:fadeDir="0" w14:sx="0" w14:sy="0" w14:kx="0" w14:ky="0" w14:algn="none"/>
         <w14:textOutline w14:w="0" w14:cap="rnd" w14:cmpd="sng" w14:algn="ctr">
           <w14:noFill/>
           <w14:prstDash w14:val="solid"/>
           <w14:bevel/>
         </w14:textOutline>
+        <w14:scene3d>
+          <w14:camera w14:prst="orthographicFront"/>
+          <w14:lightRig w14:rig="threePt" w14:dir="t">
+            <w14:rot w14:lat="0" w14:lon="0" w14:rev="0"/>
+          </w14:lightRig>
+        </w14:scene3d>
+        <w14:props3d w14:extrusionH="0" w14:contourW="0" w14:prstMaterial="none"/>
+        <w14:ligatures w14:val="none"/>
+        <w14:numForm w14:val="default"/>
+        <w14:numSpacing w14:val="default"/>
+        <w14:stylisticSets/>
+        <w14:cntxtAlts w14:val="0"/>
       </w:rPr>
     </w:lvl>
     <w:lvl w:ilvl="1">
@@ -6005,13 +6762,14 @@
     <w:basedOn w:val="a"/>
     <w:next w:val="a"/>
     <w:qFormat/>
-    <w:rsid w:val="00FC2F93"/>
+    <w:rsid w:val="009B08C8"/>
     <w:pPr>
       <w:widowControl/>
       <w:numPr>
         <w:numId w:val="10"/>
       </w:numPr>
       <w:spacing w:before="480" w:after="240" w:line="240" w:lineRule="auto"/>
+      <w:ind w:firstLineChars="0"/>
       <w:jc w:val="center"/>
       <w:outlineLvl w:val="0"/>
     </w:pPr>

</xml_diff>

<commit_message>
complete the coarse ILU0 and ILU1 test
</commit_message>
<xml_diff>
--- a/xjh/Content.docx
+++ b/xjh/Content.docx
@@ -2302,18 +2302,12 @@
       <w:pPr>
         <w:ind w:left="320" w:firstLine="520"/>
         <w:jc w:val="center"/>
-        <w:rPr>
-          <w:rFonts w:hint="eastAsia"/>
-        </w:rPr>
       </w:pPr>
     </w:p>
     <w:p>
       <w:pPr>
         <w:ind w:left="320" w:firstLine="520"/>
         <w:jc w:val="center"/>
-        <w:rPr>
-          <w:rFonts w:hint="eastAsia"/>
-        </w:rPr>
       </w:pPr>
     </w:p>
     <w:p>
@@ -2628,12 +2622,18 @@
           <w:p>
             <w:pPr>
               <w:pStyle w:val="af2"/>
-              <w:ind w:firstLine="480"/>
+              <w:ind w:firstLine="482"/>
               <w:jc w:val="center"/>
+              <w:rPr>
+                <w:b/>
+                <w:bCs/>
+              </w:rPr>
             </w:pPr>
             <w:r>
               <w:rPr>
                 <w:rFonts w:hint="eastAsia"/>
+                <w:b/>
+                <w:bCs/>
               </w:rPr>
               <w:t>网格</w:t>
             </w:r>
@@ -2651,12 +2651,18 @@
           <w:p>
             <w:pPr>
               <w:pStyle w:val="af2"/>
-              <w:ind w:firstLine="480"/>
+              <w:ind w:firstLine="482"/>
               <w:jc w:val="center"/>
+              <w:rPr>
+                <w:b/>
+                <w:bCs/>
+              </w:rPr>
             </w:pPr>
             <w:r>
               <w:rPr>
                 <w:rFonts w:hint="eastAsia"/>
+                <w:b/>
+                <w:bCs/>
               </w:rPr>
               <w:t>网格点数</w:t>
             </w:r>
@@ -2673,12 +2679,18 @@
           <w:p>
             <w:pPr>
               <w:pStyle w:val="af2"/>
-              <w:ind w:firstLine="480"/>
+              <w:ind w:firstLine="482"/>
               <w:jc w:val="center"/>
+              <w:rPr>
+                <w:b/>
+                <w:bCs/>
+              </w:rPr>
             </w:pPr>
             <w:r>
               <w:rPr>
                 <w:rFonts w:hint="eastAsia"/>
+                <w:b/>
+                <w:bCs/>
               </w:rPr>
               <w:t>网格单元数</w:t>
             </w:r>
@@ -2780,6 +2792,8 @@
             </w:r>
           </w:p>
         </w:tc>
+        <w:bookmarkStart w:id="8" w:name="_GoBack"/>
+        <w:bookmarkEnd w:id="8"/>
       </w:tr>
       <w:tr>
         <w:trPr>
@@ -2958,9 +2972,6 @@
     <w:p>
       <w:pPr>
         <w:ind w:left="320" w:firstLine="520"/>
-        <w:rPr>
-          <w:rFonts w:hint="eastAsia"/>
-        </w:rPr>
       </w:pPr>
     </w:p>
     <w:p>
@@ -3063,7 +3074,7 @@
         <w:pStyle w:val="af1"/>
         <w:ind w:firstLine="480"/>
       </w:pPr>
-      <w:bookmarkStart w:id="8" w:name="_Ref32056081"/>
+      <w:bookmarkStart w:id="9" w:name="_Ref32056081"/>
       <w:r>
         <w:rPr>
           <w:rFonts w:hint="eastAsia"/>
@@ -3145,7 +3156,7 @@
       <w:r>
         <w:fldChar w:fldCharType="end"/>
       </w:r>
-      <w:bookmarkEnd w:id="8"/>
+      <w:bookmarkEnd w:id="9"/>
       <w:r>
         <w:t xml:space="preserve"> </w:t>
       </w:r>
@@ -3759,9 +3770,6 @@
     <w:p>
       <w:pPr>
         <w:ind w:firstLine="520"/>
-        <w:rPr>
-          <w:rFonts w:hint="eastAsia"/>
-        </w:rPr>
       </w:pPr>
       <w:r>
         <w:rPr>
@@ -3946,9 +3954,6 @@
     <w:p>
       <w:pPr>
         <w:ind w:firstLine="520"/>
-        <w:rPr>
-          <w:rFonts w:hint="eastAsia"/>
-        </w:rPr>
       </w:pPr>
       <w:r>
         <w:rPr>
@@ -4059,19 +4064,7 @@
         <w:rPr>
           <w:rFonts w:hint="eastAsia"/>
         </w:rPr>
-        <w:t>个雅可比矩阵</w:t>
-      </w:r>
-      <w:r>
-        <w:rPr>
-          <w:rFonts w:hint="eastAsia"/>
-        </w:rPr>
-        <w:t>，解向量初值和右端向量</w:t>
-      </w:r>
-      <w:r>
-        <w:rPr>
-          <w:rFonts w:hint="eastAsia"/>
-        </w:rPr>
-        <w:t>，</w:t>
+        <w:t>个雅可比矩阵，解向量初值和右端向量，</w:t>
       </w:r>
       <w:r>
         <w:rPr>
@@ -4089,9 +4082,6 @@
     <w:p>
       <w:pPr>
         <w:pStyle w:val="3"/>
-        <w:rPr>
-          <w:rFonts w:hint="eastAsia"/>
-        </w:rPr>
       </w:pPr>
       <w:r>
         <w:rPr>
@@ -4291,9 +4281,6 @@
           <w:p>
             <w:pPr>
               <w:ind w:firstLineChars="0" w:firstLine="0"/>
-              <w:rPr>
-                <w:rFonts w:hint="eastAsia"/>
-              </w:rPr>
             </w:pPr>
             <w:r>
               <w:rPr>
@@ -4371,8 +4358,6 @@
               </w:rPr>
               <w:t>2</w:t>
             </w:r>
-            <w:bookmarkStart w:id="9" w:name="_GoBack"/>
-            <w:bookmarkEnd w:id="9"/>
           </w:p>
         </w:tc>
         <w:tc>
@@ -4489,9 +4474,6 @@
     <w:p>
       <w:pPr>
         <w:ind w:firstLine="520"/>
-        <w:rPr>
-          <w:rFonts w:hint="eastAsia"/>
-        </w:rPr>
       </w:pPr>
     </w:p>
     <w:p>
@@ -4503,13 +4485,7 @@
           <w:rFonts w:hint="eastAsia"/>
         </w:rPr>
         <w:lastRenderedPageBreak/>
-        <w:t>三</w:t>
-      </w:r>
-      <w:r>
-        <w:rPr>
-          <w:rFonts w:hint="eastAsia"/>
-        </w:rPr>
-        <w:t>维三个算例总耗时</w:t>
+        <w:t>三维三个算例总耗时</w:t>
       </w:r>
       <w:r>
         <w:rPr>
@@ -4526,21 +4502,12 @@
         <w:rPr>
           <w:rFonts w:hint="eastAsia"/>
         </w:rPr>
-        <w:t>三</w:t>
-      </w:r>
-      <w:r>
-        <w:rPr>
-          <w:rFonts w:hint="eastAsia"/>
-        </w:rPr>
-        <w:t>维三个算例各部分时间分别占比，介绍清楚各部分时间是干什么的</w:t>
+        <w:t>三维三个算例各部分时间分别占比，介绍清楚各部分时间是干什么的</w:t>
       </w:r>
     </w:p>
     <w:p>
       <w:pPr>
         <w:ind w:firstLine="520"/>
-        <w:rPr>
-          <w:rFonts w:hint="eastAsia"/>
-        </w:rPr>
       </w:pPr>
     </w:p>
     <w:p>
@@ -4637,9 +4604,6 @@
     <w:p>
       <w:pPr>
         <w:ind w:left="420" w:firstLineChars="0" w:firstLine="0"/>
-        <w:rPr>
-          <w:rFonts w:hint="eastAsia"/>
-        </w:rPr>
       </w:pPr>
     </w:p>
     <w:p>
@@ -4781,7 +4745,6 @@
       <w:pPr>
         <w:ind w:firstLine="480"/>
         <w:rPr>
-          <w:rFonts w:hint="eastAsia"/>
           <w:spacing w:val="0"/>
           <w:szCs w:val="24"/>
         </w:rPr>
@@ -4799,7 +4762,6 @@
       <w:pPr>
         <w:ind w:firstLine="480"/>
         <w:rPr>
-          <w:rFonts w:hint="eastAsia"/>
           <w:spacing w:val="0"/>
           <w:szCs w:val="24"/>
         </w:rPr>
@@ -5126,7 +5088,7 @@
   <w:abstractNum w:abstractNumId="0" w15:restartNumberingAfterBreak="0">
     <w:nsid w:val="0E160261"/>
     <w:multiLevelType w:val="singleLevel"/>
-    <w:tmpl w:val="D6BC82D6"/>
+    <w:tmpl w:val="FA761A48"/>
     <w:lvl w:ilvl="0">
       <w:start w:val="1"/>
       <w:numFmt w:val="bullet"/>
@@ -5138,15 +5100,12 @@
         </w:tabs>
         <w:ind w:left="284" w:hanging="284"/>
       </w:pPr>
-      <w:rPr>
-        <w:rFonts w:ascii="Wingdings" w:hAnsi="Wingdings" w:hint="default"/>
-      </w:rPr>
     </w:lvl>
   </w:abstractNum>
   <w:abstractNum w:abstractNumId="1" w15:restartNumberingAfterBreak="0">
     <w:nsid w:val="2B40744D"/>
     <w:multiLevelType w:val="multilevel"/>
-    <w:tmpl w:val="9650E8C8"/>
+    <w:tmpl w:val="24D087A0"/>
     <w:lvl w:ilvl="0">
       <w:start w:val="1"/>
       <w:numFmt w:val="decimal"/>
@@ -5158,9 +5117,6 @@
         </w:tabs>
         <w:ind w:left="425" w:hanging="425"/>
       </w:pPr>
-      <w:rPr>
-        <w:rFonts w:hint="eastAsia"/>
-      </w:rPr>
     </w:lvl>
     <w:lvl w:ilvl="1">
       <w:start w:val="1"/>
@@ -5173,9 +5129,6 @@
         </w:tabs>
         <w:ind w:left="992" w:hanging="567"/>
       </w:pPr>
-      <w:rPr>
-        <w:rFonts w:hint="eastAsia"/>
-      </w:rPr>
     </w:lvl>
     <w:lvl w:ilvl="2">
       <w:start w:val="1"/>
@@ -5188,9 +5141,6 @@
         </w:tabs>
         <w:ind w:left="1418" w:hanging="567"/>
       </w:pPr>
-      <w:rPr>
-        <w:rFonts w:hint="eastAsia"/>
-      </w:rPr>
     </w:lvl>
     <w:lvl w:ilvl="3">
       <w:start w:val="1"/>
@@ -5203,9 +5153,6 @@
         </w:tabs>
         <w:ind w:left="1984" w:hanging="708"/>
       </w:pPr>
-      <w:rPr>
-        <w:rFonts w:hint="eastAsia"/>
-      </w:rPr>
     </w:lvl>
     <w:lvl w:ilvl="4">
       <w:start w:val="1"/>
@@ -5218,9 +5165,6 @@
         </w:tabs>
         <w:ind w:left="2551" w:hanging="850"/>
       </w:pPr>
-      <w:rPr>
-        <w:rFonts w:hint="eastAsia"/>
-      </w:rPr>
     </w:lvl>
     <w:lvl w:ilvl="5">
       <w:start w:val="1"/>
@@ -5233,9 +5177,6 @@
         </w:tabs>
         <w:ind w:left="3260" w:hanging="1134"/>
       </w:pPr>
-      <w:rPr>
-        <w:rFonts w:hint="eastAsia"/>
-      </w:rPr>
     </w:lvl>
     <w:lvl w:ilvl="6">
       <w:start w:val="1"/>
@@ -5248,9 +5189,6 @@
         </w:tabs>
         <w:ind w:left="3827" w:hanging="1276"/>
       </w:pPr>
-      <w:rPr>
-        <w:rFonts w:hint="eastAsia"/>
-      </w:rPr>
     </w:lvl>
     <w:lvl w:ilvl="7">
       <w:start w:val="1"/>
@@ -5263,9 +5201,6 @@
         </w:tabs>
         <w:ind w:left="4394" w:hanging="1418"/>
       </w:pPr>
-      <w:rPr>
-        <w:rFonts w:hint="eastAsia"/>
-      </w:rPr>
     </w:lvl>
     <w:lvl w:ilvl="8">
       <w:start w:val="1"/>
@@ -5278,9 +5213,6 @@
         </w:tabs>
         <w:ind w:left="5102" w:hanging="1700"/>
       </w:pPr>
-      <w:rPr>
-        <w:rFonts w:hint="eastAsia"/>
-      </w:rPr>
     </w:lvl>
   </w:abstractNum>
   <w:abstractNum w:abstractNumId="2" w15:restartNumberingAfterBreak="0">
@@ -5485,7 +5417,7 @@
   <w:abstractNum w:abstractNumId="4" w15:restartNumberingAfterBreak="0">
     <w:nsid w:val="497259B6"/>
     <w:multiLevelType w:val="singleLevel"/>
-    <w:tmpl w:val="AFA61666"/>
+    <w:tmpl w:val="93269788"/>
     <w:lvl w:ilvl="0">
       <w:start w:val="1"/>
       <w:numFmt w:val="decimal"/>
@@ -5497,19 +5429,12 @@
         </w:tabs>
         <w:ind w:left="454" w:hanging="454"/>
       </w:pPr>
-      <w:rPr>
-        <w:rFonts w:ascii="Times New Roman" w:hAnsi="Times New Roman" w:hint="default"/>
-        <w:b w:val="0"/>
-        <w:i w:val="0"/>
-        <w:sz w:val="21"/>
-        <w:szCs w:val="21"/>
-      </w:rPr>
     </w:lvl>
   </w:abstractNum>
   <w:abstractNum w:abstractNumId="5" w15:restartNumberingAfterBreak="0">
     <w:nsid w:val="5A9F401A"/>
     <w:multiLevelType w:val="multilevel"/>
-    <w:tmpl w:val="29867A38"/>
+    <w:tmpl w:val="FF842ED6"/>
     <w:lvl w:ilvl="0">
       <w:start w:val="1"/>
       <w:numFmt w:val="decimal"/>
@@ -5521,9 +5446,6 @@
         </w:tabs>
         <w:ind w:left="360" w:hanging="360"/>
       </w:pPr>
-      <w:rPr>
-        <w:rFonts w:hint="default"/>
-      </w:rPr>
     </w:lvl>
     <w:lvl w:ilvl="1">
       <w:start w:val="1"/>
@@ -5537,9 +5459,6 @@
         </w:tabs>
         <w:ind w:left="360" w:hanging="360"/>
       </w:pPr>
-      <w:rPr>
-        <w:rFonts w:hint="default"/>
-      </w:rPr>
     </w:lvl>
     <w:lvl w:ilvl="2">
       <w:start w:val="1"/>
@@ -5553,9 +5472,6 @@
         </w:tabs>
         <w:ind w:left="720" w:hanging="720"/>
       </w:pPr>
-      <w:rPr>
-        <w:rFonts w:hint="default"/>
-      </w:rPr>
     </w:lvl>
     <w:lvl w:ilvl="3">
       <w:start w:val="1"/>
@@ -5569,9 +5485,6 @@
         </w:tabs>
         <w:ind w:left="1080" w:hanging="1080"/>
       </w:pPr>
-      <w:rPr>
-        <w:rFonts w:hint="default"/>
-      </w:rPr>
     </w:lvl>
     <w:lvl w:ilvl="4">
       <w:start w:val="1"/>
@@ -5585,9 +5498,6 @@
         </w:tabs>
         <w:ind w:left="1080" w:hanging="1080"/>
       </w:pPr>
-      <w:rPr>
-        <w:rFonts w:hint="default"/>
-      </w:rPr>
     </w:lvl>
     <w:lvl w:ilvl="5">
       <w:start w:val="1"/>
@@ -5601,9 +5511,6 @@
         </w:tabs>
         <w:ind w:left="1440" w:hanging="1440"/>
       </w:pPr>
-      <w:rPr>
-        <w:rFonts w:hint="default"/>
-      </w:rPr>
     </w:lvl>
     <w:lvl w:ilvl="6">
       <w:start w:val="1"/>
@@ -5617,9 +5524,6 @@
         </w:tabs>
         <w:ind w:left="1440" w:hanging="1440"/>
       </w:pPr>
-      <w:rPr>
-        <w:rFonts w:hint="default"/>
-      </w:rPr>
     </w:lvl>
     <w:lvl w:ilvl="7">
       <w:start w:val="1"/>
@@ -5633,9 +5537,6 @@
         </w:tabs>
         <w:ind w:left="1800" w:hanging="1800"/>
       </w:pPr>
-      <w:rPr>
-        <w:rFonts w:hint="default"/>
-      </w:rPr>
     </w:lvl>
     <w:lvl w:ilvl="8">
       <w:start w:val="1"/>
@@ -5649,16 +5550,13 @@
         </w:tabs>
         <w:ind w:left="1800" w:hanging="1800"/>
       </w:pPr>
-      <w:rPr>
-        <w:rFonts w:hint="default"/>
-      </w:rPr>
     </w:lvl>
   </w:abstractNum>
   <w:abstractNum w:abstractNumId="6" w15:restartNumberingAfterBreak="0">
     <w:nsid w:val="660E74BF"/>
     <w:multiLevelType w:val="hybridMultilevel"/>
-    <w:tmpl w:val="A35C9A1E"/>
-    <w:lvl w:ilvl="0" w:tplc="FFFFFFFF">
+    <w:tmpl w:val="2CD4490A"/>
+    <w:lvl w:ilvl="0" w:tplc="6B60E00E">
       <w:start w:val="1"/>
       <w:numFmt w:val="decimal"/>
       <w:lvlText w:val="(%1)"/>
@@ -5669,9 +5567,6 @@
         </w:tabs>
         <w:ind w:left="630" w:hanging="630"/>
       </w:pPr>
-      <w:rPr>
-        <w:rFonts w:hint="default"/>
-      </w:rPr>
     </w:lvl>
     <w:lvl w:ilvl="1" w:tplc="FFFFFFFF" w:tentative="1">
       <w:start w:val="1"/>
@@ -5773,7 +5668,7 @@
   <w:abstractNum w:abstractNumId="7" w15:restartNumberingAfterBreak="0">
     <w:nsid w:val="66E770FF"/>
     <w:multiLevelType w:val="multilevel"/>
-    <w:tmpl w:val="55B09F82"/>
+    <w:tmpl w:val="0806296E"/>
     <w:lvl w:ilvl="0">
       <w:start w:val="3"/>
       <w:numFmt w:val="decimal"/>
@@ -5785,9 +5680,6 @@
         </w:tabs>
         <w:ind w:left="705" w:hanging="705"/>
       </w:pPr>
-      <w:rPr>
-        <w:rFonts w:hint="default"/>
-      </w:rPr>
     </w:lvl>
     <w:lvl w:ilvl="1">
       <w:start w:val="3"/>
@@ -5800,9 +5692,6 @@
         </w:tabs>
         <w:ind w:left="705" w:hanging="705"/>
       </w:pPr>
-      <w:rPr>
-        <w:rFonts w:hint="default"/>
-      </w:rPr>
     </w:lvl>
     <w:lvl w:ilvl="2">
       <w:start w:val="1"/>
@@ -5815,9 +5704,6 @@
         </w:tabs>
         <w:ind w:left="720" w:hanging="720"/>
       </w:pPr>
-      <w:rPr>
-        <w:rFonts w:hint="default"/>
-      </w:rPr>
     </w:lvl>
     <w:lvl w:ilvl="3">
       <w:start w:val="1"/>
@@ -5830,9 +5716,6 @@
         </w:tabs>
         <w:ind w:left="1080" w:hanging="1080"/>
       </w:pPr>
-      <w:rPr>
-        <w:rFonts w:hint="default"/>
-      </w:rPr>
     </w:lvl>
     <w:lvl w:ilvl="4">
       <w:start w:val="1"/>
@@ -5845,9 +5728,6 @@
         </w:tabs>
         <w:ind w:left="1080" w:hanging="1080"/>
       </w:pPr>
-      <w:rPr>
-        <w:rFonts w:hint="default"/>
-      </w:rPr>
     </w:lvl>
     <w:lvl w:ilvl="5">
       <w:start w:val="1"/>
@@ -5860,9 +5740,6 @@
         </w:tabs>
         <w:ind w:left="1440" w:hanging="1440"/>
       </w:pPr>
-      <w:rPr>
-        <w:rFonts w:hint="default"/>
-      </w:rPr>
     </w:lvl>
     <w:lvl w:ilvl="6">
       <w:start w:val="1"/>
@@ -5875,9 +5752,6 @@
         </w:tabs>
         <w:ind w:left="1440" w:hanging="1440"/>
       </w:pPr>
-      <w:rPr>
-        <w:rFonts w:hint="default"/>
-      </w:rPr>
     </w:lvl>
     <w:lvl w:ilvl="7">
       <w:start w:val="1"/>
@@ -5890,9 +5764,6 @@
         </w:tabs>
         <w:ind w:left="1800" w:hanging="1800"/>
       </w:pPr>
-      <w:rPr>
-        <w:rFonts w:hint="default"/>
-      </w:rPr>
     </w:lvl>
     <w:lvl w:ilvl="8">
       <w:start w:val="1"/>
@@ -5905,16 +5776,13 @@
         </w:tabs>
         <w:ind w:left="1800" w:hanging="1800"/>
       </w:pPr>
-      <w:rPr>
-        <w:rFonts w:hint="default"/>
-      </w:rPr>
     </w:lvl>
   </w:abstractNum>
   <w:abstractNum w:abstractNumId="8" w15:restartNumberingAfterBreak="0">
     <w:nsid w:val="6D622742"/>
     <w:multiLevelType w:val="hybridMultilevel"/>
-    <w:tmpl w:val="647A30F8"/>
-    <w:lvl w:ilvl="0" w:tplc="04090001">
+    <w:tmpl w:val="1DFE06B2"/>
+    <w:lvl w:ilvl="0" w:tplc="9534809C">
       <w:start w:val="1"/>
       <w:numFmt w:val="bullet"/>
       <w:lvlText w:val=""/>
@@ -5925,11 +5793,8 @@
         </w:tabs>
         <w:ind w:left="900" w:hanging="420"/>
       </w:pPr>
-      <w:rPr>
-        <w:rFonts w:ascii="Wingdings" w:hAnsi="Wingdings" w:hint="default"/>
-      </w:rPr>
-    </w:lvl>
-    <w:lvl w:ilvl="1" w:tplc="04090003" w:tentative="1">
+    </w:lvl>
+    <w:lvl w:ilvl="1" w:tplc="3634CC12" w:tentative="1">
       <w:start w:val="1"/>
       <w:numFmt w:val="bullet"/>
       <w:lvlText w:val=""/>
@@ -5940,11 +5805,8 @@
         </w:tabs>
         <w:ind w:left="1320" w:hanging="420"/>
       </w:pPr>
-      <w:rPr>
-        <w:rFonts w:ascii="Wingdings" w:hAnsi="Wingdings" w:hint="default"/>
-      </w:rPr>
-    </w:lvl>
-    <w:lvl w:ilvl="2" w:tplc="04090005" w:tentative="1">
+    </w:lvl>
+    <w:lvl w:ilvl="2" w:tplc="AA76F96C" w:tentative="1">
       <w:start w:val="1"/>
       <w:numFmt w:val="bullet"/>
       <w:lvlText w:val=""/>
@@ -5955,11 +5817,8 @@
         </w:tabs>
         <w:ind w:left="1740" w:hanging="420"/>
       </w:pPr>
-      <w:rPr>
-        <w:rFonts w:ascii="Wingdings" w:hAnsi="Wingdings" w:hint="default"/>
-      </w:rPr>
-    </w:lvl>
-    <w:lvl w:ilvl="3" w:tplc="04090001" w:tentative="1">
+    </w:lvl>
+    <w:lvl w:ilvl="3" w:tplc="05BEC086" w:tentative="1">
       <w:start w:val="1"/>
       <w:numFmt w:val="bullet"/>
       <w:lvlText w:val=""/>
@@ -5970,11 +5829,8 @@
         </w:tabs>
         <w:ind w:left="2160" w:hanging="420"/>
       </w:pPr>
-      <w:rPr>
-        <w:rFonts w:ascii="Wingdings" w:hAnsi="Wingdings" w:hint="default"/>
-      </w:rPr>
-    </w:lvl>
-    <w:lvl w:ilvl="4" w:tplc="04090003" w:tentative="1">
+    </w:lvl>
+    <w:lvl w:ilvl="4" w:tplc="5D1C9922" w:tentative="1">
       <w:start w:val="1"/>
       <w:numFmt w:val="bullet"/>
       <w:lvlText w:val=""/>
@@ -5985,11 +5841,8 @@
         </w:tabs>
         <w:ind w:left="2580" w:hanging="420"/>
       </w:pPr>
-      <w:rPr>
-        <w:rFonts w:ascii="Wingdings" w:hAnsi="Wingdings" w:hint="default"/>
-      </w:rPr>
-    </w:lvl>
-    <w:lvl w:ilvl="5" w:tplc="04090005" w:tentative="1">
+    </w:lvl>
+    <w:lvl w:ilvl="5" w:tplc="E6C80AC6" w:tentative="1">
       <w:start w:val="1"/>
       <w:numFmt w:val="bullet"/>
       <w:lvlText w:val=""/>
@@ -6000,11 +5853,8 @@
         </w:tabs>
         <w:ind w:left="3000" w:hanging="420"/>
       </w:pPr>
-      <w:rPr>
-        <w:rFonts w:ascii="Wingdings" w:hAnsi="Wingdings" w:hint="default"/>
-      </w:rPr>
-    </w:lvl>
-    <w:lvl w:ilvl="6" w:tplc="04090001" w:tentative="1">
+    </w:lvl>
+    <w:lvl w:ilvl="6" w:tplc="D910B666" w:tentative="1">
       <w:start w:val="1"/>
       <w:numFmt w:val="bullet"/>
       <w:lvlText w:val=""/>
@@ -6015,11 +5865,8 @@
         </w:tabs>
         <w:ind w:left="3420" w:hanging="420"/>
       </w:pPr>
-      <w:rPr>
-        <w:rFonts w:ascii="Wingdings" w:hAnsi="Wingdings" w:hint="default"/>
-      </w:rPr>
-    </w:lvl>
-    <w:lvl w:ilvl="7" w:tplc="04090003" w:tentative="1">
+    </w:lvl>
+    <w:lvl w:ilvl="7" w:tplc="10C4948A" w:tentative="1">
       <w:start w:val="1"/>
       <w:numFmt w:val="bullet"/>
       <w:lvlText w:val=""/>
@@ -6030,11 +5877,8 @@
         </w:tabs>
         <w:ind w:left="3840" w:hanging="420"/>
       </w:pPr>
-      <w:rPr>
-        <w:rFonts w:ascii="Wingdings" w:hAnsi="Wingdings" w:hint="default"/>
-      </w:rPr>
-    </w:lvl>
-    <w:lvl w:ilvl="8" w:tplc="04090005" w:tentative="1">
+    </w:lvl>
+    <w:lvl w:ilvl="8" w:tplc="45C61B1E" w:tentative="1">
       <w:start w:val="1"/>
       <w:numFmt w:val="bullet"/>
       <w:lvlText w:val=""/>
@@ -6045,89 +5889,18 @@
         </w:tabs>
         <w:ind w:left="4260" w:hanging="420"/>
       </w:pPr>
-      <w:rPr>
-        <w:rFonts w:ascii="Wingdings" w:hAnsi="Wingdings" w:hint="default"/>
-      </w:rPr>
     </w:lvl>
   </w:abstractNum>
   <w:abstractNum w:abstractNumId="9" w15:restartNumberingAfterBreak="0">
     <w:nsid w:val="70FB1F2E"/>
     <w:multiLevelType w:val="multilevel"/>
-    <w:tmpl w:val="8142500A"/>
+    <w:tmpl w:val="AFF4C57E"/>
     <w:lvl w:ilvl="0">
       <w:start w:val="1"/>
       <w:numFmt w:val="decimal"/>
       <w:pStyle w:val="1"/>
       <w:suff w:val="nothing"/>
       <w:lvlText w:val="第%1章  "/>
-      <w:lvlJc w:val="left"/>
-      <w:pPr>
-        <w:ind w:left="0" w:firstLine="0"/>
-      </w:pPr>
-      <w:rPr>
-        <w:rFonts w:ascii="Times New Roman" w:hAnsi="Times New Roman" w:cs="Times New Roman"/>
-        <w:b w:val="0"/>
-        <w:bCs w:val="0"/>
-        <w:i w:val="0"/>
-        <w:iCs w:val="0"/>
-        <w:caps w:val="0"/>
-        <w:smallCaps w:val="0"/>
-        <w:strike w:val="0"/>
-        <w:dstrike w:val="0"/>
-        <w:outline w:val="0"/>
-        <w:shadow w:val="0"/>
-        <w:emboss w:val="0"/>
-        <w:imprint w:val="0"/>
-        <w:noProof w:val="0"/>
-        <w:snapToGrid w:val="0"/>
-        <w:vanish w:val="0"/>
-        <w:color w:val="000000"/>
-        <w:spacing w:val="0"/>
-        <w:w w:val="0"/>
-        <w:kern w:val="0"/>
-        <w:position w:val="0"/>
-        <w:sz w:val="0"/>
-        <w:szCs w:val="0"/>
-        <w:u w:val="none" w:color="000000"/>
-        <w:effect w:val="none"/>
-        <w:bdr w:val="none" w:sz="0" w:space="0" w:color="000000"/>
-        <w:shd w:val="clear" w:color="000000" w:fill="000000"/>
-        <w:vertAlign w:val="baseline"/>
-        <w:em w:val="none"/>
-        <w:lang w:val="x-none" w:eastAsia="x-none" w:bidi="x-none"/>
-        <w:specVanish w:val="0"/>
-        <w14:glow w14:rad="0">
-          <w14:srgbClr w14:val="000000"/>
-        </w14:glow>
-        <w14:shadow w14:blurRad="0" w14:dist="0" w14:dir="0" w14:sx="0" w14:sy="0" w14:kx="0" w14:ky="0" w14:algn="none">
-          <w14:srgbClr w14:val="000000"/>
-        </w14:shadow>
-        <w14:reflection w14:blurRad="0" w14:stA="0" w14:stPos="0" w14:endA="0" w14:endPos="0" w14:dist="0" w14:dir="0" w14:fadeDir="0" w14:sx="0" w14:sy="0" w14:kx="0" w14:ky="0" w14:algn="none"/>
-        <w14:textOutline w14:w="0" w14:cap="rnd" w14:cmpd="sng" w14:algn="ctr">
-          <w14:noFill/>
-          <w14:prstDash w14:val="solid"/>
-          <w14:bevel/>
-        </w14:textOutline>
-        <w14:scene3d>
-          <w14:camera w14:prst="orthographicFront"/>
-          <w14:lightRig w14:rig="threePt" w14:dir="t">
-            <w14:rot w14:lat="0" w14:lon="0" w14:rev="0"/>
-          </w14:lightRig>
-        </w14:scene3d>
-        <w14:props3d w14:extrusionH="0" w14:contourW="0" w14:prstMaterial="none"/>
-        <w14:ligatures w14:val="none"/>
-        <w14:numForm w14:val="default"/>
-        <w14:numSpacing w14:val="default"/>
-        <w14:stylisticSets/>
-        <w14:cntxtAlts w14:val="0"/>
-      </w:rPr>
-    </w:lvl>
-    <w:lvl w:ilvl="1">
-      <w:start w:val="1"/>
-      <w:numFmt w:val="decimal"/>
-      <w:pStyle w:val="2"/>
-      <w:suff w:val="nothing"/>
-      <w:lvlText w:val="%1.%2  "/>
       <w:lvlJc w:val="left"/>
       <w:pPr>
         <w:ind w:left="0" w:firstLine="0"/>
@@ -6140,18 +5913,28 @@
         <w:strike w:val="0"/>
         <w:dstrike w:val="0"/>
         <w:vanish w:val="0"/>
-        <w:color w:val="auto"/>
-        <w:sz w:val="28"/>
-        <w:u w:val="none"/>
+        <w:color w:val="000000" w:themeColor="text1"/>
+        <w:spacing w:val="0"/>
+        <w:w w:val="100"/>
+        <w:kern w:val="0"/>
+        <w:position w:val="0"/>
+        <w:sz w:val="32"/>
         <w:vertAlign w:val="baseline"/>
-        <w14:shadow w14:blurRad="0" w14:dist="0" w14:dir="0" w14:sx="0" w14:sy="0" w14:kx="0" w14:ky="0" w14:algn="none">
-          <w14:srgbClr w14:val="000000"/>
-        </w14:shadow>
-        <w14:textOutline w14:w="0" w14:cap="rnd" w14:cmpd="sng" w14:algn="ctr">
-          <w14:noFill/>
-          <w14:prstDash w14:val="solid"/>
-          <w14:bevel/>
-        </w14:textOutline>
+        <w14:cntxtAlts w14:val="0"/>
+      </w:rPr>
+    </w:lvl>
+    <w:lvl w:ilvl="1">
+      <w:start w:val="1"/>
+      <w:numFmt w:val="decimal"/>
+      <w:pStyle w:val="2"/>
+      <w:suff w:val="nothing"/>
+      <w:lvlText w:val="%1.%2  "/>
+      <w:lvlJc w:val="left"/>
+      <w:pPr>
+        <w:ind w:left="0" w:firstLine="0"/>
+      </w:pPr>
+      <w:rPr>
+        <w:rFonts w:hint="eastAsia"/>
       </w:rPr>
     </w:lvl>
     <w:lvl w:ilvl="2">
@@ -6165,25 +5948,7 @@
         <w:ind w:left="0" w:firstLine="0"/>
       </w:pPr>
       <w:rPr>
-        <w:rFonts w:ascii="黑体" w:eastAsia="黑体" w:hAnsi="黑体" w:hint="eastAsia"/>
-        <w:b w:val="0"/>
-        <w:i w:val="0"/>
-        <w:caps w:val="0"/>
-        <w:strike w:val="0"/>
-        <w:dstrike w:val="0"/>
-        <w:vanish w:val="0"/>
-        <w:color w:val="auto"/>
-        <w:sz w:val="26"/>
-        <w:u w:val="none"/>
-        <w:vertAlign w:val="baseline"/>
-        <w14:shadow w14:blurRad="0" w14:dist="0" w14:dir="0" w14:sx="0" w14:sy="0" w14:kx="0" w14:ky="0" w14:algn="none">
-          <w14:srgbClr w14:val="000000"/>
-        </w14:shadow>
-        <w14:textOutline w14:w="0" w14:cap="rnd" w14:cmpd="sng" w14:algn="ctr">
-          <w14:noFill/>
-          <w14:prstDash w14:val="solid"/>
-          <w14:bevel/>
-        </w14:textOutline>
+        <w:rFonts w:hint="eastAsia"/>
       </w:rPr>
     </w:lvl>
     <w:lvl w:ilvl="3">
@@ -6274,7 +6039,7 @@
   <w:abstractNum w:abstractNumId="10" w15:restartNumberingAfterBreak="0">
     <w:nsid w:val="78BB63FB"/>
     <w:multiLevelType w:val="multilevel"/>
-    <w:tmpl w:val="A32091FA"/>
+    <w:tmpl w:val="89F28E00"/>
     <w:lvl w:ilvl="0">
       <w:start w:val="2"/>
       <w:numFmt w:val="decimal"/>
@@ -6286,9 +6051,6 @@
         </w:tabs>
         <w:ind w:left="705" w:hanging="705"/>
       </w:pPr>
-      <w:rPr>
-        <w:rFonts w:hint="default"/>
-      </w:rPr>
     </w:lvl>
     <w:lvl w:ilvl="1">
       <w:start w:val="3"/>
@@ -6301,9 +6063,6 @@
         </w:tabs>
         <w:ind w:left="705" w:hanging="705"/>
       </w:pPr>
-      <w:rPr>
-        <w:rFonts w:hint="default"/>
-      </w:rPr>
     </w:lvl>
     <w:lvl w:ilvl="2">
       <w:start w:val="1"/>
@@ -6316,9 +6075,6 @@
         </w:tabs>
         <w:ind w:left="720" w:hanging="720"/>
       </w:pPr>
-      <w:rPr>
-        <w:rFonts w:hint="default"/>
-      </w:rPr>
     </w:lvl>
     <w:lvl w:ilvl="3">
       <w:start w:val="1"/>
@@ -6331,9 +6087,6 @@
         </w:tabs>
         <w:ind w:left="1080" w:hanging="1080"/>
       </w:pPr>
-      <w:rPr>
-        <w:rFonts w:hint="default"/>
-      </w:rPr>
     </w:lvl>
     <w:lvl w:ilvl="4">
       <w:start w:val="1"/>
@@ -6346,9 +6099,6 @@
         </w:tabs>
         <w:ind w:left="1080" w:hanging="1080"/>
       </w:pPr>
-      <w:rPr>
-        <w:rFonts w:hint="default"/>
-      </w:rPr>
     </w:lvl>
     <w:lvl w:ilvl="5">
       <w:start w:val="1"/>
@@ -6361,9 +6111,6 @@
         </w:tabs>
         <w:ind w:left="1440" w:hanging="1440"/>
       </w:pPr>
-      <w:rPr>
-        <w:rFonts w:hint="default"/>
-      </w:rPr>
     </w:lvl>
     <w:lvl w:ilvl="6">
       <w:start w:val="1"/>
@@ -6376,9 +6123,6 @@
         </w:tabs>
         <w:ind w:left="1440" w:hanging="1440"/>
       </w:pPr>
-      <w:rPr>
-        <w:rFonts w:hint="default"/>
-      </w:rPr>
     </w:lvl>
     <w:lvl w:ilvl="7">
       <w:start w:val="1"/>
@@ -6391,9 +6135,6 @@
         </w:tabs>
         <w:ind w:left="1800" w:hanging="1800"/>
       </w:pPr>
-      <w:rPr>
-        <w:rFonts w:hint="default"/>
-      </w:rPr>
     </w:lvl>
     <w:lvl w:ilvl="8">
       <w:start w:val="1"/>
@@ -6406,9 +6147,6 @@
         </w:tabs>
         <w:ind w:left="1800" w:hanging="1800"/>
       </w:pPr>
-      <w:rPr>
-        <w:rFonts w:hint="default"/>
-      </w:rPr>
     </w:lvl>
   </w:abstractNum>
   <w:num w:numId="1">
@@ -6458,7 +6196,7 @@
     </w:rPrDefault>
     <w:pPrDefault/>
   </w:docDefaults>
-  <w:latentStyles w:defLockedState="0" w:defUIPriority="0" w:defSemiHidden="0" w:defUnhideWhenUsed="0" w:defQFormat="0" w:count="375">
+  <w:latentStyles w:defLockedState="0" w:defUIPriority="0" w:defSemiHidden="0" w:defUnhideWhenUsed="0" w:defQFormat="0" w:count="376">
     <w:lsdException w:name="Normal" w:qFormat="1"/>
     <w:lsdException w:name="heading 1" w:qFormat="1"/>
     <w:lsdException w:name="heading 2" w:qFormat="1"/>
@@ -6474,7 +6212,8 @@
     <w:lsdException w:name="Subtitle" w:qFormat="1"/>
     <w:lsdException w:name="Strong" w:qFormat="1"/>
     <w:lsdException w:name="Emphasis" w:qFormat="1"/>
-    <w:lsdException w:name="Normal Table" w:semiHidden="1" w:unhideWhenUsed="1"/>
+    <w:lsdException w:name="HTML Variable" w:semiHidden="1" w:unhideWhenUsed="1"/>
+    <w:lsdException w:name="Outline List 3" w:semiHidden="1" w:unhideWhenUsed="1"/>
     <w:lsdException w:name="Table Simple 1" w:semiHidden="1" w:unhideWhenUsed="1"/>
     <w:lsdException w:name="Table Simple 2" w:semiHidden="1" w:unhideWhenUsed="1"/>
     <w:lsdException w:name="Table Simple 3" w:semiHidden="1" w:unhideWhenUsed="1"/>
@@ -6516,8 +6255,7 @@
     <w:lsdException w:name="Table Subtle 2" w:semiHidden="1" w:unhideWhenUsed="1"/>
     <w:lsdException w:name="Table Web 1" w:semiHidden="1" w:unhideWhenUsed="1"/>
     <w:lsdException w:name="Table Web 2" w:semiHidden="1" w:unhideWhenUsed="1"/>
-    <w:lsdException w:name="Table Web 3" w:semiHidden="1" w:unhideWhenUsed="1"/>
-    <w:lsdException w:name="Table Theme" w:semiHidden="1" w:unhideWhenUsed="1"/>
+    <w:lsdException w:name="Balloon Text" w:semiHidden="1" w:unhideWhenUsed="1"/>
     <w:lsdException w:name="Placeholder Text" w:semiHidden="1" w:uiPriority="99"/>
     <w:lsdException w:name="No Spacing" w:uiPriority="1" w:qFormat="1"/>
     <w:lsdException w:name="Light Shading" w:uiPriority="60"/>
@@ -6737,6 +6475,7 @@
     <w:lsdException w:name="Smart Hyperlink" w:semiHidden="1" w:uiPriority="99" w:unhideWhenUsed="1"/>
     <w:lsdException w:name="Hashtag" w:semiHidden="1" w:uiPriority="99" w:unhideWhenUsed="1"/>
     <w:lsdException w:name="Unresolved Mention" w:semiHidden="1" w:uiPriority="99" w:unhideWhenUsed="1"/>
+    <w:lsdException w:name="Smart Link" w:semiHidden="1" w:uiPriority="99" w:unhideWhenUsed="1"/>
   </w:latentStyles>
   <w:style w:type="paragraph" w:default="1" w:styleId="a">
     <w:name w:val="Normal"/>
@@ -6870,6 +6609,7 @@
         <w:numId w:val="10"/>
       </w:numPr>
       <w:spacing w:before="280" w:after="290" w:line="376" w:lineRule="atLeast"/>
+      <w:ind w:firstLineChars="0"/>
       <w:outlineLvl w:val="4"/>
     </w:pPr>
     <w:rPr>
@@ -6896,6 +6636,7 @@
         <w:numId w:val="10"/>
       </w:numPr>
       <w:spacing w:before="240" w:after="64" w:line="320" w:lineRule="atLeast"/>
+      <w:ind w:firstLineChars="0"/>
       <w:outlineLvl w:val="5"/>
     </w:pPr>
     <w:rPr>
@@ -6922,6 +6663,7 @@
         <w:numId w:val="10"/>
       </w:numPr>
       <w:spacing w:before="240" w:after="64" w:line="320" w:lineRule="atLeast"/>
+      <w:ind w:firstLineChars="0"/>
       <w:outlineLvl w:val="6"/>
     </w:pPr>
     <w:rPr>
@@ -6947,6 +6689,7 @@
         <w:numId w:val="10"/>
       </w:numPr>
       <w:spacing w:before="240" w:after="64" w:line="320" w:lineRule="atLeast"/>
+      <w:ind w:firstLineChars="0"/>
       <w:outlineLvl w:val="7"/>
     </w:pPr>
     <w:rPr>
@@ -6971,6 +6714,7 @@
         <w:numId w:val="10"/>
       </w:numPr>
       <w:spacing w:before="240" w:after="64" w:line="320" w:lineRule="atLeast"/>
+      <w:ind w:firstLineChars="0"/>
       <w:outlineLvl w:val="8"/>
     </w:pPr>
     <w:rPr>
@@ -7313,6 +7057,7 @@
   </w:style>
   <w:style w:type="paragraph" w:styleId="af1">
     <w:name w:val="caption"/>
+    <w:aliases w:val="表题"/>
     <w:basedOn w:val="a"/>
     <w:next w:val="a"/>
     <w:unhideWhenUsed/>

</xml_diff>

<commit_message>
clear the MG+FGMRES+ILU0 compare method
</commit_message>
<xml_diff>
--- a/xjh/Content.docx
+++ b/xjh/Content.docx
@@ -2792,8 +2792,6 @@
             </w:r>
           </w:p>
         </w:tc>
-        <w:bookmarkStart w:id="8" w:name="_GoBack"/>
-        <w:bookmarkEnd w:id="8"/>
       </w:tr>
       <w:tr>
         <w:trPr>
@@ -3074,7 +3072,7 @@
         <w:pStyle w:val="af1"/>
         <w:ind w:firstLine="480"/>
       </w:pPr>
-      <w:bookmarkStart w:id="9" w:name="_Ref32056081"/>
+      <w:bookmarkStart w:id="8" w:name="_Ref32056081"/>
       <w:r>
         <w:rPr>
           <w:rFonts w:hint="eastAsia"/>
@@ -3156,7 +3154,7 @@
       <w:r>
         <w:fldChar w:fldCharType="end"/>
       </w:r>
-      <w:bookmarkEnd w:id="9"/>
+      <w:bookmarkEnd w:id="8"/>
       <w:r>
         <w:t xml:space="preserve"> </w:t>
       </w:r>
@@ -4600,6 +4598,52 @@
         </w:rPr>
         <w:t>计算设置</w:t>
       </w:r>
+    </w:p>
+    <w:p>
+      <w:pPr>
+        <w:ind w:left="420" w:firstLineChars="0" w:firstLine="0"/>
+        <w:rPr>
+          <w:rFonts w:hint="eastAsia"/>
+        </w:rPr>
+      </w:pPr>
+      <w:r>
+        <w:rPr>
+          <w:rFonts w:hint="eastAsia"/>
+        </w:rPr>
+        <w:t>这里要对比每一次</w:t>
+      </w:r>
+      <w:r>
+        <w:rPr>
+          <w:rFonts w:hint="eastAsia"/>
+        </w:rPr>
+        <w:t>FGMRES</w:t>
+      </w:r>
+      <w:r>
+        <w:t>+</w:t>
+      </w:r>
+      <w:r>
+        <w:rPr>
+          <w:rFonts w:hint="eastAsia"/>
+        </w:rPr>
+        <w:t>ILU</w:t>
+      </w:r>
+      <w:r>
+        <w:t>0</w:t>
+      </w:r>
+      <w:r>
+        <w:rPr>
+          <w:rFonts w:hint="eastAsia"/>
+        </w:rPr>
+        <w:t>的效果</w:t>
+      </w:r>
+      <w:r>
+        <w:rPr>
+          <w:rFonts w:hint="eastAsia"/>
+        </w:rPr>
+        <w:t>？？</w:t>
+      </w:r>
+      <w:bookmarkStart w:id="9" w:name="_GoBack"/>
+      <w:bookmarkEnd w:id="9"/>
     </w:p>
     <w:p>
       <w:pPr>
@@ -6213,6 +6257,7 @@
     <w:lsdException w:name="Strong" w:qFormat="1"/>
     <w:lsdException w:name="Emphasis" w:qFormat="1"/>
     <w:lsdException w:name="HTML Variable" w:semiHidden="1" w:unhideWhenUsed="1"/>
+    <w:lsdException w:name="Normal Table" w:semiHidden="1" w:unhideWhenUsed="1"/>
     <w:lsdException w:name="Outline List 3" w:semiHidden="1" w:unhideWhenUsed="1"/>
     <w:lsdException w:name="Table Simple 1" w:semiHidden="1" w:unhideWhenUsed="1"/>
     <w:lsdException w:name="Table Simple 2" w:semiHidden="1" w:unhideWhenUsed="1"/>
@@ -6255,7 +6300,9 @@
     <w:lsdException w:name="Table Subtle 2" w:semiHidden="1" w:unhideWhenUsed="1"/>
     <w:lsdException w:name="Table Web 1" w:semiHidden="1" w:unhideWhenUsed="1"/>
     <w:lsdException w:name="Table Web 2" w:semiHidden="1" w:unhideWhenUsed="1"/>
+    <w:lsdException w:name="Table Web 3" w:semiHidden="1" w:unhideWhenUsed="1"/>
     <w:lsdException w:name="Balloon Text" w:semiHidden="1" w:unhideWhenUsed="1"/>
+    <w:lsdException w:name="Table Theme" w:semiHidden="1" w:unhideWhenUsed="1"/>
     <w:lsdException w:name="Placeholder Text" w:semiHidden="1" w:uiPriority="99"/>
     <w:lsdException w:name="No Spacing" w:uiPriority="1" w:qFormat="1"/>
     <w:lsdException w:name="Light Shading" w:uiPriority="60"/>

</xml_diff>

<commit_message>
complete the flat plate CPU test
</commit_message>
<xml_diff>
--- a/xjh/Content.docx
+++ b/xjh/Content.docx
@@ -3322,23 +3322,7 @@
                 <w:sz w:val="22"/>
                 <w:szCs w:val="22"/>
               </w:rPr>
-              <w:t xml:space="preserve">Intel(R) </w:t>
-            </w:r>
-            <w:proofErr w:type="gramStart"/>
-            <w:r>
-              <w:rPr>
-                <w:sz w:val="22"/>
-                <w:szCs w:val="22"/>
-              </w:rPr>
-              <w:t>Core(</w:t>
-            </w:r>
-            <w:proofErr w:type="gramEnd"/>
-            <w:r>
-              <w:rPr>
-                <w:sz w:val="22"/>
-                <w:szCs w:val="22"/>
-              </w:rPr>
-              <w:t>TM) i9-7900X CPU @ 3.30GHz</w:t>
+              <w:t>Intel(R) Core(TM) i9-7900X CPU @ 3.30GHz</w:t>
             </w:r>
           </w:p>
         </w:tc>
@@ -4510,148 +4494,13 @@
     </w:p>
     <w:p>
       <w:pPr>
-        <w:pStyle w:val="3"/>
-      </w:pPr>
-      <w:r>
-        <w:rPr>
-          <w:rFonts w:hint="eastAsia"/>
-        </w:rPr>
-        <w:t>FGMRES</w:t>
-      </w:r>
-      <w:r>
-        <w:t>+</w:t>
-      </w:r>
-      <w:r>
-        <w:rPr>
-          <w:rFonts w:hint="eastAsia"/>
-        </w:rPr>
-        <w:t>ILU</w:t>
-      </w:r>
-      <w:r>
-        <w:rPr>
-          <w:rFonts w:hint="eastAsia"/>
-        </w:rPr>
-        <w:t>（</w:t>
-      </w:r>
-      <w:r>
-        <w:rPr>
-          <w:rFonts w:hint="eastAsia"/>
-        </w:rPr>
-        <w:t>0</w:t>
-      </w:r>
-      <w:r>
-        <w:rPr>
-          <w:rFonts w:hint="eastAsia"/>
-        </w:rPr>
-        <w:t>）</w:t>
-      </w:r>
-      <w:r>
-        <w:rPr>
-          <w:rFonts w:hint="eastAsia"/>
-        </w:rPr>
-        <w:t>+</w:t>
-      </w:r>
-      <w:r>
-        <w:t xml:space="preserve"> </w:t>
-      </w:r>
-      <w:r>
-        <w:rPr>
-          <w:rFonts w:hint="eastAsia"/>
-        </w:rPr>
-        <w:t>A</w:t>
-      </w:r>
-      <w:r>
-        <w:rPr>
-          <w:rFonts w:hint="eastAsia"/>
-        </w:rPr>
-        <w:t>AMG</w:t>
-      </w:r>
-      <w:r>
-        <w:tab/>
-      </w:r>
-      <w:r>
-        <w:t xml:space="preserve"> </w:t>
-      </w:r>
-      <w:r>
-        <w:rPr>
-          <w:rFonts w:hint="eastAsia"/>
-        </w:rPr>
-        <w:t>vs</w:t>
-      </w:r>
-      <w:r>
-        <w:t xml:space="preserve"> </w:t>
-      </w:r>
-      <w:r>
-        <w:rPr>
-          <w:rFonts w:hint="eastAsia"/>
-        </w:rPr>
-        <w:t>GMG</w:t>
-      </w:r>
-    </w:p>
-    <w:p>
-      <w:pPr>
         <w:ind w:left="420" w:firstLineChars="0" w:firstLine="0"/>
       </w:pPr>
-      <w:r>
-        <w:rPr>
-          <w:rFonts w:hint="eastAsia"/>
-        </w:rPr>
-        <w:t>计算设置</w:t>
-      </w:r>
-    </w:p>
-    <w:p>
-      <w:pPr>
-        <w:ind w:left="420" w:firstLineChars="0" w:firstLine="0"/>
-        <w:rPr>
-          <w:rFonts w:hint="eastAsia"/>
-        </w:rPr>
-      </w:pPr>
-      <w:r>
-        <w:rPr>
-          <w:rFonts w:hint="eastAsia"/>
-        </w:rPr>
-        <w:t>这里要对比每一次</w:t>
-      </w:r>
-      <w:r>
-        <w:rPr>
-          <w:rFonts w:hint="eastAsia"/>
-        </w:rPr>
-        <w:t>FGMRES</w:t>
-      </w:r>
-      <w:r>
-        <w:t>+</w:t>
-      </w:r>
-      <w:r>
-        <w:rPr>
-          <w:rFonts w:hint="eastAsia"/>
-        </w:rPr>
-        <w:t>ILU</w:t>
-      </w:r>
-      <w:r>
-        <w:t>0</w:t>
-      </w:r>
-      <w:r>
-        <w:rPr>
-          <w:rFonts w:hint="eastAsia"/>
-        </w:rPr>
-        <w:t>的效果</w:t>
-      </w:r>
-      <w:r>
-        <w:rPr>
-          <w:rFonts w:hint="eastAsia"/>
-        </w:rPr>
-        <w:t>？？</w:t>
-      </w:r>
       <w:bookmarkStart w:id="9" w:name="_GoBack"/>
       <w:bookmarkEnd w:id="9"/>
     </w:p>
     <w:p>
       <w:pPr>
-        <w:ind w:left="420" w:firstLineChars="0" w:firstLine="0"/>
-      </w:pPr>
-    </w:p>
-    <w:p>
-      <w:pPr>
         <w:pStyle w:val="3"/>
       </w:pPr>
       <w:r>
@@ -4684,7 +4533,6 @@
       <w:r>
         <w:br w:type="page"/>
       </w:r>
-      <w:proofErr w:type="spellStart"/>
       <w:r>
         <w:rPr>
           <w:rFonts w:hint="eastAsia"/>
@@ -4701,7 +4549,6 @@
         </w:rPr>
         <w:t>GPUs</w:t>
       </w:r>
-      <w:proofErr w:type="spellEnd"/>
       <w:r>
         <w:rPr>
           <w:rFonts w:hint="eastAsia"/>

</xml_diff>